<commit_message>
Added Leo's revision. Added version 2 for chapter 6 with changes according to leo's revision.
</commit_message>
<xml_diff>
--- a/Documents/Dissertacao/dissertation_Chapter2 v1.docx
+++ b/Documents/Dissertacao/dissertation_Chapter2 v1.docx
@@ -121,16 +121,6 @@
         </w:rPr>
         <w:t>Playtracer</w:t>
       </w:r>
-      <w:r>
-        <w:rPr>
-          <w:rStyle w:val="TabelaChar"/>
-          <w:rFonts w:cstheme="majorBidi"/>
-          <w:color w:val="auto"/>
-          <w:sz w:val="24"/>
-          <w:lang w:val="en-US"/>
-        </w:rPr>
-        <w:t xml:space="preserve"> (Graph)</w:t>
-      </w:r>
     </w:p>
     <w:p>
       <w:pPr>
@@ -530,6 +520,9 @@
         <w:keepNext/>
         <w:ind w:firstLine="0"/>
         <w:jc w:val="center"/>
+        <w:rPr>
+          <w:lang w:val="en-US"/>
+        </w:rPr>
       </w:pPr>
       <w:r>
         <w:rPr>
@@ -672,6 +665,76 @@
         </w:rPr>
         <w:t xml:space="preserve"> and edges represent paths taken by players.</w:t>
       </w:r>
+      <w:r>
+        <w:rPr>
+          <w:lang w:val="en-US"/>
+        </w:rPr>
+        <w:t xml:space="preserve"> The distance metric used for this graph clustered states with similar pieces of statements. Figure taken from </w:t>
+      </w:r>
+      <w:r>
+        <w:rPr>
+          <w:lang w:val="en-US"/>
+        </w:rPr>
+        <w:fldChar w:fldCharType="begin"/>
+      </w:r>
+      <w:r>
+        <w:rPr>
+          <w:lang w:val="en-US"/>
+        </w:rPr>
+        <w:instrText xml:space="preserve"> ADDIN ZOTERO_ITEM CSL_CITATION {"citationID":"1usvla42et","properties":{"formattedCitation":"{\\rtf (LIU \\i et al.\\i0{}, 2011)}","plainCitation":"(LIU et al., 2011)"},"citationItems":[{"id":196,"uris":["http://zotero.org/users/1122386/items/CE32FQ8P"],"uri":["http://zotero.org/users/1122386/items/CE32FQ8P"],"itemData":{"id":196,"type":"article-journal","title":"Feature-based projections for effective playtrace analysis","container-title":"Proceedings of the 6th International Conference on Foundations of Digital Games","collection-title":"FDG '11","page":"69–76","source":"ACM Digital Library","abstract":"Visual data mining is a powerful technique allowing game designers to analyze player behavior. Playtracer, a new method for visually analyzing play traces, is a generalized heatmap that applies to any game with discrete state spaces. Unfortunately, due to its low discriminative power, Playtracer's usefulness is significantly decreased for games of even medium complexity, and is unusable on games with continuous state spaces. Here we show how the use of state features can remove both of these weaknesses. These state features collapse larger state spaces without losing salient information, resulting in visualizations that are significantly easier to interpret. We evaluate our work by analyzing player data gathered from three complex games in order to understand player behavior in the presence of optional rewards, identify key moments when players figure out the solution to the puzzle, and analyze why players give up and quit. Based on our experiences with these games, we suggest general principles for designers to identify useful features of game states that lead to effective play analyses.","DOI":"10.1145/2159365.2159375","author":[{"family":"Liu","given":"Yun-En"},{"family":"Andersen","given":"Erik"},{"family":"Snider","given":"Richard"},{"family":"Cooper","given":"Seth"},{"family":"Popović","given":"Zoran"}],"issued":{"date-parts":[["2011"]]},"accessed":{"date-parts":[["2013",6,24]]}}}],"schema":"https://github.com/citation-style-language/schema/raw/master/csl-citation.json"} </w:instrText>
+      </w:r>
+      <w:r>
+        <w:rPr>
+          <w:lang w:val="en-US"/>
+        </w:rPr>
+        <w:fldChar w:fldCharType="separate"/>
+      </w:r>
+      <w:r>
+        <w:rPr>
+          <w:rFonts w:cs="Times New Roman"/>
+          <w:szCs w:val="24"/>
+        </w:rPr>
+        <w:t xml:space="preserve">(LIU </w:t>
+      </w:r>
+      <w:proofErr w:type="spellStart"/>
+      <w:r>
+        <w:rPr>
+          <w:rFonts w:cs="Times New Roman"/>
+          <w:i/>
+          <w:iCs/>
+          <w:szCs w:val="24"/>
+        </w:rPr>
+        <w:t>et</w:t>
+      </w:r>
+      <w:proofErr w:type="spellEnd"/>
+      <w:r>
+        <w:rPr>
+          <w:rFonts w:cs="Times New Roman"/>
+          <w:i/>
+          <w:iCs/>
+          <w:szCs w:val="24"/>
+        </w:rPr>
+        <w:t xml:space="preserve"> al.</w:t>
+      </w:r>
+      <w:r>
+        <w:rPr>
+          <w:rFonts w:cs="Times New Roman"/>
+          <w:szCs w:val="24"/>
+        </w:rPr>
+        <w:t>, 2011)</w:t>
+      </w:r>
+      <w:r>
+        <w:rPr>
+          <w:lang w:val="en-US"/>
+        </w:rPr>
+        <w:fldChar w:fldCharType="end"/>
+      </w:r>
+      <w:r>
+        <w:rPr>
+          <w:lang w:val="en-US"/>
+        </w:rPr>
+        <w:t>.</w:t>
+      </w:r>
     </w:p>
     <w:p>
       <w:pPr>
@@ -779,7 +842,19 @@
         <w:rPr>
           <w:lang w:val="en-US"/>
         </w:rPr>
-        <w:t xml:space="preserve"> One drawback is that </w:t>
+        <w:t xml:space="preserve"> </w:t>
+      </w:r>
+      <w:r>
+        <w:rPr>
+          <w:lang w:val="en-US"/>
+        </w:rPr>
+        <w:t>A</w:t>
+      </w:r>
+      <w:r>
+        <w:rPr>
+          <w:lang w:val="en-US"/>
+        </w:rPr>
+        <w:t xml:space="preserve"> drawback is that </w:t>
       </w:r>
       <w:proofErr w:type="spellStart"/>
       <w:r>
@@ -834,12 +909,6 @@
           <w:lang w:val="en-US"/>
         </w:rPr>
         <w:t>Play-Graph</w:t>
-      </w:r>
-      <w:r>
-        <w:rPr>
-          <w:lang w:val="en-US"/>
-        </w:rPr>
-        <w:t xml:space="preserve"> (Graph)</w:t>
       </w:r>
     </w:p>
     <w:p>
@@ -1155,7 +1224,19 @@
         <w:rPr>
           <w:lang w:val="en-US"/>
         </w:rPr>
-        <w:t xml:space="preserve">: Basic elements from the Play-Graph: (a) nodes representing states, (b) directed edges representing player’s actions, (c) meta-edges, and (d) player icon representing time-dependent location of individual players. Figure adapted from </w:t>
+        <w:t xml:space="preserve">: Basic elements from the Play-Graph: (a) nodes representing states, (b) directed edges representing player’s actions, (c) meta-edges, and (d) player icon representing time-dependent location of individual players. Figure </w:t>
+      </w:r>
+      <w:r>
+        <w:rPr>
+          <w:lang w:val="en-US"/>
+        </w:rPr>
+        <w:t>taken</w:t>
+      </w:r>
+      <w:r>
+        <w:rPr>
+          <w:lang w:val="en-US"/>
+        </w:rPr>
+        <w:t xml:space="preserve"> from </w:t>
       </w:r>
       <w:r>
         <w:rPr>
@@ -2517,6 +2598,7 @@
   <w:style w:type="character" w:default="1" w:styleId="DefaultParagraphFont">
     <w:name w:val="Default Paragraph Font"/>
     <w:uiPriority w:val="1"/>
+    <w:semiHidden/>
     <w:unhideWhenUsed/>
   </w:style>
   <w:style w:type="table" w:default="1" w:styleId="TableNormal">
@@ -3062,7 +3144,7 @@
 </file>
 
 <file path=customXml/itemProps1.xml><?xml version="1.0" encoding="utf-8"?>
-<ds:datastoreItem xmlns:ds="http://schemas.openxmlformats.org/officeDocument/2006/customXml" ds:itemID="{8A40C76B-8A0D-43E9-A6A3-856CFBE6296B}">
+<ds:datastoreItem xmlns:ds="http://schemas.openxmlformats.org/officeDocument/2006/customXml" ds:itemID="{27B71AC9-913E-47EB-9181-D4010F0A0D5C}">
   <ds:schemaRefs>
     <ds:schemaRef ds:uri="http://schemas.openxmlformats.org/officeDocument/2006/bibliography"/>
   </ds:schemaRefs>

</xml_diff>

<commit_message>
Updated dissertation_Chapter2 v1.docx, adding the T.R.U.E. approach as a related work.
</commit_message>
<xml_diff>
--- a/Documents/Dissertacao/dissertation_Chapter2 v1.docx
+++ b/Documents/Dissertacao/dissertation_Chapter2 v1.docx
@@ -97,7 +97,949 @@
         <w:rPr>
           <w:lang w:val="en-US"/>
         </w:rPr>
-        <w:t>TRUE: Tracking Real-Time User Experience</w:t>
+        <w:t>Tracking Real-Time User Experience</w:t>
+      </w:r>
+    </w:p>
+    <w:p>
+      <w:pPr>
+        <w:rPr>
+          <w:lang w:val="en-US"/>
+        </w:rPr>
+      </w:pPr>
+      <w:r>
+        <w:rPr>
+          <w:lang w:val="en-US"/>
+        </w:rPr>
+        <w:t xml:space="preserve">The </w:t>
+      </w:r>
+      <w:r>
+        <w:rPr>
+          <w:i/>
+          <w:lang w:val="en-US"/>
+        </w:rPr>
+        <w:t>Tracking Real-Time User Experience</w:t>
+      </w:r>
+      <w:r>
+        <w:rPr>
+          <w:lang w:val="en-US"/>
+        </w:rPr>
+        <w:t xml:space="preserve"> (</w:t>
+      </w:r>
+      <w:r>
+        <w:rPr>
+          <w:lang w:val="en-US"/>
+        </w:rPr>
+        <w:t>TRUE</w:t>
+      </w:r>
+      <w:r>
+        <w:rPr>
+          <w:lang w:val="en-US"/>
+        </w:rPr>
+        <w:t>)</w:t>
+      </w:r>
+      <w:r>
+        <w:rPr>
+          <w:lang w:val="en-US"/>
+        </w:rPr>
+        <w:t xml:space="preserve"> approach </w:t>
+      </w:r>
+      <w:r>
+        <w:rPr>
+          <w:lang w:val="en-US"/>
+        </w:rPr>
+        <w:fldChar w:fldCharType="begin"/>
+      </w:r>
+      <w:r>
+        <w:rPr>
+          <w:lang w:val="en-US"/>
+        </w:rPr>
+        <w:instrText xml:space="preserve"> ADDIN ZOTERO_ITEM CSL_CITATION {"citationID":"o30estd7e","properties":{"formattedCitation":"{\\rtf (KIM \\i et al.\\i0{}, 2008)}","plainCitation":"(KIM et al., 2008)"},"citationItems":[{"id":200,"uris":["http://zotero.org/users/1122386/items/SFXQTZMB"],"uri":["http://zotero.org/users/1122386/items/SFXQTZMB"],"itemData":{"id":200,"type":"article-journal","title":"Tracking real-time user experience (TRUE): a comprehensive instrumentation solution for complex systems","container-title":"Proceedings of the SIGCHI Conference on Human Factors in Computing Systems","collection-title":"CHI '08","page":"443–452","source":"ACM Digital Library","abstract":"Automatic recording of user behavior within a system (instrumentation) to develop and test theories has a rich history in psychology and system design. Often, researchers analyze instrumented behavior in isolation from other data. The problem with collecting instrumented behaviors without attitudinal, demographic, and contextual data is that researchers have no way to answer the 'why' behind the 'what'. We have combined the collection and analysis of behavioral instrumentation with other HCI methods to develop a system for Tracking Real-Time User Experience (TRUE). Using two case studies as examples, we demonstrate how we have evolved instrumentation methodology and analysis to extensively improve the design of video games. It is our hope that TRUE is adopted and adapted by the broader HCI community, becoming a useful tool for gaining deep insights into user behavior and improvement of design for other complex systems.","DOI":"10.1145/1357054.1357126","shortTitle":"Tracking real-time user experience (TRUE)","author":[{"family":"Kim","given":"Jun H."},{"family":"Gunn","given":"Daniel V."},{"family":"Schuh","given":"Eric"},{"family":"Phillips","given":"Bruce"},{"family":"Pagulayan","given":"Randy J."},{"family":"Wixon","given":"Dennis"}],"issued":{"date-parts":[["2008"]]},"accessed":{"date-parts":[["2013",6,26]]}}}],"schema":"https://github.com/citation-style-language/schema/raw/master/csl-citation.json"} </w:instrText>
+      </w:r>
+      <w:r>
+        <w:rPr>
+          <w:lang w:val="en-US"/>
+        </w:rPr>
+        <w:fldChar w:fldCharType="separate"/>
+      </w:r>
+      <w:r>
+        <w:rPr>
+          <w:rFonts w:cs="Times New Roman"/>
+          <w:szCs w:val="24"/>
+          <w:lang w:val="en-US"/>
+        </w:rPr>
+        <w:t xml:space="preserve">(KIM </w:t>
+      </w:r>
+      <w:r>
+        <w:rPr>
+          <w:rFonts w:cs="Times New Roman"/>
+          <w:i/>
+          <w:iCs/>
+          <w:szCs w:val="24"/>
+          <w:lang w:val="en-US"/>
+        </w:rPr>
+        <w:t>et al.</w:t>
+      </w:r>
+      <w:r>
+        <w:rPr>
+          <w:rFonts w:cs="Times New Roman"/>
+          <w:szCs w:val="24"/>
+          <w:lang w:val="en-US"/>
+        </w:rPr>
+        <w:t>, 2008)</w:t>
+      </w:r>
+      <w:r>
+        <w:rPr>
+          <w:lang w:val="en-US"/>
+        </w:rPr>
+        <w:fldChar w:fldCharType="end"/>
+      </w:r>
+      <w:r>
+        <w:rPr>
+          <w:lang w:val="en-US"/>
+        </w:rPr>
+        <w:t xml:space="preserve"> combines human-computer interaction (</w:t>
+      </w:r>
+      <w:r>
+        <w:rPr>
+          <w:lang w:val="en-US"/>
+        </w:rPr>
+        <w:t>HCI</w:t>
+      </w:r>
+      <w:r>
+        <w:rPr>
+          <w:lang w:val="en-US"/>
+        </w:rPr>
+        <w:t>)</w:t>
+      </w:r>
+      <w:r>
+        <w:rPr>
+          <w:lang w:val="en-US"/>
+        </w:rPr>
+        <w:t xml:space="preserve"> instrumentation, which collects </w:t>
+      </w:r>
+      <w:r>
+        <w:rPr>
+          <w:i/>
+          <w:lang w:val="en-US"/>
+        </w:rPr>
+        <w:t>user initiated events</w:t>
+      </w:r>
+      <w:r>
+        <w:rPr>
+          <w:rStyle w:val="FootnoteReference"/>
+          <w:i/>
+          <w:lang w:val="en-US"/>
+        </w:rPr>
+        <w:footnoteReference w:id="1"/>
+      </w:r>
+      <w:r>
+        <w:rPr>
+          <w:lang w:val="en-US"/>
+        </w:rPr>
+        <w:t xml:space="preserve"> (UIEs), and </w:t>
+      </w:r>
+      <w:proofErr w:type="spellStart"/>
+      <w:r>
+        <w:rPr>
+          <w:lang w:val="en-US"/>
+        </w:rPr>
+        <w:t>logfile</w:t>
+      </w:r>
+      <w:proofErr w:type="spellEnd"/>
+      <w:r>
+        <w:rPr>
+          <w:lang w:val="en-US"/>
+        </w:rPr>
+        <w:t xml:space="preserve"> analysis techniques in order to automatically record user interactions with systems or games.</w:t>
+      </w:r>
+      <w:r>
+        <w:rPr>
+          <w:lang w:val="en-US"/>
+        </w:rPr>
+        <w:t xml:space="preserve"> While the focus of HCI instrumentation is to collect the frequency count of events, the TRUE system logs the sequences of events along with their time stamps. These sequences of events are important to understand the user behavior. While typical HCI instrumentation will log how many times the user accessed the Help function from the system, TRUE will log the sequence of events that led the user to use the Help function for each occasion.</w:t>
+      </w:r>
+    </w:p>
+    <w:p>
+      <w:pPr>
+        <w:rPr>
+          <w:lang w:val="en-US"/>
+        </w:rPr>
+      </w:pPr>
+      <w:r>
+        <w:rPr>
+          <w:lang w:val="en-US"/>
+        </w:rPr>
+        <w:t>Another key aspect of the TRUE is the type of information collected. Instead of recording generic low-level events</w:t>
+      </w:r>
+      <w:r>
+        <w:rPr>
+          <w:lang w:val="en-US"/>
+        </w:rPr>
+        <w:t xml:space="preserve">, such as </w:t>
+      </w:r>
+      <w:r>
+        <w:rPr>
+          <w:lang w:val="en-US"/>
+        </w:rPr>
+        <w:t>mouse coordina</w:t>
+      </w:r>
+      <w:r>
+        <w:rPr>
+          <w:lang w:val="en-US"/>
+        </w:rPr>
+        <w:t>tes and function calls, TRUE collect event sets containing both the event as well as contextual information from the event. For example, in a game where the player died, TRUE records the player death, the equipment the player was using, the difficulty setting the player was using, the monster that killed the player (if that was the case), and other elements that might be useful to determine the cause of the player’s death.</w:t>
+      </w:r>
+    </w:p>
+    <w:p>
+      <w:pPr>
+        <w:rPr>
+          <w:lang w:val="en-US"/>
+        </w:rPr>
+      </w:pPr>
+      <w:r>
+        <w:rPr>
+          <w:lang w:val="en-US"/>
+        </w:rPr>
+        <w:t>The TRUE architecture is illustrated in</w:t>
+      </w:r>
+      <w:r>
+        <w:rPr>
+          <w:lang w:val="en-US"/>
+        </w:rPr>
+        <w:t xml:space="preserve"> </w:t>
+      </w:r>
+      <w:r>
+        <w:rPr>
+          <w:lang w:val="en-US"/>
+        </w:rPr>
+        <w:fldChar w:fldCharType="begin"/>
+      </w:r>
+      <w:r>
+        <w:rPr>
+          <w:lang w:val="en-US"/>
+        </w:rPr>
+        <w:instrText xml:space="preserve"> REF _Ref360041105 \h </w:instrText>
+      </w:r>
+      <w:r>
+        <w:rPr>
+          <w:lang w:val="en-US"/>
+        </w:rPr>
+      </w:r>
+      <w:r>
+        <w:rPr>
+          <w:lang w:val="en-US"/>
+        </w:rPr>
+        <w:fldChar w:fldCharType="separate"/>
+      </w:r>
+      <w:r>
+        <w:rPr>
+          <w:lang w:val="en-US"/>
+        </w:rPr>
+        <w:t xml:space="preserve">Figure </w:t>
+      </w:r>
+      <w:r>
+        <w:rPr>
+          <w:noProof/>
+          <w:lang w:val="en-US"/>
+        </w:rPr>
+        <w:t>1</w:t>
+      </w:r>
+      <w:r>
+        <w:rPr>
+          <w:lang w:val="en-US"/>
+        </w:rPr>
+        <w:fldChar w:fldCharType="end"/>
+      </w:r>
+      <w:r>
+        <w:rPr>
+          <w:lang w:val="en-US"/>
+        </w:rPr>
+        <w:t>.</w:t>
+      </w:r>
+      <w:r>
+        <w:rPr>
+          <w:lang w:val="en-US"/>
+        </w:rPr>
+        <w:t xml:space="preserve"> The data capture occurs at real time while the user is using the system or playing the game. The data collect is related to system events and their contextual information, along with timestamps indicating when they occurred. At the same time, TRUE captures digital videos of the users interacting with the system. The captured video is automatically synchronized with the timestamps and indexed to the events, allowing jumps to particular events relevant to the analysis. This link between event and video was stated by Kim </w:t>
+      </w:r>
+      <w:r>
+        <w:rPr>
+          <w:lang w:val="en-US"/>
+        </w:rPr>
+        <w:fldChar w:fldCharType="begin"/>
+      </w:r>
+      <w:r>
+        <w:rPr>
+          <w:lang w:val="en-US"/>
+        </w:rPr>
+        <w:instrText xml:space="preserve"> ADDIN ZOTERO_ITEM CSL_CITATION {"citationID":"273cgbdd6e","properties":{"formattedCitation":"(2008)","plainCitation":"(2008)"},"citationItems":[{"id":200,"uris":["http://zotero.org/users/1122386/items/SFXQTZMB"],"uri":["http://zotero.org/users/1122386/items/SFXQTZMB"],"itemData":{"id":200,"type":"article-journal","title":"Tracking real-time user experience (TRUE): a comprehensive instrumentation solution for complex systems","container-title":"Proceedings of the SIGCHI Conference on Human Factors in Computing Systems","collection-title":"CHI '08","page":"443–452","source":"ACM Digital Library","abstract":"Automatic recording of user behavior within a system (instrumentation) to develop and test theories has a rich history in psychology and system design. Often, researchers analyze instrumented behavior in isolation from other data. The problem with collecting instrumented behaviors without attitudinal, demographic, and contextual data is that researchers have no way to answer the 'why' behind the 'what'. We have combined the collection and analysis of behavioral instrumentation with other HCI methods to develop a system for Tracking Real-Time User Experience (TRUE). Using two case studies as examples, we demonstrate how we have evolved instrumentation methodology and analysis to extensively improve the design of video games. It is our hope that TRUE is adopted and adapted by the broader HCI community, becoming a useful tool for gaining deep insights into user behavior and improvement of design for other complex systems.","DOI":"10.1145/1357054.1357126","shortTitle":"Tracking real-time user experience (TRUE)","author":[{"family":"Kim","given":"Jun H."},{"family":"Gunn","given":"Daniel V."},{"family":"Schuh","given":"Eric"},{"family":"Phillips","given":"Bruce"},{"family":"Pagulayan","given":"Randy J."},{"family":"Wixon","given":"Dennis"}],"issued":{"date-parts":[["2008"]]},"accessed":{"date-parts":[["2013",6,26]]}},"suppress-author":true}],"schema":"https://github.com/citation-style-language/schema/raw/master/csl-citation.json"} </w:instrText>
+      </w:r>
+      <w:r>
+        <w:rPr>
+          <w:lang w:val="en-US"/>
+        </w:rPr>
+        <w:fldChar w:fldCharType="separate"/>
+      </w:r>
+      <w:r>
+        <w:rPr>
+          <w:rFonts w:cs="Times New Roman"/>
+          <w:lang w:val="en-US"/>
+        </w:rPr>
+        <w:t>(2008)</w:t>
+      </w:r>
+      <w:r>
+        <w:rPr>
+          <w:lang w:val="en-US"/>
+        </w:rPr>
+        <w:fldChar w:fldCharType="end"/>
+      </w:r>
+      <w:r>
+        <w:rPr>
+          <w:lang w:val="en-US"/>
+        </w:rPr>
+        <w:t xml:space="preserve"> to be an effective approach for understanding the users behaviors and </w:t>
+      </w:r>
+      <w:r>
+        <w:rPr>
+          <w:lang w:val="en-US"/>
+        </w:rPr>
+        <w:lastRenderedPageBreak/>
+        <w:t>how they interact with the systems.</w:t>
+      </w:r>
+      <w:r>
+        <w:rPr>
+          <w:lang w:val="en-US"/>
+        </w:rPr>
+        <w:t xml:space="preserve"> The last data capture from TRUE is in the form of a survey after the user finished his interaction with the system. The survey is aimed at capturing information that might have been missed by the tracked UIEs. For example, when testing a game using the TRUE approach, a brief survey is displayed to the user asking the participant whether he enjoyed the game and how difficult it was. This type of survey is used to avoid making wrong inferences about the game needing to be fixed. Failing in the game may sometimes be a motivating part of the fun, while winning at the first attempt might indicate the game was too easy.</w:t>
+      </w:r>
+    </w:p>
+    <w:p>
+      <w:pPr>
+        <w:keepNext/>
+        <w:ind w:firstLine="0"/>
+        <w:jc w:val="center"/>
+        <w:rPr>
+          <w:lang w:val="en-US"/>
+        </w:rPr>
+      </w:pPr>
+      <w:r>
+        <w:rPr>
+          <w:noProof/>
+          <w:lang w:val="en-US"/>
+        </w:rPr>
+        <w:drawing>
+          <wp:inline distT="0" distB="0" distL="0" distR="0">
+            <wp:extent cx="5934075" cy="3305175"/>
+            <wp:effectExtent l="19050" t="0" r="9525" b="0"/>
+            <wp:docPr id="4" name="Picture 2"/>
+            <wp:cNvGraphicFramePr>
+              <a:graphicFrameLocks xmlns:a="http://schemas.openxmlformats.org/drawingml/2006/main" noChangeAspect="1"/>
+            </wp:cNvGraphicFramePr>
+            <a:graphic xmlns:a="http://schemas.openxmlformats.org/drawingml/2006/main">
+              <a:graphicData uri="http://schemas.openxmlformats.org/drawingml/2006/picture">
+                <pic:pic xmlns:pic="http://schemas.openxmlformats.org/drawingml/2006/picture">
+                  <pic:nvPicPr>
+                    <pic:cNvPr id="0" name="Picture 2"/>
+                    <pic:cNvPicPr>
+                      <a:picLocks noChangeAspect="1" noChangeArrowheads="1"/>
+                    </pic:cNvPicPr>
+                  </pic:nvPicPr>
+                  <pic:blipFill>
+                    <a:blip r:embed="rId8" cstate="print"/>
+                    <a:srcRect/>
+                    <a:stretch>
+                      <a:fillRect/>
+                    </a:stretch>
+                  </pic:blipFill>
+                  <pic:spPr bwMode="auto">
+                    <a:xfrm>
+                      <a:off x="0" y="0"/>
+                      <a:ext cx="5934075" cy="3305175"/>
+                    </a:xfrm>
+                    <a:prstGeom prst="rect">
+                      <a:avLst/>
+                    </a:prstGeom>
+                    <a:noFill/>
+                    <a:ln w="9525">
+                      <a:noFill/>
+                      <a:miter lim="800000"/>
+                      <a:headEnd/>
+                      <a:tailEnd/>
+                    </a:ln>
+                  </pic:spPr>
+                </pic:pic>
+              </a:graphicData>
+            </a:graphic>
+          </wp:inline>
+        </w:drawing>
+      </w:r>
+    </w:p>
+    <w:p>
+      <w:pPr>
+        <w:pStyle w:val="Caption"/>
+        <w:jc w:val="center"/>
+        <w:rPr>
+          <w:lang w:val="en-US"/>
+        </w:rPr>
+      </w:pPr>
+      <w:bookmarkStart w:id="2" w:name="_Ref360041105"/>
+      <w:r>
+        <w:rPr>
+          <w:lang w:val="en-US"/>
+        </w:rPr>
+        <w:t xml:space="preserve">Figure </w:t>
+      </w:r>
+      <w:r>
+        <w:rPr>
+          <w:lang w:val="en-US"/>
+        </w:rPr>
+        <w:fldChar w:fldCharType="begin"/>
+      </w:r>
+      <w:r>
+        <w:rPr>
+          <w:lang w:val="en-US"/>
+        </w:rPr>
+        <w:instrText xml:space="preserve"> SEQ Figure \* ARABIC </w:instrText>
+      </w:r>
+      <w:r>
+        <w:rPr>
+          <w:lang w:val="en-US"/>
+        </w:rPr>
+        <w:fldChar w:fldCharType="separate"/>
+      </w:r>
+      <w:r>
+        <w:rPr>
+          <w:noProof/>
+          <w:lang w:val="en-US"/>
+        </w:rPr>
+        <w:t>1</w:t>
+      </w:r>
+      <w:r>
+        <w:rPr>
+          <w:lang w:val="en-US"/>
+        </w:rPr>
+        <w:fldChar w:fldCharType="end"/>
+      </w:r>
+      <w:bookmarkEnd w:id="2"/>
+      <w:r>
+        <w:rPr>
+          <w:lang w:val="en-US"/>
+        </w:rPr>
+        <w:t>: The TRUE</w:t>
+      </w:r>
+      <w:r>
+        <w:rPr>
+          <w:lang w:val="en-US"/>
+        </w:rPr>
+        <w:t xml:space="preserve"> architecture</w:t>
+      </w:r>
+      <w:r>
+        <w:rPr>
+          <w:lang w:val="en-US"/>
+        </w:rPr>
+        <w:t xml:space="preserve">. Figure taken from </w:t>
+      </w:r>
+      <w:r>
+        <w:rPr>
+          <w:lang w:val="en-US"/>
+        </w:rPr>
+        <w:fldChar w:fldCharType="begin"/>
+      </w:r>
+      <w:r>
+        <w:rPr>
+          <w:lang w:val="en-US"/>
+        </w:rPr>
+        <w:instrText xml:space="preserve"> ADDIN ZOTERO_ITEM CSL_CITATION {"citationID":"iao7ad5b4","properties":{"formattedCitation":"{\\rtf (KIM \\i et al.\\i0{}, 2008)}","plainCitation":"(KIM et al., 2008)"},"citationItems":[{"id":200,"uris":["http://zotero.org/users/1122386/items/SFXQTZMB"],"uri":["http://zotero.org/users/1122386/items/SFXQTZMB"],"itemData":{"id":200,"type":"article-journal","title":"Tracking real-time user experience (TRUE): a comprehensive instrumentation solution for complex systems","container-title":"Proceedings of the SIGCHI Conference on Human Factors in Computing Systems","collection-title":"CHI '08","page":"443–452","source":"ACM Digital Library","abstract":"Automatic recording of user behavior within a system (instrumentation) to develop and test theories has a rich history in psychology and system design. Often, researchers analyze instrumented behavior in isolation from other data. The problem with collecting instrumented behaviors without attitudinal, demographic, and contextual data is that researchers have no way to answer the 'why' behind the 'what'. We have combined the collection and analysis of behavioral instrumentation with other HCI methods to develop a system for Tracking Real-Time User Experience (TRUE). Using two case studies as examples, we demonstrate how we have evolved instrumentation methodology and analysis to extensively improve the design of video games. It is our hope that TRUE is adopted and adapted by the broader HCI community, becoming a useful tool for gaining deep insights into user behavior and improvement of design for other complex systems.","DOI":"10.1145/1357054.1357126","shortTitle":"Tracking real-time user experience (TRUE)","author":[{"family":"Kim","given":"Jun H."},{"family":"Gunn","given":"Daniel V."},{"family":"Schuh","given":"Eric"},{"family":"Phillips","given":"Bruce"},{"family":"Pagulayan","given":"Randy J."},{"family":"Wixon","given":"Dennis"}],"issued":{"date-parts":[["2008"]]},"accessed":{"date-parts":[["2013",6,26]]}}}],"schema":"https://github.com/citation-style-language/schema/raw/master/csl-citation.json"} </w:instrText>
+      </w:r>
+      <w:r>
+        <w:rPr>
+          <w:lang w:val="en-US"/>
+        </w:rPr>
+        <w:fldChar w:fldCharType="separate"/>
+      </w:r>
+      <w:r>
+        <w:rPr>
+          <w:rFonts w:cs="Times New Roman"/>
+          <w:szCs w:val="24"/>
+          <w:lang w:val="en-US"/>
+        </w:rPr>
+        <w:t xml:space="preserve">(KIM </w:t>
+      </w:r>
+      <w:r>
+        <w:rPr>
+          <w:rFonts w:cs="Times New Roman"/>
+          <w:i/>
+          <w:iCs/>
+          <w:szCs w:val="24"/>
+          <w:lang w:val="en-US"/>
+        </w:rPr>
+        <w:t>et al.</w:t>
+      </w:r>
+      <w:r>
+        <w:rPr>
+          <w:rFonts w:cs="Times New Roman"/>
+          <w:szCs w:val="24"/>
+          <w:lang w:val="en-US"/>
+        </w:rPr>
+        <w:t>, 2008)</w:t>
+      </w:r>
+      <w:r>
+        <w:rPr>
+          <w:lang w:val="en-US"/>
+        </w:rPr>
+        <w:fldChar w:fldCharType="end"/>
+      </w:r>
+      <w:r>
+        <w:rPr>
+          <w:lang w:val="en-US"/>
+        </w:rPr>
+        <w:t>.</w:t>
+      </w:r>
+    </w:p>
+    <w:p>
+      <w:pPr>
+        <w:rPr>
+          <w:lang w:val="en-US"/>
+        </w:rPr>
+      </w:pPr>
+      <w:r>
+        <w:rPr>
+          <w:lang w:val="en-US"/>
+        </w:rPr>
+        <w:t xml:space="preserve"> </w:t>
+      </w:r>
+      <w:r>
+        <w:rPr>
+          <w:lang w:val="en-US"/>
+        </w:rPr>
+        <w:t xml:space="preserve"> </w:t>
+      </w:r>
+      <w:r>
+        <w:rPr>
+          <w:lang w:val="en-US"/>
+        </w:rPr>
+        <w:t>The</w:t>
+      </w:r>
+      <w:r>
+        <w:rPr>
+          <w:lang w:val="en-US"/>
+        </w:rPr>
+        <w:t xml:space="preserve"> captured data is avail</w:t>
+      </w:r>
+      <w:r>
+        <w:rPr>
+          <w:lang w:val="en-US"/>
+        </w:rPr>
+        <w:t xml:space="preserve">able to the viewer for analysis by visualizing and transforming the data in order to make it easier to spot points of interest and their causes. The data visualization varies with the type of analysis. However, the general approach is the same: </w:t>
+      </w:r>
+      <w:r>
+        <w:rPr>
+          <w:lang w:val="en-US"/>
+        </w:rPr>
+        <w:t xml:space="preserve">First, TRUE </w:t>
+      </w:r>
+      <w:r>
+        <w:rPr>
+          <w:lang w:val="en-US"/>
+        </w:rPr>
+        <w:t>create</w:t>
+      </w:r>
+      <w:r>
+        <w:rPr>
+          <w:lang w:val="en-US"/>
+        </w:rPr>
+        <w:t>s</w:t>
+      </w:r>
+      <w:r>
+        <w:rPr>
+          <w:lang w:val="en-US"/>
+        </w:rPr>
+        <w:t xml:space="preserve"> a series of graphs and tables containing </w:t>
+      </w:r>
+      <w:r>
+        <w:rPr>
+          <w:lang w:val="en-US"/>
+        </w:rPr>
+        <w:t>the information needed to detect possible problems</w:t>
+      </w:r>
+      <w:r>
+        <w:rPr>
+          <w:lang w:val="en-US"/>
+        </w:rPr>
+        <w:t>. These types of problems, and the data visualization, are previously defined (customized) by designers during the integration of TRUE with the system</w:t>
+      </w:r>
+      <w:r>
+        <w:rPr>
+          <w:lang w:val="en-US"/>
+        </w:rPr>
+        <w:t>.</w:t>
+      </w:r>
+      <w:r>
+        <w:rPr>
+          <w:lang w:val="en-US"/>
+        </w:rPr>
+        <w:t xml:space="preserve"> Then, TRUE</w:t>
+      </w:r>
+      <w:r>
+        <w:rPr>
+          <w:lang w:val="en-US"/>
+        </w:rPr>
+        <w:t xml:space="preserve"> builds graphs and tables to answer specific questions according to previously established goals.</w:t>
+      </w:r>
+      <w:r>
+        <w:rPr>
+          <w:lang w:val="en-US"/>
+        </w:rPr>
+        <w:t xml:space="preserve"> </w:t>
+      </w:r>
+      <w:r>
+        <w:rPr>
+          <w:lang w:val="en-US"/>
+        </w:rPr>
+        <w:fldChar w:fldCharType="begin"/>
+      </w:r>
+      <w:r>
+        <w:rPr>
+          <w:lang w:val="en-US"/>
+        </w:rPr>
+        <w:instrText xml:space="preserve"> REF _Ref360043491 \h </w:instrText>
+      </w:r>
+      <w:r>
+        <w:rPr>
+          <w:lang w:val="en-US"/>
+        </w:rPr>
+      </w:r>
+      <w:r>
+        <w:rPr>
+          <w:lang w:val="en-US"/>
+        </w:rPr>
+        <w:fldChar w:fldCharType="separate"/>
+      </w:r>
+      <w:r>
+        <w:rPr>
+          <w:lang w:val="en-US"/>
+        </w:rPr>
+        <w:t xml:space="preserve">Figure </w:t>
+      </w:r>
+      <w:r>
+        <w:rPr>
+          <w:noProof/>
+          <w:lang w:val="en-US"/>
+        </w:rPr>
+        <w:t>2</w:t>
+      </w:r>
+      <w:r>
+        <w:rPr>
+          <w:lang w:val="en-US"/>
+        </w:rPr>
+        <w:fldChar w:fldCharType="end"/>
+      </w:r>
+      <w:r>
+        <w:rPr>
+          <w:lang w:val="en-US"/>
+        </w:rPr>
+        <w:t xml:space="preserve"> shows different examples of data visualization.</w:t>
+      </w:r>
+    </w:p>
+    <w:p>
+      <w:pPr>
+        <w:keepNext/>
+        <w:ind w:firstLine="0"/>
+      </w:pPr>
+      <w:r>
+        <w:rPr>
+          <w:noProof/>
+          <w:lang w:val="en-US"/>
+        </w:rPr>
+        <w:lastRenderedPageBreak/>
+        <w:drawing>
+          <wp:inline distT="0" distB="0" distL="0" distR="0">
+            <wp:extent cx="5943600" cy="3895725"/>
+            <wp:effectExtent l="19050" t="0" r="0" b="0"/>
+            <wp:docPr id="6" name="Picture 4"/>
+            <wp:cNvGraphicFramePr>
+              <a:graphicFrameLocks xmlns:a="http://schemas.openxmlformats.org/drawingml/2006/main" noChangeAspect="1"/>
+            </wp:cNvGraphicFramePr>
+            <a:graphic xmlns:a="http://schemas.openxmlformats.org/drawingml/2006/main">
+              <a:graphicData uri="http://schemas.openxmlformats.org/drawingml/2006/picture">
+                <pic:pic xmlns:pic="http://schemas.openxmlformats.org/drawingml/2006/picture">
+                  <pic:nvPicPr>
+                    <pic:cNvPr id="0" name="Picture 4"/>
+                    <pic:cNvPicPr>
+                      <a:picLocks noChangeAspect="1" noChangeArrowheads="1"/>
+                    </pic:cNvPicPr>
+                  </pic:nvPicPr>
+                  <pic:blipFill>
+                    <a:blip r:embed="rId9" cstate="print"/>
+                    <a:srcRect/>
+                    <a:stretch>
+                      <a:fillRect/>
+                    </a:stretch>
+                  </pic:blipFill>
+                  <pic:spPr bwMode="auto">
+                    <a:xfrm>
+                      <a:off x="0" y="0"/>
+                      <a:ext cx="5943600" cy="3895725"/>
+                    </a:xfrm>
+                    <a:prstGeom prst="rect">
+                      <a:avLst/>
+                    </a:prstGeom>
+                    <a:noFill/>
+                    <a:ln w="9525">
+                      <a:noFill/>
+                      <a:miter lim="800000"/>
+                      <a:headEnd/>
+                      <a:tailEnd/>
+                    </a:ln>
+                  </pic:spPr>
+                </pic:pic>
+              </a:graphicData>
+            </a:graphic>
+          </wp:inline>
+        </w:drawing>
+      </w:r>
+    </w:p>
+    <w:p>
+      <w:pPr>
+        <w:pStyle w:val="Caption"/>
+        <w:ind w:firstLine="0"/>
+        <w:rPr>
+          <w:lang w:val="en-US"/>
+        </w:rPr>
+      </w:pPr>
+      <w:bookmarkStart w:id="3" w:name="_Ref360043491"/>
+      <w:r>
+        <w:rPr>
+          <w:lang w:val="en-US"/>
+        </w:rPr>
+        <w:t xml:space="preserve">Figure </w:t>
+      </w:r>
+      <w:r>
+        <w:rPr>
+          <w:lang w:val="en-US"/>
+        </w:rPr>
+        <w:fldChar w:fldCharType="begin"/>
+      </w:r>
+      <w:r>
+        <w:rPr>
+          <w:lang w:val="en-US"/>
+        </w:rPr>
+        <w:instrText xml:space="preserve"> SEQ Figure \* ARABIC </w:instrText>
+      </w:r>
+      <w:r>
+        <w:rPr>
+          <w:lang w:val="en-US"/>
+        </w:rPr>
+        <w:fldChar w:fldCharType="separate"/>
+      </w:r>
+      <w:r>
+        <w:rPr>
+          <w:noProof/>
+          <w:lang w:val="en-US"/>
+        </w:rPr>
+        <w:t>2</w:t>
+      </w:r>
+      <w:r>
+        <w:rPr>
+          <w:lang w:val="en-US"/>
+        </w:rPr>
+        <w:fldChar w:fldCharType="end"/>
+      </w:r>
+      <w:bookmarkEnd w:id="3"/>
+      <w:r>
+        <w:rPr>
+          <w:lang w:val="en-US"/>
+        </w:rPr>
+        <w:t>: Example</w:t>
+      </w:r>
+      <w:r>
+        <w:rPr>
+          <w:lang w:val="en-US"/>
+        </w:rPr>
+        <w:t>s</w:t>
+      </w:r>
+      <w:r>
+        <w:rPr>
+          <w:lang w:val="en-US"/>
+        </w:rPr>
+        <w:t xml:space="preserve"> of data visualization</w:t>
+      </w:r>
+      <w:r>
+        <w:rPr>
+          <w:lang w:val="en-US"/>
+        </w:rPr>
+        <w:t xml:space="preserve"> from TRUE, customized by designers during its integration with the application</w:t>
+      </w:r>
+      <w:r>
+        <w:rPr>
+          <w:lang w:val="en-US"/>
+        </w:rPr>
+        <w:t>.</w:t>
+      </w:r>
+      <w:r>
+        <w:rPr>
+          <w:lang w:val="en-US"/>
+        </w:rPr>
+        <w:t xml:space="preserve"> </w:t>
+      </w:r>
+      <w:r>
+        <w:rPr>
+          <w:lang w:val="en-US"/>
+        </w:rPr>
+        <w:t>A graph showing the average player death for each mission in a game (a) and which race was selected by players</w:t>
+      </w:r>
+      <w:r>
+        <w:rPr>
+          <w:lang w:val="en-US"/>
+        </w:rPr>
+        <w:t xml:space="preserve"> (b). A map displaying deaths locations in a Real Time Strategy game (c). A visualization of where users clicked in the spreadsheet (d).</w:t>
+      </w:r>
+      <w:r>
+        <w:rPr>
+          <w:lang w:val="en-US"/>
+        </w:rPr>
+        <w:t xml:space="preserve"> Figures </w:t>
+      </w:r>
+      <w:r>
+        <w:rPr>
+          <w:lang w:val="en-US"/>
+        </w:rPr>
+        <w:t>taken</w:t>
+      </w:r>
+      <w:r>
+        <w:rPr>
+          <w:lang w:val="en-US"/>
+        </w:rPr>
+        <w:t xml:space="preserve"> from </w:t>
+      </w:r>
+      <w:r>
+        <w:rPr>
+          <w:lang w:val="en-US"/>
+        </w:rPr>
+        <w:fldChar w:fldCharType="begin"/>
+      </w:r>
+      <w:r>
+        <w:rPr>
+          <w:lang w:val="en-US"/>
+        </w:rPr>
+        <w:instrText xml:space="preserve"> ADDIN ZOTERO_ITEM CSL_CITATION {"citationID":"1ln4rao7s","properties":{"formattedCitation":"{\\rtf (KIM \\i et al.\\i0{}, 2008)}","plainCitation":"(KIM et al., 2008)"},"citationItems":[{"id":200,"uris":["http://zotero.org/users/1122386/items/SFXQTZMB"],"uri":["http://zotero.org/users/1122386/items/SFXQTZMB"],"itemData":{"id":200,"type":"article-journal","title":"Tracking real-time user experience (TRUE): a comprehensive instrumentation solution for complex systems","container-title":"Proceedings of the SIGCHI Conference on Human Factors in Computing Systems","collection-title":"CHI '08","page":"443–452","source":"ACM Digital Library","abstract":"Automatic recording of user behavior within a system (instrumentation) to develop and test theories has a rich history in psychology and system design. Often, researchers analyze instrumented behavior in isolation from other data. The problem with collecting instrumented behaviors without attitudinal, demographic, and contextual data is that researchers have no way to answer the 'why' behind the 'what'. We have combined the collection and analysis of behavioral instrumentation with other HCI methods to develop a system for Tracking Real-Time User Experience (TRUE). Using two case studies as examples, we demonstrate how we have evolved instrumentation methodology and analysis to extensively improve the design of video games. It is our hope that TRUE is adopted and adapted by the broader HCI community, becoming a useful tool for gaining deep insights into user behavior and improvement of design for other complex systems.","DOI":"10.1145/1357054.1357126","shortTitle":"Tracking real-time user experience (TRUE)","author":[{"family":"Kim","given":"Jun H."},{"family":"Gunn","given":"Daniel V."},{"family":"Schuh","given":"Eric"},{"family":"Phillips","given":"Bruce"},{"family":"Pagulayan","given":"Randy J."},{"family":"Wixon","given":"Dennis"}],"issued":{"date-parts":[["2008"]]},"accessed":{"date-parts":[["2013",6,26]]}}}],"schema":"https://github.com/citation-style-language/schema/raw/master/csl-citation.json"} </w:instrText>
+      </w:r>
+      <w:r>
+        <w:rPr>
+          <w:lang w:val="en-US"/>
+        </w:rPr>
+        <w:fldChar w:fldCharType="separate"/>
+      </w:r>
+      <w:r>
+        <w:rPr>
+          <w:rFonts w:cs="Times New Roman"/>
+          <w:szCs w:val="24"/>
+          <w:lang w:val="en-US"/>
+        </w:rPr>
+        <w:t xml:space="preserve">(KIM </w:t>
+      </w:r>
+      <w:r>
+        <w:rPr>
+          <w:rFonts w:cs="Times New Roman"/>
+          <w:i/>
+          <w:iCs/>
+          <w:szCs w:val="24"/>
+          <w:lang w:val="en-US"/>
+        </w:rPr>
+        <w:t>et al.</w:t>
+      </w:r>
+      <w:r>
+        <w:rPr>
+          <w:rFonts w:cs="Times New Roman"/>
+          <w:szCs w:val="24"/>
+          <w:lang w:val="en-US"/>
+        </w:rPr>
+        <w:t>, 2008)</w:t>
+      </w:r>
+      <w:r>
+        <w:rPr>
+          <w:lang w:val="en-US"/>
+        </w:rPr>
+        <w:fldChar w:fldCharType="end"/>
+      </w:r>
+      <w:r>
+        <w:rPr>
+          <w:lang w:val="en-US"/>
+        </w:rPr>
+        <w:t>.</w:t>
+      </w:r>
+    </w:p>
+    <w:p>
+      <w:pPr>
+        <w:rPr>
+          <w:lang w:val="en-US"/>
+        </w:rPr>
+      </w:pPr>
+      <w:r>
+        <w:rPr>
+          <w:lang w:val="en-US"/>
+        </w:rPr>
+        <w:t xml:space="preserve">Thus, </w:t>
+      </w:r>
+      <w:r>
+        <w:rPr>
+          <w:lang w:val="en-US"/>
+        </w:rPr>
+        <w:t>TRUE is</w:t>
+      </w:r>
+      <w:r>
+        <w:rPr>
+          <w:lang w:val="en-US"/>
+        </w:rPr>
+        <w:t xml:space="preserve"> an </w:t>
+      </w:r>
+      <w:r>
+        <w:rPr>
+          <w:lang w:val="en-US"/>
+        </w:rPr>
+        <w:t xml:space="preserve">approach </w:t>
+      </w:r>
+      <w:r>
+        <w:rPr>
+          <w:lang w:val="en-US"/>
+        </w:rPr>
+        <w:t xml:space="preserve">for videogame industry </w:t>
+      </w:r>
+      <w:r>
+        <w:rPr>
+          <w:lang w:val="en-US"/>
+        </w:rPr>
+        <w:t>designed to detect issues and to understand the root causes the same way usability testing does. It also incorporates attitudinal behavior by using surveys</w:t>
+      </w:r>
+      <w:r>
+        <w:rPr>
+          <w:lang w:val="en-US"/>
+        </w:rPr>
+        <w:t xml:space="preserve">, aiding in the understanding of the player’s emotional experience. TRUE </w:t>
+      </w:r>
+      <w:r>
+        <w:rPr>
+          <w:lang w:val="en-US"/>
+        </w:rPr>
+        <w:t xml:space="preserve">can </w:t>
+      </w:r>
+      <w:r>
+        <w:rPr>
+          <w:lang w:val="en-US"/>
+        </w:rPr>
+        <w:t xml:space="preserve">also </w:t>
+      </w:r>
+      <w:r>
+        <w:rPr>
+          <w:lang w:val="en-US"/>
+        </w:rPr>
+        <w:t>be used to understand how users utilize products (i.e. systems, applications, or tools).</w:t>
+      </w:r>
+      <w:r>
+        <w:rPr>
+          <w:lang w:val="en-US"/>
+        </w:rPr>
+        <w:t xml:space="preserve"> Its common usage is for beta tests of products (games and software), making unobtrusive observations of usage. However, TRUE was primarily developed to understand how people interact and play games.</w:t>
       </w:r>
     </w:p>
     <w:p>
@@ -152,7 +1094,7 @@
         <w:rPr>
           <w:lang w:val="en-US"/>
         </w:rPr>
-        <w:instrText xml:space="preserve"> ADDIN ZOTERO_ITEM CSL_CITATION {"citationID":"22ajffuu9s","properties":{"formattedCitation":"{\\rtf (ANDERSEN \\i et al.\\i0{}, 2010; LIU \\i et al.\\i0{}, 2011)}","plainCitation":"(ANDERSEN et al., 2010; LIU et al., 2011)"},"citationItems":[{"id":35,"uris":["http://zotero.org/users/1122386/items/HJTJW39W"],"uri":["http://zotero.org/users/1122386/items/HJTJW39W"],"itemData":{"id":35,"type":"article-journal","title":"Gameplay analysis through state projection","container-title":"Proceedings of the Fifth International Conference on the Foundations of Digital Games","collection-title":"FDG '10","page":"1–8","source":"ACM Digital Library","abstract":"Analysis of gameplay data is crucial for evaluating design decisions and refining a game experience. However, identifying player strategies and finding areas of confusion is difficult because a designer may not know what queries to ask or what patterns to look for in the data. To make this task easier, we present Playtracer, a method for visually analyzing play traces that is independent of a specific game's structure. Playtracer applies multidimensional scaling to cluster players and game states, providing a detailed visual representation of the paths the players take through a game. We evaluate our method by analyzing an educational puzzle game and highlighting common hypotheses, pitfalls, confusing elements, and anomalies. Our results suggest that Playtracer can be an effective tool for game analysis and improvement.","DOI":"10.1145/1822348.1822349","author":[{"family":"Andersen","given":"Erik"},{"family":"Liu","given":"Yun-En"},{"family":"Apter","given":"Ethan"},{"family":"Boucher-Genesse","given":"François"},{"family":"Popović","given":"Zoran"}],"issued":{"date-parts":[["2010"]]},"accessed":{"date-parts":[["2012",9,14]]}}},{"id":196,"uris":["http://zotero.org/users/1122386/items/CE32FQ8P"],"uri":["http://zotero.org/users/1122386/items/CE32FQ8P"],"itemData":{"id":196,"type":"article-journal","title":"Feature-based projections for effective playtrace analysis","container-title":"Proceedings of the 6th International Conference on Foundations of Digital Games","collection-title":"FDG '11","page":"69–76","source":"ACM Digital Library","abstract":"Visual data mining is a powerful technique allowing game designers to analyze player behavior. Playtracer, a new method for visually analyzing play traces, is a generalized heatmap that applies to any game with discrete state spaces. Unfortunately, due to its low discriminative power, Playtracer's usefulness is significantly decreased for games of even medium complexity, and is unusable on games with continuous state spaces. Here we show how the use of state features can remove both of these weaknesses. These state features collapse larger state spaces without losing salient information, resulting in visualizations that are significantly easier to interpret. We evaluate our work by analyzing player data gathered from three complex games in order to understand player behavior in the presence of optional rewards, identify key moments when players figure out the solution to the puzzle, and analyze why players give up and quit. Based on our experiences with these games, we suggest general principles for designers to identify useful features of game states that lead to effective play analyses.","DOI":"10.1145/2159365.2159375","author":[{"family":"Liu","given":"Yun-En"},{"family":"Andersen","given":"Erik"},{"family":"Snider","given":"Richard"},{"family":"Cooper","given":"Seth"},{"family":"Popović","given":"Zoran"}],"issued":{"date-parts":[["2011"]]},"accessed":{"date-parts":[["2013",6,24]]}}}],"schema":"https://github.com/citation-style-language/schema/raw/master/csl-citation.json"} </w:instrText>
+        <w:instrText xml:space="preserve"> ADDIN ZOTERO_ITEM CSL_CITATION {"citationID":"22ajffuu9s","properties":{"formattedCitation":"{\\rtf (ANDERSEN \\i et al.\\i0{}, 2010; LIU \\i et al.\\i0{}, 2011)}","plainCitation":"(ANDERSEN et al., 2010; LIU et al., 2011)"},"citationItems":[{"id":35,"uris":["http://zotero.org/users/1122386/items/HJTJW39W"],"uri":["http://zotero.org/users/1122386/items/HJTJW39W"],"itemData":{"id":35,"type":"article-journal","title":"Gameplay analysis through state projection","container-title":"Proceedings of the 5th International Conference on the Foundations of Digital Games","collection-title":"FDG '10","page":"1–8","source":"ACM Digital Library","abstract":"Analysis of gameplay data is crucial for evaluating design decisions and refining a game experience. However, identifying player strategies and finding areas of confusion is difficult because a designer may not know what queries to ask or what patterns to look for in the data. To make this task easier, we present Playtracer, a method for visually analyzing play traces that is independent of a specific game's structure. Playtracer applies multidimensional scaling to cluster players and game states, providing a detailed visual representation of the paths the players take through a game. We evaluate our method by analyzing an educational puzzle game and highlighting common hypotheses, pitfalls, confusing elements, and anomalies. Our results suggest that Playtracer can be an effective tool for game analysis and improvement.","DOI":"10.1145/1822348.1822349","author":[{"family":"Andersen","given":"Erik"},{"family":"Liu","given":"Yun-En"},{"family":"Apter","given":"Ethan"},{"family":"Boucher-Genesse","given":"François"},{"family":"Popović","given":"Zoran"}],"issued":{"date-parts":[["2010"]]},"accessed":{"date-parts":[["2012",9,14]]}}},{"id":196,"uris":["http://zotero.org/users/1122386/items/CE32FQ8P"],"uri":["http://zotero.org/users/1122386/items/CE32FQ8P"],"itemData":{"id":196,"type":"article-journal","title":"Feature-based projections for effective playtrace analysis","container-title":"Proceedings of the 6th International Conference on Foundations of Digital Games","collection-title":"FDG '11","page":"69–76","source":"ACM Digital Library","abstract":"Visual data mining is a powerful technique allowing game designers to analyze player behavior. Playtracer, a new method for visually analyzing play traces, is a generalized heatmap that applies to any game with discrete state spaces. Unfortunately, due to its low discriminative power, Playtracer's usefulness is significantly decreased for games of even medium complexity, and is unusable on games with continuous state spaces. Here we show how the use of state features can remove both of these weaknesses. These state features collapse larger state spaces without losing salient information, resulting in visualizations that are significantly easier to interpret. We evaluate our work by analyzing player data gathered from three complex games in order to understand player behavior in the presence of optional rewards, identify key moments when players figure out the solution to the puzzle, and analyze why players give up and quit. Based on our experiences with these games, we suggest general principles for designers to identify useful features of game states that lead to effective play analyses.","DOI":"10.1145/2159365.2159375","author":[{"family":"Liu","given":"Yun-En"},{"family":"Andersen","given":"Erik"},{"family":"Snider","given":"Richard"},{"family":"Cooper","given":"Seth"},{"family":"Popović","given":"Zoran"}],"issued":{"date-parts":[["2011"]]},"accessed":{"date-parts":[["2013",6,24]]}}}],"schema":"https://github.com/citation-style-language/schema/raw/master/csl-citation.json"} </w:instrText>
       </w:r>
       <w:r>
         <w:rPr>
@@ -226,13 +1168,7 @@
         <w:rPr>
           <w:lang w:val="en-US"/>
         </w:rPr>
-        <w:t xml:space="preserve"> tool designed to </w:t>
-      </w:r>
-      <w:r>
-        <w:rPr>
-          <w:lang w:val="en-US"/>
-        </w:rPr>
-        <w:t>illustrate how groups of players move through the game space.</w:t>
+        <w:t xml:space="preserve"> tool designed to illustrate how groups of players move through the game space.</w:t>
       </w:r>
       <w:r>
         <w:rPr>
@@ -282,7 +1218,7 @@
         <w:rPr>
           <w:lang w:val="en-US"/>
         </w:rPr>
-        <w:instrText xml:space="preserve"> ADDIN ZOTERO_ITEM CSL_CITATION {"citationID":"1r5dnleedu","properties":{"formattedCitation":"(COX; COX, 2010)","plainCitation":"(COX; COX, 2010)"},"citationItems":[{"id":192,"uris":["http://zotero.org/users/1122386/items/XVGABFAI"],"uri":["http://zotero.org/users/1122386/items/XVGABFAI"],"itemData":{"id":192,"type":"book","title":"Multidimensional Scaling, Second Edition","publisher":"CRC Press","number-of-pages":"332","source":"Google Books","abstract":"Multidimensional scaling covers a variety of statistical techniques in the area of multivariate data analysis. Geared toward dimensional reduction and graphical representation of data, it arose within the field of the behavioral sciences, but now holds techniques widely used in many disciplines. Multidimensional Scaling, Second Edition extends the popular first edition and brings it up to date. It concisely but comprehensively covers the area, summarizing the mathematical ideas behind the various techniques and illustrating the techniques with real-life examples. A computer disk containing programs and data sets accompanies the book.","ISBN":"9781420036121","language":"en","author":[{"family":"Cox","given":"Trevor"},{"family":"Cox","given":"Michael"}],"issued":{"date-parts":[["2010",12,12]]}}}],"schema":"https://github.com/citation-style-language/schema/raw/master/csl-citation.json"} </w:instrText>
+        <w:instrText xml:space="preserve"> ADDIN ZOTERO_ITEM CSL_CITATION {"citationID":"1r5dnleedu","properties":{"formattedCitation":"(COX; COX, 2010)","plainCitation":"(COX; COX, 2010)"},"citationItems":[{"id":192,"uris":["http://zotero.org/users/1122386/items/XVGABFAI"],"uri":["http://zotero.org/users/1122386/items/XVGABFAI"],"itemData":{"id":192,"type":"book","title":"Multidimensional Scaling, Second Edition","publisher":"CRC Press","publisher-place":"United Kingdom","number-of-pages":"332","source":"Google Books","event-place":"United Kingdom","abstract":"Multidimensional scaling covers a variety of statistical techniques in the area of multivariate data analysis. Geared toward dimensional reduction and graphical representation of data, it arose within the field of the behavioral sciences, but now holds techniques widely used in many disciplines. Multidimensional Scaling, Second Edition extends the popular first edition and brings it up to date. It concisely but comprehensively covers the area, summarizing the mathematical ideas behind the various techniques and illustrating the techniques with real-life examples. A computer disk containing programs and data sets accompanies the book.","ISBN":"9781420036121","language":"en","author":[{"family":"Cox","given":"Trevor"},{"family":"Cox","given":"Michael"}],"issued":{"date-parts":[["2010"]]}}}],"schema":"https://github.com/citation-style-language/schema/raw/master/csl-citation.json"} </w:instrText>
       </w:r>
       <w:r>
         <w:rPr>
@@ -327,7 +1263,14 @@
         <w:rPr>
           <w:lang w:val="en-US"/>
         </w:rPr>
-        <w:t xml:space="preserve"> aids the designer by showing common pathways and alternatives that players used to succeed or fail in their tasks, identifying pitfalls and anomalies in the scene while also tracking how particular players progressed through the levels in the game.</w:t>
+        <w:t xml:space="preserve"> aids the </w:t>
+      </w:r>
+      <w:r>
+        <w:rPr>
+          <w:lang w:val="en-US"/>
+        </w:rPr>
+        <w:lastRenderedPageBreak/>
+        <w:t>designer by showing common pathways and alternatives that players used to succeed or fail in their tasks, identifying pitfalls and anomalies in the scene while also tracking how particular players progressed through the levels in the game.</w:t>
       </w:r>
     </w:p>
     <w:p>
@@ -465,7 +1408,7 @@
           <w:noProof/>
           <w:lang w:val="en-US"/>
         </w:rPr>
-        <w:t>1</w:t>
+        <w:t>3</w:t>
       </w:r>
       <w:r>
         <w:rPr>
@@ -505,14 +1448,7 @@
         <w:rPr>
           <w:lang w:val="en-US"/>
         </w:rPr>
-        <w:t xml:space="preserve"> graph, the vertices represent the game states and the directed edges are the movements the player did to </w:t>
-      </w:r>
-      <w:r>
-        <w:rPr>
-          <w:lang w:val="en-US"/>
-        </w:rPr>
-        <w:lastRenderedPageBreak/>
-        <w:t xml:space="preserve">move from one state to another. Furthermore, the size of the vertex, or state, is proportional to the number of players that reached that state. Thus, the size of the vertex can be used to identify which states were more visited by players. </w:t>
+        <w:t xml:space="preserve"> graph, the vertices represent the game states and the directed edges are the movements the player did to move from one state to another. Furthermore, the size of the vertex, or state, is proportional to the number of players that reached that state. Thus, the size of the vertex can be used to identify which states were more visited by players. </w:t>
       </w:r>
     </w:p>
     <w:p>
@@ -529,6 +1465,7 @@
           <w:noProof/>
           <w:lang w:val="en-US"/>
         </w:rPr>
+        <w:lastRenderedPageBreak/>
         <w:drawing>
           <wp:inline distT="0" distB="0" distL="0" distR="0">
             <wp:extent cx="4200525" cy="4152900"/>
@@ -547,7 +1484,7 @@
                     </pic:cNvPicPr>
                   </pic:nvPicPr>
                   <pic:blipFill>
-                    <a:blip r:embed="rId6" cstate="print"/>
+                    <a:blip r:embed="rId10" cstate="print"/>
                     <a:srcRect/>
                     <a:stretch>
                       <a:fillRect/>
@@ -585,7 +1522,7 @@
           <w:lang w:val="en-US"/>
         </w:rPr>
       </w:pPr>
-      <w:bookmarkStart w:id="2" w:name="_Ref359860809"/>
+      <w:bookmarkStart w:id="4" w:name="_Ref359860809"/>
       <w:r>
         <w:rPr>
           <w:lang w:val="en-US"/>
@@ -593,6 +1530,9 @@
         <w:t xml:space="preserve">Figure </w:t>
       </w:r>
       <w:r>
+        <w:rPr>
+          <w:lang w:val="en-US"/>
+        </w:rPr>
         <w:fldChar w:fldCharType="begin"/>
       </w:r>
       <w:r>
@@ -602,6 +1542,9 @@
         <w:instrText xml:space="preserve"> SEQ Figure \* ARABIC </w:instrText>
       </w:r>
       <w:r>
+        <w:rPr>
+          <w:lang w:val="en-US"/>
+        </w:rPr>
         <w:fldChar w:fldCharType="separate"/>
       </w:r>
       <w:r>
@@ -609,12 +1552,15 @@
           <w:noProof/>
           <w:lang w:val="en-US"/>
         </w:rPr>
-        <w:t>1</w:t>
-      </w:r>
-      <w:r>
+        <w:t>3</w:t>
+      </w:r>
+      <w:r>
+        <w:rPr>
+          <w:lang w:val="en-US"/>
+        </w:rPr>
         <w:fldChar w:fldCharType="end"/>
       </w:r>
-      <w:bookmarkEnd w:id="2"/>
+      <w:bookmarkEnd w:id="4"/>
       <w:r>
         <w:rPr>
           <w:lang w:val="en-US"/>
@@ -633,37 +1579,7 @@
         <w:rPr>
           <w:lang w:val="en-US"/>
         </w:rPr>
-        <w:t xml:space="preserve"> state visualization. Circles </w:t>
-      </w:r>
-      <w:r>
-        <w:rPr>
-          <w:lang w:val="en-US"/>
-        </w:rPr>
-        <w:t>represent</w:t>
-      </w:r>
-      <w:r>
-        <w:rPr>
-          <w:lang w:val="en-US"/>
-        </w:rPr>
-        <w:t xml:space="preserve"> </w:t>
-      </w:r>
-      <w:r>
-        <w:rPr>
-          <w:lang w:val="en-US"/>
-        </w:rPr>
-        <w:t xml:space="preserve">game </w:t>
-      </w:r>
-      <w:r>
-        <w:rPr>
-          <w:lang w:val="en-US"/>
-        </w:rPr>
-        <w:t>states</w:t>
-      </w:r>
-      <w:r>
-        <w:rPr>
-          <w:lang w:val="en-US"/>
-        </w:rPr>
-        <w:t xml:space="preserve"> and edges represent paths taken by players.</w:t>
+        <w:t xml:space="preserve"> state visualization. Circles represent game states and edges represent paths taken by players.</w:t>
       </w:r>
       <w:r>
         <w:rPr>
@@ -693,35 +1609,252 @@
         <w:rPr>
           <w:rFonts w:cs="Times New Roman"/>
           <w:szCs w:val="24"/>
+          <w:lang w:val="en-US"/>
         </w:rPr>
         <w:t xml:space="preserve">(LIU </w:t>
       </w:r>
-      <w:proofErr w:type="spellStart"/>
       <w:r>
         <w:rPr>
           <w:rFonts w:cs="Times New Roman"/>
           <w:i/>
           <w:iCs/>
           <w:szCs w:val="24"/>
-        </w:rPr>
-        <w:t>et</w:t>
+          <w:lang w:val="en-US"/>
+        </w:rPr>
+        <w:t>et al.</w:t>
+      </w:r>
+      <w:r>
+        <w:rPr>
+          <w:rFonts w:cs="Times New Roman"/>
+          <w:szCs w:val="24"/>
+          <w:lang w:val="en-US"/>
+        </w:rPr>
+        <w:t>, 2011)</w:t>
+      </w:r>
+      <w:r>
+        <w:rPr>
+          <w:lang w:val="en-US"/>
+        </w:rPr>
+        <w:fldChar w:fldCharType="end"/>
+      </w:r>
+      <w:r>
+        <w:rPr>
+          <w:lang w:val="en-US"/>
+        </w:rPr>
+        <w:t>.</w:t>
+      </w:r>
+    </w:p>
+    <w:p>
+      <w:pPr>
+        <w:rPr>
+          <w:lang w:val="en-US"/>
+        </w:rPr>
+      </w:pPr>
+      <w:r>
+        <w:rPr>
+          <w:lang w:val="en-US"/>
+        </w:rPr>
+        <w:t xml:space="preserve">Moreover, the graph utilizes color to distinguish </w:t>
+      </w:r>
+      <w:r>
+        <w:rPr>
+          <w:lang w:val="en-US"/>
+        </w:rPr>
+        <w:t xml:space="preserve">displayed </w:t>
+      </w:r>
+      <w:r>
+        <w:rPr>
+          <w:lang w:val="en-US"/>
+        </w:rPr>
+        <w:t xml:space="preserve">information. A yellow state is the game’s initial state and green state represents the goal. Blue edges represent moves made by players who won the game and red edges for those who lost. The shades between red and blue represent the probability that the player who reached the state completed the game successfully. Lastly, cycles in the graph represent failed </w:t>
+      </w:r>
+      <w:r>
+        <w:rPr>
+          <w:lang w:val="en-US"/>
+        </w:rPr>
+        <w:t>attempts</w:t>
+      </w:r>
+      <w:r>
+        <w:rPr>
+          <w:lang w:val="en-US"/>
+        </w:rPr>
+        <w:t xml:space="preserve"> from the players, where they made a move but returned to a previous state.</w:t>
+      </w:r>
+    </w:p>
+    <w:p>
+      <w:pPr>
+        <w:rPr>
+          <w:lang w:val="en-US"/>
+        </w:rPr>
+      </w:pPr>
+      <w:r>
+        <w:rPr>
+          <w:lang w:val="en-US"/>
+        </w:rPr>
+        <w:t xml:space="preserve">The main focus of the </w:t>
+      </w:r>
+      <w:proofErr w:type="spellStart"/>
+      <w:r>
+        <w:rPr>
+          <w:lang w:val="en-US"/>
+        </w:rPr>
+        <w:t>Playertracer</w:t>
       </w:r>
       <w:proofErr w:type="spellEnd"/>
       <w:r>
         <w:rPr>
-          <w:rFonts w:cs="Times New Roman"/>
-          <w:i/>
-          <w:iCs/>
-          <w:szCs w:val="24"/>
-        </w:rPr>
-        <w:t xml:space="preserve"> al.</w:t>
-      </w:r>
-      <w:r>
-        <w:rPr>
-          <w:rFonts w:cs="Times New Roman"/>
-          <w:szCs w:val="24"/>
-        </w:rPr>
-        <w:t>, 2011)</w:t>
+          <w:lang w:val="en-US"/>
+        </w:rPr>
+        <w:t xml:space="preserve"> is to display aggregated user behavior in a graph in order to aid in understanding common strategies adopted by players and to identify points of confusion for players. To solve problems related to game with many states, </w:t>
+      </w:r>
+      <w:proofErr w:type="spellStart"/>
+      <w:r>
+        <w:rPr>
+          <w:lang w:val="en-US"/>
+        </w:rPr>
+        <w:t>Playtracer</w:t>
+      </w:r>
+      <w:proofErr w:type="spellEnd"/>
+      <w:r>
+        <w:rPr>
+          <w:lang w:val="en-US"/>
+        </w:rPr>
+        <w:t xml:space="preserve"> uses features to aggressively cluster states together to make a cleaner visualizati</w:t>
+      </w:r>
+      <w:r>
+        <w:rPr>
+          <w:lang w:val="en-US"/>
+        </w:rPr>
+        <w:t>on. Another feature is to make equivalent</w:t>
+      </w:r>
+      <w:r>
+        <w:rPr>
+          <w:lang w:val="en-US"/>
+        </w:rPr>
+        <w:t xml:space="preserve"> states</w:t>
+      </w:r>
+      <w:r>
+        <w:rPr>
+          <w:lang w:val="en-US"/>
+        </w:rPr>
+        <w:t xml:space="preserve"> to be represented by the same state, reducing the number of states displayed in the screen. Lastly, it is possible to filter the graph (winners from losers) to visually compare their respective behaviors in order to identify similarities.</w:t>
+      </w:r>
+      <w:r>
+        <w:rPr>
+          <w:lang w:val="en-US"/>
+        </w:rPr>
+        <w:t xml:space="preserve"> </w:t>
+      </w:r>
+      <w:r>
+        <w:rPr>
+          <w:lang w:val="en-US"/>
+        </w:rPr>
+        <w:t>A</w:t>
+      </w:r>
+      <w:r>
+        <w:rPr>
+          <w:lang w:val="en-US"/>
+        </w:rPr>
+        <w:t xml:space="preserve"> drawback is that </w:t>
+      </w:r>
+      <w:proofErr w:type="spellStart"/>
+      <w:r>
+        <w:rPr>
+          <w:lang w:val="en-US"/>
+        </w:rPr>
+        <w:t>Playtracer</w:t>
+      </w:r>
+      <w:proofErr w:type="spellEnd"/>
+      <w:r>
+        <w:rPr>
+          <w:lang w:val="en-US"/>
+        </w:rPr>
+        <w:t xml:space="preserve"> do not take in consideration temporal information. For example, </w:t>
+      </w:r>
+      <w:proofErr w:type="spellStart"/>
+      <w:r>
+        <w:rPr>
+          <w:lang w:val="en-US"/>
+        </w:rPr>
+        <w:t>Playtracer</w:t>
+      </w:r>
+      <w:proofErr w:type="spellEnd"/>
+      <w:r>
+        <w:rPr>
+          <w:lang w:val="en-US"/>
+        </w:rPr>
+        <w:t xml:space="preserve"> do not measure how </w:t>
+      </w:r>
+      <w:r>
+        <w:rPr>
+          <w:lang w:val="en-US"/>
+        </w:rPr>
+        <w:lastRenderedPageBreak/>
+        <w:t>long the player took to execute an action or the time between actions. Long pauses could mean that the player was thinking his next course of action. Likewise, consecutive actions could imply frustration or panicking</w:t>
+      </w:r>
+      <w:r>
+        <w:rPr>
+          <w:lang w:val="en-US"/>
+        </w:rPr>
+        <w:t>, which is a common behavior in games</w:t>
+      </w:r>
+      <w:r>
+        <w:rPr>
+          <w:lang w:val="en-US"/>
+        </w:rPr>
+        <w:t xml:space="preserve">. </w:t>
+      </w:r>
+    </w:p>
+    <w:p>
+      <w:pPr>
+        <w:pStyle w:val="Heading2"/>
+        <w:rPr>
+          <w:lang w:val="en-US"/>
+        </w:rPr>
+      </w:pPr>
+      <w:r>
+        <w:rPr>
+          <w:lang w:val="en-US"/>
+        </w:rPr>
+        <w:t>Play-Graph</w:t>
+      </w:r>
+    </w:p>
+    <w:p>
+      <w:pPr>
+        <w:rPr>
+          <w:lang w:val="en-US"/>
+        </w:rPr>
+      </w:pPr>
+      <w:r>
+        <w:rPr>
+          <w:lang w:val="en-US"/>
+        </w:rPr>
+        <w:t xml:space="preserve">Play-Graph </w:t>
+      </w:r>
+      <w:r>
+        <w:rPr>
+          <w:lang w:val="en-US"/>
+        </w:rPr>
+        <w:fldChar w:fldCharType="begin"/>
+      </w:r>
+      <w:r>
+        <w:rPr>
+          <w:lang w:val="en-US"/>
+        </w:rPr>
+        <w:instrText xml:space="preserve"> ADDIN ZOTERO_ITEM CSL_CITATION {"citationID":"cdB7FXWm","properties":{"formattedCitation":"(WALLNER; KRIGLSTEIN, 2012; WALLNER, 2013)","plainCitation":"(WALLNER; KRIGLSTEIN, 2012; WALLNER, 2013)"},"citationItems":[{"id":190,"uris":["http://zotero.org/users/1122386/items/A2M8EQ7Q"],"uri":["http://zotero.org/users/1122386/items/A2M8EQ7Q"],"itemData":{"id":190,"type":"article-journal","title":"A spatiotemporal visualization approach for the analysis of gameplay data","container-title":"Proceedings of the SIGCHI Conference on Human Factors in Computing Systems","collection-title":"CHI '12","page":"1115–1124","source":"ACM Digital Library","abstract":"Contemporary video games are highly complex systems with many interacting variables. To make sure that a game provides a satisfying experience, a meaningful analysis of gameplay data is crucial, particularly because the quality of a game directly relates to the experience a user gains from playing it. Automatic instrumentation techniques are increasingly used to record data during playtests. However, the evaluation of the data requires strong analytical skills and experience. The visualization of such gameplay data is essentially an information visualization problem, where a large number of variables have to be displayed in a comprehensible way in order to be able to make global judgments. This paper presents a visualization tool to assist the analytical process. It visualizes the game space as a set of nodes which players visit over the course of a game and is also suitable to observe time-dependent information, such as player distribution. Our tool is not tailored to a specific type of genre. To show the flexibility of our approach we use two different kinds of games as case studies.","DOI":"10.1145/2207676.2208558","author":[{"family":"Wallner","given":"Günter"},{"family":"Kriglstein","given":"Simone"}],"issued":{"date-parts":[["2012"]]},"accessed":{"date-parts":[["2013",6,24]]}}},{"id":188,"uris":["http://zotero.org/users/1122386/items/NSR6T5S8"],"uri":["http://zotero.org/users/1122386/items/NSR6T5S8"],"itemData":{"id":188,"type":"article-journal","title":"Play-Graph: A Methodology and Visualization Approach for the Analysis of Gameplay Data","container-title":"Proceedings of the 8th International Conference on the Foundations of Digital Games","collection-title":"FDG '13","page":"253-260","author":[{"family":"Wallner","given":"Günter"}],"issued":{"date-parts":[["2013"]]}}}],"schema":"https://github.com/citation-style-language/schema/raw/master/csl-citation.json"} </w:instrText>
+      </w:r>
+      <w:r>
+        <w:rPr>
+          <w:lang w:val="en-US"/>
+        </w:rPr>
+        <w:fldChar w:fldCharType="separate"/>
+      </w:r>
+      <w:r>
+        <w:rPr>
+          <w:rFonts w:cs="Times New Roman"/>
+          <w:lang w:val="en-US"/>
+        </w:rPr>
+        <w:t>(WALLNER; KRIGLSTEIN, 2012; WALLNER, 2013)</w:t>
       </w:r>
       <w:r>
         <w:rPr>
@@ -733,195 +1866,110 @@
         <w:rPr>
           <w:lang w:val="en-US"/>
         </w:rPr>
-        <w:t>.</w:t>
-      </w:r>
-    </w:p>
-    <w:p>
-      <w:pPr>
-        <w:rPr>
-          <w:lang w:val="en-US"/>
-        </w:rPr>
-      </w:pPr>
-      <w:r>
-        <w:rPr>
-          <w:lang w:val="en-US"/>
-        </w:rPr>
-        <w:t xml:space="preserve">Moreover, the graph utilizes color to distinguish </w:t>
-      </w:r>
-      <w:r>
-        <w:rPr>
-          <w:lang w:val="en-US"/>
-        </w:rPr>
-        <w:t xml:space="preserve">displayed </w:t>
-      </w:r>
-      <w:r>
-        <w:rPr>
-          <w:lang w:val="en-US"/>
-        </w:rPr>
-        <w:t xml:space="preserve">information. A yellow state is the game’s initial state and green state represents the goal. Blue edges represent moves made by players who won the game and red edges for those who lost. The shades between red and blue represent the probability that the player who reached the state completed the game successfully. Lastly, cycles in the graph represent failed </w:t>
-      </w:r>
-      <w:r>
-        <w:rPr>
-          <w:lang w:val="en-US"/>
-        </w:rPr>
-        <w:t>attempts</w:t>
-      </w:r>
-      <w:r>
-        <w:rPr>
-          <w:lang w:val="en-US"/>
-        </w:rPr>
-        <w:t xml:space="preserve"> from the players, where they made a move but returned to a previous state.</w:t>
-      </w:r>
-    </w:p>
-    <w:p>
-      <w:pPr>
-        <w:rPr>
-          <w:lang w:val="en-US"/>
-        </w:rPr>
-      </w:pPr>
-      <w:r>
-        <w:rPr>
-          <w:lang w:val="en-US"/>
-        </w:rPr>
-        <w:t xml:space="preserve">The main focus of the </w:t>
+        <w:t xml:space="preserve"> is a concept to formally describe and visualize </w:t>
       </w:r>
       <w:proofErr w:type="spellStart"/>
       <w:r>
         <w:rPr>
           <w:lang w:val="en-US"/>
         </w:rPr>
-        <w:t>Playertracer</w:t>
+        <w:t>gameplay</w:t>
       </w:r>
       <w:proofErr w:type="spellEnd"/>
       <w:r>
         <w:rPr>
           <w:lang w:val="en-US"/>
         </w:rPr>
-        <w:t xml:space="preserve"> is to display aggregated user behavior in a graph in order to aid in understanding common strategies adopted by players and to identify points of confusion for players. To solve problems related to game with many states, </w:t>
+        <w:t xml:space="preserve"> data by using different graph visualizations to describe changes between two datasets. The </w:t>
       </w:r>
       <w:proofErr w:type="spellStart"/>
       <w:r>
         <w:rPr>
           <w:lang w:val="en-US"/>
         </w:rPr>
-        <w:t>Playtracer</w:t>
+        <w:t>gameplay</w:t>
       </w:r>
       <w:proofErr w:type="spellEnd"/>
       <w:r>
         <w:rPr>
           <w:lang w:val="en-US"/>
         </w:rPr>
-        <w:t xml:space="preserve"> uses features to aggressively cluster states together to make a cleaner visualizati</w:t>
-      </w:r>
-      <w:r>
-        <w:rPr>
-          <w:lang w:val="en-US"/>
-        </w:rPr>
-        <w:t>on. Another feature is to make equivalent</w:t>
-      </w:r>
-      <w:r>
-        <w:rPr>
-          <w:lang w:val="en-US"/>
-        </w:rPr>
-        <w:t xml:space="preserve"> states</w:t>
-      </w:r>
-      <w:r>
-        <w:rPr>
-          <w:lang w:val="en-US"/>
-        </w:rPr>
-        <w:t xml:space="preserve"> to be represented by the same state, reducing the number of states </w:t>
+        <w:t xml:space="preserve"> analysis of the play-graph illustrates the sequence of states performed by actions from the players over the course of the game.</w:t>
+      </w:r>
+      <w:r>
+        <w:rPr>
+          <w:lang w:val="en-US"/>
+        </w:rPr>
+        <w:t xml:space="preserve"> In the Play-Graph context, a game state describes a certain configuration of the game or an entity, while actions are player interactions within the game, like shooting, jumping, or using an object. These actions are responsible for changing the current game state due to influences generated in the current state or to other entities.  </w:t>
+      </w:r>
+    </w:p>
+    <w:p>
+      <w:pPr>
+        <w:rPr>
+          <w:lang w:val="en-US"/>
+        </w:rPr>
+      </w:pPr>
+      <w:r>
+        <w:rPr>
+          <w:lang w:val="en-US"/>
+        </w:rPr>
+        <w:t>In this concept, a game is viewed as a finite state machine with a finite number of states and transitions between them. Thus, the state machine can be represented by a directed graph and each vertex in the graph represents a state from the game while edges represent actions. States are composed of a set of attributes that are used to define a state from the game. Meanwhile, actions are triggered by players at a specific point in the game and can be of different types</w:t>
+      </w:r>
+      <w:r>
+        <w:rPr>
+          <w:lang w:val="en-US"/>
+        </w:rPr>
+        <w:t xml:space="preserve"> or have a duration. For example, possible types of actions are</w:t>
+      </w:r>
+      <w:r>
+        <w:rPr>
+          <w:lang w:val="en-US"/>
+        </w:rPr>
+        <w:t xml:space="preserve"> running, walking, jumping, </w:t>
+      </w:r>
+      <w:r>
+        <w:rPr>
+          <w:lang w:val="en-US"/>
+        </w:rPr>
+        <w:t xml:space="preserve">and pulling a lever. The possible types are defined by the game. </w:t>
+      </w:r>
+      <w:r>
+        <w:rPr>
+          <w:lang w:val="en-US"/>
+        </w:rPr>
+        <w:t>Furthermore, actions (edges) linked to states (vertices) can have labels to provide additional information to differentiate from other states and actions.</w:t>
+      </w:r>
+    </w:p>
+    <w:p>
+      <w:pPr>
+        <w:rPr>
+          <w:lang w:val="en-US"/>
+        </w:rPr>
+      </w:pPr>
+      <w:r>
+        <w:rPr>
+          <w:lang w:val="en-US"/>
+        </w:rPr>
+        <w:t>The Play-Graph visualization is composed of Node-link diagrams.</w:t>
+      </w:r>
+      <w:r>
+        <w:rPr>
+          <w:lang w:val="en-US"/>
+        </w:rPr>
+        <w:t xml:space="preserve"> Nodes, or vertices, in the graph represent game states. The size of each node is directly related to the number of players that visited that state at any time during the game. Moreover, multiple edges from the same source to the same target are merged to create a meta-edge. The thickness of each meta-edge is proportional to the number of edges that composes the meta-edge. </w:t>
+      </w:r>
+      <w:r>
+        <w:rPr>
+          <w:lang w:val="en-US"/>
+        </w:rPr>
+        <w:t xml:space="preserve">It is possible to have two meta-edges between two nodes due to the nature of the directed graph, where each meta-edge represents a different direction. Furthermore, each node and edge type in the graph is distinguished by different colors. Lastly, icons in the graph represent the players in the game. </w:t>
       </w:r>
       <w:r>
         <w:rPr>
           <w:lang w:val="en-US"/>
         </w:rPr>
         <w:lastRenderedPageBreak/>
-        <w:t>displayed in the screen. Lastly, it is possible to filter the graph (winners from losers) to visually compare their respective behaviors in order to identify similarities.</w:t>
-      </w:r>
-      <w:r>
-        <w:rPr>
-          <w:lang w:val="en-US"/>
-        </w:rPr>
-        <w:t xml:space="preserve"> </w:t>
-      </w:r>
-      <w:r>
-        <w:rPr>
-          <w:lang w:val="en-US"/>
-        </w:rPr>
-        <w:t>A</w:t>
-      </w:r>
-      <w:r>
-        <w:rPr>
-          <w:lang w:val="en-US"/>
-        </w:rPr>
-        <w:t xml:space="preserve"> drawback is that </w:t>
-      </w:r>
-      <w:proofErr w:type="spellStart"/>
-      <w:r>
-        <w:rPr>
-          <w:lang w:val="en-US"/>
-        </w:rPr>
-        <w:t>Playtracer</w:t>
-      </w:r>
-      <w:proofErr w:type="spellEnd"/>
-      <w:r>
-        <w:rPr>
-          <w:lang w:val="en-US"/>
-        </w:rPr>
-        <w:t xml:space="preserve"> do not take in consideration temporal information. For example, </w:t>
-      </w:r>
-      <w:proofErr w:type="spellStart"/>
-      <w:r>
-        <w:rPr>
-          <w:lang w:val="en-US"/>
-        </w:rPr>
-        <w:t>Playtracer</w:t>
-      </w:r>
-      <w:proofErr w:type="spellEnd"/>
-      <w:r>
-        <w:rPr>
-          <w:lang w:val="en-US"/>
-        </w:rPr>
-        <w:t xml:space="preserve"> do not measure how long the player took to execute an action or the time between actions. Long pauses could mean that the player was thinking his next course of action. Likewise, consecutive actions could imply frustration or panicking</w:t>
-      </w:r>
-      <w:r>
-        <w:rPr>
-          <w:lang w:val="en-US"/>
-        </w:rPr>
-        <w:t>, which is a common behavior in games</w:t>
-      </w:r>
-      <w:r>
-        <w:rPr>
-          <w:lang w:val="en-US"/>
-        </w:rPr>
-        <w:t xml:space="preserve">. </w:t>
-      </w:r>
-    </w:p>
-    <w:p>
-      <w:pPr>
-        <w:pStyle w:val="Heading2"/>
-        <w:rPr>
-          <w:lang w:val="en-US"/>
-        </w:rPr>
-      </w:pPr>
-      <w:r>
-        <w:rPr>
-          <w:lang w:val="en-US"/>
-        </w:rPr>
-        <w:t>Play-Graph</w:t>
-      </w:r>
-    </w:p>
-    <w:p>
-      <w:pPr>
-        <w:rPr>
-          <w:lang w:val="en-US"/>
-        </w:rPr>
-      </w:pPr>
-      <w:r>
-        <w:rPr>
-          <w:lang w:val="en-US"/>
-        </w:rPr>
-        <w:t xml:space="preserve">Play-Graph </w:t>
+        <w:t xml:space="preserve">The icon color is directly related to certain attributes from the player (gender, age, character class). </w:t>
       </w:r>
       <w:r>
         <w:rPr>
@@ -933,7 +1981,12 @@
         <w:rPr>
           <w:lang w:val="en-US"/>
         </w:rPr>
-        <w:instrText xml:space="preserve"> ADDIN ZOTERO_ITEM CSL_CITATION {"citationID":"cdB7FXWm","properties":{"formattedCitation":"(WALLNER; KRIGLSTEIN, 2012; WALLNER, 2013)","plainCitation":"(WALLNER; KRIGLSTEIN, 2012; WALLNER, 2013)"},"citationItems":[{"id":190,"uris":["http://zotero.org/users/1122386/items/A2M8EQ7Q"],"uri":["http://zotero.org/users/1122386/items/A2M8EQ7Q"],"itemData":{"id":190,"type":"article-journal","title":"A spatiotemporal visualization approach for the analysis of gameplay data","container-title":"Proceedings of the SIGCHI Conference on Human Factors in Computing Systems","collection-title":"CHI '12","page":"1115–1124","source":"ACM Digital Library","abstract":"Contemporary video games are highly complex systems with many interacting variables. To make sure that a game provides a satisfying experience, a meaningful analysis of gameplay data is crucial, particularly because the quality of a game directly relates to the experience a user gains from playing it. Automatic instrumentation techniques are increasingly used to record data during playtests. However, the evaluation of the data requires strong analytical skills and experience. The visualization of such gameplay data is essentially an information visualization problem, where a large number of variables have to be displayed in a comprehensible way in order to be able to make global judgments. This paper presents a visualization tool to assist the analytical process. It visualizes the game space as a set of nodes which players visit over the course of a game and is also suitable to observe time-dependent information, such as player distribution. Our tool is not tailored to a specific type of genre. To show the flexibility of our approach we use two different kinds of games as case studies.","DOI":"10.1145/2207676.2208558","author":[{"family":"Wallner","given":"Günter"},{"family":"Kriglstein","given":"Simone"}],"issued":{"date-parts":[["2012"]]},"accessed":{"date-parts":[["2013",6,24]]}}},{"id":188,"uris":["http://zotero.org/users/1122386/items/NSR6T5S8"],"uri":["http://zotero.org/users/1122386/items/NSR6T5S8"],"itemData":{"id":188,"type":"article-journal","title":"Play-Graph: A Methodology and Visualization Approach for the Analysis of Gameplay Data","container-title":"Proceedings of the Eighth International Conference on the Foundations of Digital Games","collection-title":"FDG '13","page":"253-260","author":[{"family":"Wallner","given":"Günter"}],"issued":{"date-parts":[["2013"]]}}}],"schema":"https://github.com/citation-style-language/schema/raw/master/csl-citation.json"} </w:instrText>
+        <w:instrText xml:space="preserve"> REF _Ref359851727 \h </w:instrText>
+      </w:r>
+      <w:r>
+        <w:rPr>
+          <w:lang w:val="en-US"/>
+        </w:rPr>
       </w:r>
       <w:r>
         <w:rPr>
@@ -943,151 +1996,6 @@
       </w:r>
       <w:r>
         <w:rPr>
-          <w:rFonts w:cs="Times New Roman"/>
-          <w:lang w:val="en-US"/>
-        </w:rPr>
-        <w:t>(WALLNER; KRIGLSTEIN, 2012; WALLNER, 2013)</w:t>
-      </w:r>
-      <w:r>
-        <w:rPr>
-          <w:lang w:val="en-US"/>
-        </w:rPr>
-        <w:fldChar w:fldCharType="end"/>
-      </w:r>
-      <w:r>
-        <w:rPr>
-          <w:lang w:val="en-US"/>
-        </w:rPr>
-        <w:t xml:space="preserve"> is a concept to formally describe and visualize </w:t>
-      </w:r>
-      <w:proofErr w:type="spellStart"/>
-      <w:r>
-        <w:rPr>
-          <w:lang w:val="en-US"/>
-        </w:rPr>
-        <w:t>gameplay</w:t>
-      </w:r>
-      <w:proofErr w:type="spellEnd"/>
-      <w:r>
-        <w:rPr>
-          <w:lang w:val="en-US"/>
-        </w:rPr>
-        <w:t xml:space="preserve"> data by using different graph visualizations to describe changes between two datasets. The </w:t>
-      </w:r>
-      <w:proofErr w:type="spellStart"/>
-      <w:r>
-        <w:rPr>
-          <w:lang w:val="en-US"/>
-        </w:rPr>
-        <w:t>gameplay</w:t>
-      </w:r>
-      <w:proofErr w:type="spellEnd"/>
-      <w:r>
-        <w:rPr>
-          <w:lang w:val="en-US"/>
-        </w:rPr>
-        <w:t xml:space="preserve"> analysis of the play-graph illustrates the sequence of states performed by actions from the players over the course of the game.</w:t>
-      </w:r>
-      <w:r>
-        <w:rPr>
-          <w:lang w:val="en-US"/>
-        </w:rPr>
-        <w:t xml:space="preserve"> In the Play-Graph context, a game state describes a certain configuration of the game or an entity, while actions are player interactions within the game, like shooting, jumping, or using an object. These actions are responsible for changing the current game state due to influences generated in the current state or to other entities.  </w:t>
-      </w:r>
-    </w:p>
-    <w:p>
-      <w:pPr>
-        <w:rPr>
-          <w:lang w:val="en-US"/>
-        </w:rPr>
-      </w:pPr>
-      <w:r>
-        <w:rPr>
-          <w:lang w:val="en-US"/>
-        </w:rPr>
-        <w:t>In this concept, a game is viewed as a finite state machine with a finite number of states and transitions between them. Thus, the state machine can be represented by a directed graph and each vertex in the graph represents a state from the game while edges represent actions. States are composed of a set of attributes that are used to define a state from the game. Meanwhile, actions are triggered by players at a specific point in the game and can be of different types</w:t>
-      </w:r>
-      <w:r>
-        <w:rPr>
-          <w:lang w:val="en-US"/>
-        </w:rPr>
-        <w:t xml:space="preserve"> or have a duration. For example, possible types of actions are</w:t>
-      </w:r>
-      <w:r>
-        <w:rPr>
-          <w:lang w:val="en-US"/>
-        </w:rPr>
-        <w:t xml:space="preserve"> running, walking, jumping, </w:t>
-      </w:r>
-      <w:r>
-        <w:rPr>
-          <w:lang w:val="en-US"/>
-        </w:rPr>
-        <w:t xml:space="preserve">and pulling a lever. The possible types are defined by the game. </w:t>
-      </w:r>
-      <w:r>
-        <w:rPr>
-          <w:lang w:val="en-US"/>
-        </w:rPr>
-        <w:t>Furthermore, actions (edges) linked to states (vertices) can have labels to provide additional information to differentiate from other states and actions.</w:t>
-      </w:r>
-    </w:p>
-    <w:p>
-      <w:pPr>
-        <w:rPr>
-          <w:lang w:val="en-US"/>
-        </w:rPr>
-      </w:pPr>
-      <w:r>
-        <w:rPr>
-          <w:lang w:val="en-US"/>
-        </w:rPr>
-        <w:t>The Play-Graph visualization is composed of Node-link diagrams.</w:t>
-      </w:r>
-      <w:r>
-        <w:rPr>
-          <w:lang w:val="en-US"/>
-        </w:rPr>
-        <w:t xml:space="preserve"> Nodes, or vertices, in the graph represent game states. The size of each node is directly related to the number of players that visited that state at any time during the game. Moreover, multiple edges from the same source to the same target are merged to create a meta-edge. The thickness of each meta-edge is proportional to the number of edges that composes the meta-edge. </w:t>
-      </w:r>
-      <w:r>
-        <w:rPr>
-          <w:lang w:val="en-US"/>
-        </w:rPr>
-        <w:t xml:space="preserve">It is possible to have two meta-edges between two nodes due to the nature of the directed graph, where each meta-edge </w:t>
-      </w:r>
-      <w:r>
-        <w:rPr>
-          <w:lang w:val="en-US"/>
-        </w:rPr>
-        <w:lastRenderedPageBreak/>
-        <w:t xml:space="preserve">represents a different direction. Furthermore, each node and edge type in the graph is distinguished by different colors. Lastly, icons in the graph represent the players in the game. The icon color is directly related to certain attributes from the player (gender, age, character class). </w:t>
-      </w:r>
-      <w:r>
-        <w:rPr>
-          <w:lang w:val="en-US"/>
-        </w:rPr>
-        <w:fldChar w:fldCharType="begin"/>
-      </w:r>
-      <w:r>
-        <w:rPr>
-          <w:lang w:val="en-US"/>
-        </w:rPr>
-        <w:instrText xml:space="preserve"> REF _Ref359851727 \h </w:instrText>
-      </w:r>
-      <w:r>
-        <w:rPr>
-          <w:lang w:val="en-US"/>
-        </w:rPr>
-      </w:r>
-      <w:r>
-        <w:rPr>
-          <w:lang w:val="en-US"/>
-        </w:rPr>
-        <w:fldChar w:fldCharType="separate"/>
-      </w:r>
-      <w:r>
-        <w:rPr>
           <w:lang w:val="en-US"/>
         </w:rPr>
         <w:t xml:space="preserve">Figure </w:t>
@@ -1097,7 +2005,7 @@
           <w:noProof/>
           <w:lang w:val="en-US"/>
         </w:rPr>
-        <w:t>2</w:t>
+        <w:t>4</w:t>
       </w:r>
       <w:r>
         <w:rPr>
@@ -1144,7 +2052,7 @@
                     </pic:cNvPicPr>
                   </pic:nvPicPr>
                   <pic:blipFill>
-                    <a:blip r:embed="rId7" cstate="print"/>
+                    <a:blip r:embed="rId11" cstate="print"/>
                     <a:srcRect/>
                     <a:stretch>
                       <a:fillRect/>
@@ -1181,7 +2089,7 @@
           <w:lang w:val="en-US"/>
         </w:rPr>
       </w:pPr>
-      <w:bookmarkStart w:id="3" w:name="_Ref359851727"/>
+      <w:bookmarkStart w:id="5" w:name="_Ref359851727"/>
       <w:r>
         <w:rPr>
           <w:lang w:val="en-US"/>
@@ -1211,7 +2119,7 @@
           <w:noProof/>
           <w:lang w:val="en-US"/>
         </w:rPr>
-        <w:t>2</w:t>
+        <w:t>4</w:t>
       </w:r>
       <w:r>
         <w:rPr>
@@ -1219,7 +2127,7 @@
         </w:rPr>
         <w:fldChar w:fldCharType="end"/>
       </w:r>
-      <w:bookmarkEnd w:id="3"/>
+      <w:bookmarkEnd w:id="5"/>
       <w:r>
         <w:rPr>
           <w:lang w:val="en-US"/>
@@ -1248,7 +2156,7 @@
         <w:rPr>
           <w:lang w:val="en-US"/>
         </w:rPr>
-        <w:instrText xml:space="preserve"> ADDIN ZOTERO_ITEM CSL_CITATION {"citationID":"17pm1ta8m4","properties":{"formattedCitation":"(WALLNER, 2013)","plainCitation":"(WALLNER, 2013)"},"citationItems":[{"id":188,"uris":["http://zotero.org/users/1122386/items/NSR6T5S8"],"uri":["http://zotero.org/users/1122386/items/NSR6T5S8"],"itemData":{"id":188,"type":"article-journal","title":"Play-Graph: A Methodology and Visualization Approach for the Analysis of Gameplay Data","container-title":"Proceedings of the Eighth International Conference on the Foundations of Digital Games","collection-title":"FDG '13","page":"253-260","author":[{"family":"Wallner","given":"Günter"}],"issued":{"date-parts":[["2013"]]}}}],"schema":"https://github.com/citation-style-language/schema/raw/master/csl-citation.json"} </w:instrText>
+        <w:instrText xml:space="preserve"> ADDIN ZOTERO_ITEM CSL_CITATION {"citationID":"17pm1ta8m4","properties":{"formattedCitation":"(WALLNER, 2013)","plainCitation":"(WALLNER, 2013)"},"citationItems":[{"id":188,"uris":["http://zotero.org/users/1122386/items/NSR6T5S8"],"uri":["http://zotero.org/users/1122386/items/NSR6T5S8"],"itemData":{"id":188,"type":"article-journal","title":"Play-Graph: A Methodology and Visualization Approach for the Analysis of Gameplay Data","container-title":"Proceedings of the 8th International Conference on the Foundations of Digital Games","collection-title":"FDG '13","page":"253-260","author":[{"family":"Wallner","given":"Günter"}],"issued":{"date-parts":[["2013"]]}}}],"schema":"https://github.com/citation-style-language/schema/raw/master/csl-citation.json"} </w:instrText>
       </w:r>
       <w:r>
         <w:rPr>
@@ -1290,14 +2198,14 @@
           <w:lang w:val="en-US"/>
         </w:rPr>
       </w:pPr>
-      <w:bookmarkStart w:id="4" w:name="_Toc354161716"/>
+      <w:bookmarkStart w:id="6" w:name="_Toc354161716"/>
       <w:r>
         <w:rPr>
           <w:lang w:val="en-US"/>
         </w:rPr>
         <w:t>Final Considerations</w:t>
       </w:r>
-      <w:bookmarkEnd w:id="4"/>
+      <w:bookmarkEnd w:id="6"/>
     </w:p>
     <w:p>
       <w:pPr>
@@ -1428,7 +2336,7 @@
           <w:iCs/>
           <w:lang w:val="en-US"/>
         </w:rPr>
-        <w:t>Proceedings of the Fifth International Conference on the Foundations of Digital Games</w:t>
+        <w:t>Proceedings of the 5th International Conference on the Foundations of Digital Games</w:t>
       </w:r>
       <w:r>
         <w:rPr>
@@ -1549,23 +2457,7 @@
           <w:rFonts w:cs="Times New Roman"/>
           <w:lang w:val="en-US"/>
         </w:rPr>
-        <w:t xml:space="preserve"> [</w:t>
-      </w:r>
-      <w:proofErr w:type="spellStart"/>
-      <w:r>
-        <w:rPr>
-          <w:rFonts w:cs="Times New Roman"/>
-          <w:lang w:val="en-US"/>
-        </w:rPr>
-        <w:t>S.l</w:t>
-      </w:r>
-      <w:proofErr w:type="spellEnd"/>
-      <w:r>
-        <w:rPr>
-          <w:rFonts w:cs="Times New Roman"/>
-          <w:lang w:val="en-US"/>
-        </w:rPr>
-        <w:t xml:space="preserve">.]: CRC Press, 2010. </w:t>
+        <w:t xml:space="preserve"> United Kingdom: CRC Press, 2010. </w:t>
       </w:r>
     </w:p>
     <w:p>
@@ -1581,23 +2473,7 @@
           <w:rFonts w:cs="Times New Roman"/>
           <w:lang w:val="en-US"/>
         </w:rPr>
-        <w:t xml:space="preserve">LIU, </w:t>
-      </w:r>
-      <w:proofErr w:type="spellStart"/>
-      <w:r>
-        <w:rPr>
-          <w:rFonts w:cs="Times New Roman"/>
-          <w:lang w:val="en-US"/>
-        </w:rPr>
-        <w:t>Yun</w:t>
-      </w:r>
-      <w:proofErr w:type="spellEnd"/>
-      <w:r>
-        <w:rPr>
-          <w:rFonts w:cs="Times New Roman"/>
-          <w:lang w:val="en-US"/>
-        </w:rPr>
-        <w:t xml:space="preserve">-En </w:t>
+        <w:t xml:space="preserve">KIM, Jun H. </w:t>
       </w:r>
       <w:r>
         <w:rPr>
@@ -1613,23 +2489,7 @@
           <w:rFonts w:cs="Times New Roman"/>
           <w:lang w:val="en-US"/>
         </w:rPr>
-        <w:t xml:space="preserve"> Feature-based projections for effective </w:t>
-      </w:r>
-      <w:proofErr w:type="spellStart"/>
-      <w:r>
-        <w:rPr>
-          <w:rFonts w:cs="Times New Roman"/>
-          <w:lang w:val="en-US"/>
-        </w:rPr>
-        <w:t>playtrace</w:t>
-      </w:r>
-      <w:proofErr w:type="spellEnd"/>
-      <w:r>
-        <w:rPr>
-          <w:rFonts w:cs="Times New Roman"/>
-          <w:lang w:val="en-US"/>
-        </w:rPr>
-        <w:t xml:space="preserve"> analysis. </w:t>
+        <w:t xml:space="preserve"> Tracking real-time user experience (TRUE): a comprehensive instrumentation solution for complex systems. </w:t>
       </w:r>
       <w:r>
         <w:rPr>
@@ -1638,7 +2498,7 @@
           <w:iCs/>
           <w:lang w:val="en-US"/>
         </w:rPr>
-        <w:t>Proceedings of the 6th International Conference on Foundations of Digital Games</w:t>
+        <w:t>Proceedings of the SIGCHI Conference on Human Factors in Computing Systems</w:t>
       </w:r>
       <w:r>
         <w:rPr>
@@ -1653,7 +2513,7 @@
           <w:rFonts w:cs="Times New Roman"/>
           <w:lang w:val="en-US"/>
         </w:rPr>
-        <w:t>FDG  ’11</w:t>
+        <w:t>CHI  ’08</w:t>
       </w:r>
       <w:proofErr w:type="gramEnd"/>
       <w:r>
@@ -1669,7 +2529,7 @@
           <w:rFonts w:cs="Times New Roman"/>
           <w:lang w:val="en-US"/>
         </w:rPr>
-        <w:t>p. 69–76, 2011.</w:t>
+        <w:t>p. 443–452, 2008.</w:t>
       </w:r>
       <w:proofErr w:type="gramEnd"/>
       <w:r>
@@ -1709,7 +2569,7 @@
           <w:rFonts w:cs="Times New Roman"/>
           <w:lang w:val="en-US"/>
         </w:rPr>
-        <w:t>: 24 jun. 2013.</w:t>
+        <w:t>: 26 jun. 2013.</w:t>
       </w:r>
     </w:p>
     <w:p>
@@ -1725,7 +2585,7 @@
           <w:rFonts w:cs="Times New Roman"/>
           <w:lang w:val="en-US"/>
         </w:rPr>
-        <w:t xml:space="preserve">WALLNER, Günter. Play-Graph: A Methodology and Visualization Approach for the Analysis of </w:t>
+        <w:t xml:space="preserve">LIU, </w:t>
       </w:r>
       <w:proofErr w:type="spellStart"/>
       <w:r>
@@ -1733,7 +2593,7 @@
           <w:rFonts w:cs="Times New Roman"/>
           <w:lang w:val="en-US"/>
         </w:rPr>
-        <w:t>Gameplay</w:t>
+        <w:t>Yun</w:t>
       </w:r>
       <w:proofErr w:type="spellEnd"/>
       <w:r>
@@ -1741,7 +2601,7 @@
           <w:rFonts w:cs="Times New Roman"/>
           <w:lang w:val="en-US"/>
         </w:rPr>
-        <w:t xml:space="preserve"> Data. </w:t>
+        <w:t xml:space="preserve">-En </w:t>
       </w:r>
       <w:r>
         <w:rPr>
@@ -1750,7 +2610,151 @@
           <w:iCs/>
           <w:lang w:val="en-US"/>
         </w:rPr>
-        <w:t>Proceedings of the Eighth International Conference on the Foundations of Digital Games</w:t>
+        <w:t>et al.</w:t>
+      </w:r>
+      <w:r>
+        <w:rPr>
+          <w:rFonts w:cs="Times New Roman"/>
+          <w:lang w:val="en-US"/>
+        </w:rPr>
+        <w:t xml:space="preserve"> Feature-based projections for effective </w:t>
+      </w:r>
+      <w:proofErr w:type="spellStart"/>
+      <w:r>
+        <w:rPr>
+          <w:rFonts w:cs="Times New Roman"/>
+          <w:lang w:val="en-US"/>
+        </w:rPr>
+        <w:t>playtrace</w:t>
+      </w:r>
+      <w:proofErr w:type="spellEnd"/>
+      <w:r>
+        <w:rPr>
+          <w:rFonts w:cs="Times New Roman"/>
+          <w:lang w:val="en-US"/>
+        </w:rPr>
+        <w:t xml:space="preserve"> analysis. </w:t>
+      </w:r>
+      <w:r>
+        <w:rPr>
+          <w:rFonts w:cs="Times New Roman"/>
+          <w:i/>
+          <w:iCs/>
+          <w:lang w:val="en-US"/>
+        </w:rPr>
+        <w:t>Proceedings of the 6th International Conference on Foundations of Digital Games</w:t>
+      </w:r>
+      <w:r>
+        <w:rPr>
+          <w:rFonts w:cs="Times New Roman"/>
+          <w:lang w:val="en-US"/>
+        </w:rPr>
+        <w:t xml:space="preserve">, </w:t>
+      </w:r>
+      <w:proofErr w:type="gramStart"/>
+      <w:r>
+        <w:rPr>
+          <w:rFonts w:cs="Times New Roman"/>
+          <w:lang w:val="en-US"/>
+        </w:rPr>
+        <w:t>FDG  ’11</w:t>
+      </w:r>
+      <w:proofErr w:type="gramEnd"/>
+      <w:r>
+        <w:rPr>
+          <w:rFonts w:cs="Times New Roman"/>
+          <w:lang w:val="en-US"/>
+        </w:rPr>
+        <w:t xml:space="preserve">. </w:t>
+      </w:r>
+      <w:proofErr w:type="gramStart"/>
+      <w:r>
+        <w:rPr>
+          <w:rFonts w:cs="Times New Roman"/>
+          <w:lang w:val="en-US"/>
+        </w:rPr>
+        <w:t>p. 69–76, 2011.</w:t>
+      </w:r>
+      <w:proofErr w:type="gramEnd"/>
+      <w:r>
+        <w:rPr>
+          <w:rFonts w:cs="Times New Roman"/>
+          <w:lang w:val="en-US"/>
+        </w:rPr>
+        <w:t xml:space="preserve"> </w:t>
+      </w:r>
+      <w:proofErr w:type="spellStart"/>
+      <w:r>
+        <w:rPr>
+          <w:rFonts w:cs="Times New Roman"/>
+          <w:lang w:val="en-US"/>
+        </w:rPr>
+        <w:t>Acesso</w:t>
+      </w:r>
+      <w:proofErr w:type="spellEnd"/>
+      <w:r>
+        <w:rPr>
+          <w:rFonts w:cs="Times New Roman"/>
+          <w:lang w:val="en-US"/>
+        </w:rPr>
+        <w:t xml:space="preserve"> </w:t>
+      </w:r>
+      <w:proofErr w:type="spellStart"/>
+      <w:r>
+        <w:rPr>
+          <w:rFonts w:cs="Times New Roman"/>
+          <w:lang w:val="en-US"/>
+        </w:rPr>
+        <w:t>em</w:t>
+      </w:r>
+      <w:proofErr w:type="spellEnd"/>
+      <w:r>
+        <w:rPr>
+          <w:rFonts w:cs="Times New Roman"/>
+          <w:lang w:val="en-US"/>
+        </w:rPr>
+        <w:t>: 24 jun. 2013.</w:t>
+      </w:r>
+    </w:p>
+    <w:p>
+      <w:pPr>
+        <w:pStyle w:val="Bibliography"/>
+        <w:rPr>
+          <w:rFonts w:cs="Times New Roman"/>
+          <w:lang w:val="en-US"/>
+        </w:rPr>
+      </w:pPr>
+      <w:r>
+        <w:rPr>
+          <w:rFonts w:cs="Times New Roman"/>
+          <w:lang w:val="en-US"/>
+        </w:rPr>
+        <w:t xml:space="preserve">WALLNER, Günter. Play-Graph: A Methodology and Visualization Approach for the Analysis of </w:t>
+      </w:r>
+      <w:proofErr w:type="spellStart"/>
+      <w:r>
+        <w:rPr>
+          <w:rFonts w:cs="Times New Roman"/>
+          <w:lang w:val="en-US"/>
+        </w:rPr>
+        <w:t>Gameplay</w:t>
+      </w:r>
+      <w:proofErr w:type="spellEnd"/>
+      <w:r>
+        <w:rPr>
+          <w:rFonts w:cs="Times New Roman"/>
+          <w:lang w:val="en-US"/>
+        </w:rPr>
+        <w:t xml:space="preserve"> Data. </w:t>
+      </w:r>
+      <w:r>
+        <w:rPr>
+          <w:rFonts w:cs="Times New Roman"/>
+          <w:i/>
+          <w:iCs/>
+          <w:lang w:val="en-US"/>
+        </w:rPr>
+        <w:t>Proceedings of the 8th International Conference on the Foundations of Digital Games</w:t>
       </w:r>
       <w:r>
         <w:rPr>
@@ -1942,6 +2946,140 @@
     </w:sectPr>
   </w:body>
 </w:document>
+</file>
+
+<file path=word/endnotes.xml><?xml version="1.0" encoding="utf-8"?>
+<w:endnotes xmlns:ve="http://schemas.openxmlformats.org/markup-compatibility/2006" xmlns:o="urn:schemas-microsoft-com:office:office" xmlns:r="http://schemas.openxmlformats.org/officeDocument/2006/relationships" xmlns:m="http://schemas.openxmlformats.org/officeDocument/2006/math" xmlns:v="urn:schemas-microsoft-com:vml" xmlns:wp="http://schemas.openxmlformats.org/drawingml/2006/wordprocessingDrawing" xmlns:w10="urn:schemas-microsoft-com:office:word" xmlns:w="http://schemas.openxmlformats.org/wordprocessingml/2006/main" xmlns:wne="http://schemas.microsoft.com/office/word/2006/wordml">
+  <w:endnote w:type="separator" w:id="-1">
+    <w:p>
+      <w:pPr>
+        <w:spacing w:line="240" w:lineRule="auto"/>
+      </w:pPr>
+      <w:r>
+        <w:separator/>
+      </w:r>
+    </w:p>
+  </w:endnote>
+  <w:endnote w:type="continuationSeparator" w:id="0">
+    <w:p>
+      <w:pPr>
+        <w:spacing w:line="240" w:lineRule="auto"/>
+      </w:pPr>
+      <w:r>
+        <w:continuationSeparator/>
+      </w:r>
+    </w:p>
+  </w:endnote>
+</w:endnotes>
+</file>
+
+<file path=word/footnotes.xml><?xml version="1.0" encoding="utf-8"?>
+<w:footnotes xmlns:ve="http://schemas.openxmlformats.org/markup-compatibility/2006" xmlns:o="urn:schemas-microsoft-com:office:office" xmlns:r="http://schemas.openxmlformats.org/officeDocument/2006/relationships" xmlns:m="http://schemas.openxmlformats.org/officeDocument/2006/math" xmlns:v="urn:schemas-microsoft-com:vml" xmlns:wp="http://schemas.openxmlformats.org/drawingml/2006/wordprocessingDrawing" xmlns:w10="urn:schemas-microsoft-com:office:word" xmlns:w="http://schemas.openxmlformats.org/wordprocessingml/2006/main" xmlns:wne="http://schemas.microsoft.com/office/word/2006/wordml">
+  <w:footnote w:type="separator" w:id="-1">
+    <w:p>
+      <w:pPr>
+        <w:spacing w:line="240" w:lineRule="auto"/>
+      </w:pPr>
+      <w:r>
+        <w:separator/>
+      </w:r>
+    </w:p>
+  </w:footnote>
+  <w:footnote w:type="continuationSeparator" w:id="0">
+    <w:p>
+      <w:pPr>
+        <w:spacing w:line="240" w:lineRule="auto"/>
+      </w:pPr>
+      <w:r>
+        <w:continuationSeparator/>
+      </w:r>
+    </w:p>
+  </w:footnote>
+  <w:footnote w:id="1">
+    <w:p>
+      <w:pPr>
+        <w:pStyle w:val="FootnoteText"/>
+        <w:rPr>
+          <w:lang w:val="en-US"/>
+        </w:rPr>
+      </w:pPr>
+      <w:r>
+        <w:rPr>
+          <w:rStyle w:val="FootnoteReference"/>
+        </w:rPr>
+        <w:footnoteRef/>
+      </w:r>
+      <w:r>
+        <w:rPr>
+          <w:lang w:val="en-US"/>
+        </w:rPr>
+        <w:t xml:space="preserve"> </w:t>
+      </w:r>
+      <w:r>
+        <w:rPr>
+          <w:lang w:val="en-US"/>
+        </w:rPr>
+        <w:t xml:space="preserve">From </w:t>
+      </w:r>
+      <w:r>
+        <w:rPr>
+          <w:lang w:val="en-US"/>
+        </w:rPr>
+        <w:fldChar w:fldCharType="begin"/>
+      </w:r>
+      <w:r>
+        <w:rPr>
+          <w:lang w:val="en-US"/>
+        </w:rPr>
+        <w:instrText xml:space="preserve"> ADDIN ZOTERO_ITEM CSL_CITATION {"citationID":"67vcjn779","properties":{"formattedCitation":"{\\rtf (KIM \\i et al.\\i0{}, 2008)}","plainCitation":"(KIM et al., 2008)"},"citationItems":[{"id":200,"uris":["http://zotero.org/users/1122386/items/SFXQTZMB"],"uri":["http://zotero.org/users/1122386/items/SFXQTZMB"],"itemData":{"id":200,"type":"article-journal","title":"Tracking real-time user experience (TRUE): a comprehensive instrumentation solution for complex systems","container-title":"Proceedings of the SIGCHI Conference on Human Factors in Computing Systems","collection-title":"CHI '08","page":"443–452","source":"ACM Digital Library","abstract":"Automatic recording of user behavior within a system (instrumentation) to develop and test theories has a rich history in psychology and system design. Often, researchers analyze instrumented behavior in isolation from other data. The problem with collecting instrumented behaviors without attitudinal, demographic, and contextual data is that researchers have no way to answer the 'why' behind the 'what'. We have combined the collection and analysis of behavioral instrumentation with other HCI methods to develop a system for Tracking Real-Time User Experience (TRUE). Using two case studies as examples, we demonstrate how we have evolved instrumentation methodology and analysis to extensively improve the design of video games. It is our hope that TRUE is adopted and adapted by the broader HCI community, becoming a useful tool for gaining deep insights into user behavior and improvement of design for other complex systems.","DOI":"10.1145/1357054.1357126","shortTitle":"Tracking real-time user experience (TRUE)","author":[{"family":"Kim","given":"Jun H."},{"family":"Gunn","given":"Daniel V."},{"family":"Schuh","given":"Eric"},{"family":"Phillips","given":"Bruce"},{"family":"Pagulayan","given":"Randy J."},{"family":"Wixon","given":"Dennis"}],"issued":{"date-parts":[["2008"]]},"accessed":{"date-parts":[["2013",6,26]]}}}],"schema":"https://github.com/citation-style-language/schema/raw/master/csl-citation.json"} </w:instrText>
+      </w:r>
+      <w:r>
+        <w:rPr>
+          <w:lang w:val="en-US"/>
+        </w:rPr>
+        <w:fldChar w:fldCharType="separate"/>
+      </w:r>
+      <w:r>
+        <w:rPr>
+          <w:rFonts w:cs="Times New Roman"/>
+          <w:szCs w:val="24"/>
+          <w:lang w:val="en-US"/>
+        </w:rPr>
+        <w:t xml:space="preserve">(KIM </w:t>
+      </w:r>
+      <w:r>
+        <w:rPr>
+          <w:rFonts w:cs="Times New Roman"/>
+          <w:i/>
+          <w:iCs/>
+          <w:szCs w:val="24"/>
+          <w:lang w:val="en-US"/>
+        </w:rPr>
+        <w:t>et al.</w:t>
+      </w:r>
+      <w:r>
+        <w:rPr>
+          <w:rFonts w:cs="Times New Roman"/>
+          <w:szCs w:val="24"/>
+          <w:lang w:val="en-US"/>
+        </w:rPr>
+        <w:t>, 2008)</w:t>
+      </w:r>
+      <w:r>
+        <w:rPr>
+          <w:lang w:val="en-US"/>
+        </w:rPr>
+        <w:fldChar w:fldCharType="end"/>
+      </w:r>
+      <w:r>
+        <w:rPr>
+          <w:lang w:val="en-US"/>
+        </w:rPr>
+        <w:t>, UIEs are events occurred when the user interacted with the system. For example, the dragon’s death sequence begins after the player killed the dragon, where the death sequence is the event occurred by the player’s action.</w:t>
+      </w:r>
+    </w:p>
+  </w:footnote>
+</w:footnotes>
 </file>
 
 <file path=word/numbering.xml><?xml version="1.0" encoding="utf-8"?>
@@ -2598,7 +3736,6 @@
   <w:style w:type="character" w:default="1" w:styleId="DefaultParagraphFont">
     <w:name w:val="Default Paragraph Font"/>
     <w:uiPriority w:val="1"/>
-    <w:semiHidden/>
     <w:unhideWhenUsed/>
   </w:style>
   <w:style w:type="table" w:default="1" w:styleId="TableNormal">
@@ -2851,6 +3988,47 @@
       <w:color w:val="4F81BD" w:themeColor="accent1"/>
       <w:sz w:val="18"/>
       <w:szCs w:val="18"/>
+    </w:rPr>
+  </w:style>
+  <w:style w:type="paragraph" w:styleId="FootnoteText">
+    <w:name w:val="footnote text"/>
+    <w:basedOn w:val="Normal"/>
+    <w:link w:val="FootnoteTextChar"/>
+    <w:uiPriority w:val="99"/>
+    <w:semiHidden/>
+    <w:unhideWhenUsed/>
+    <w:rsid w:val="009B29FB"/>
+    <w:pPr>
+      <w:spacing w:line="240" w:lineRule="auto"/>
+    </w:pPr>
+    <w:rPr>
+      <w:sz w:val="20"/>
+      <w:szCs w:val="20"/>
+    </w:rPr>
+  </w:style>
+  <w:style w:type="character" w:customStyle="1" w:styleId="FootnoteTextChar">
+    <w:name w:val="Footnote Text Char"/>
+    <w:basedOn w:val="DefaultParagraphFont"/>
+    <w:link w:val="FootnoteText"/>
+    <w:uiPriority w:val="99"/>
+    <w:semiHidden/>
+    <w:rsid w:val="009B29FB"/>
+    <w:rPr>
+      <w:rFonts w:ascii="Times New Roman" w:hAnsi="Times New Roman"/>
+      <w:sz w:val="20"/>
+      <w:szCs w:val="20"/>
+      <w:lang w:val="pt-BR"/>
+    </w:rPr>
+  </w:style>
+  <w:style w:type="character" w:styleId="FootnoteReference">
+    <w:name w:val="footnote reference"/>
+    <w:basedOn w:val="DefaultParagraphFont"/>
+    <w:uiPriority w:val="99"/>
+    <w:semiHidden/>
+    <w:unhideWhenUsed/>
+    <w:rsid w:val="009B29FB"/>
+    <w:rPr>
+      <w:vertAlign w:val="superscript"/>
     </w:rPr>
   </w:style>
 </w:styles>
@@ -3144,7 +4322,7 @@
 </file>
 
 <file path=customXml/itemProps1.xml><?xml version="1.0" encoding="utf-8"?>
-<ds:datastoreItem xmlns:ds="http://schemas.openxmlformats.org/officeDocument/2006/customXml" ds:itemID="{27B71AC9-913E-47EB-9181-D4010F0A0D5C}">
+<ds:datastoreItem xmlns:ds="http://schemas.openxmlformats.org/officeDocument/2006/customXml" ds:itemID="{87049031-3F37-410E-B0EB-F3C083571F75}">
   <ds:schemaRefs>
     <ds:schemaRef ds:uri="http://schemas.openxmlformats.org/officeDocument/2006/bibliography"/>
   </ds:schemaRefs>

</xml_diff>

<commit_message>
Added an introduction to chapter 2 in dissertation_Chapter2 v1.docx
</commit_message>
<xml_diff>
--- a/Documents/Dissertacao/dissertation_Chapter2 v1.docx
+++ b/Documents/Dissertacao/dissertation_Chapter2 v1.docx
@@ -40,20 +40,1149 @@
           <w:lang w:val="en-US"/>
         </w:rPr>
       </w:pPr>
+      <w:r>
+        <w:rPr>
+          <w:lang w:val="en-US"/>
+        </w:rPr>
+        <w:t xml:space="preserve">Recently, methods for automatic logging of </w:t>
+      </w:r>
+      <w:proofErr w:type="spellStart"/>
+      <w:r>
+        <w:rPr>
+          <w:lang w:val="en-US"/>
+        </w:rPr>
+        <w:t>gameplay</w:t>
+      </w:r>
+      <w:proofErr w:type="spellEnd"/>
+      <w:r>
+        <w:rPr>
+          <w:lang w:val="en-US"/>
+        </w:rPr>
+        <w:t xml:space="preserve"> data has become an important component of game design.</w:t>
+      </w:r>
+      <w:r>
+        <w:rPr>
+          <w:lang w:val="en-US"/>
+        </w:rPr>
+        <w:t xml:space="preserve"> The collected data can be used for many purposes, such as analyzing behavior, identifying strategies, detecting bugs, game testing, balancing game experience, classifying users, and understanding common usage patterns. However, the analysis of the collected data can be challenging due to the large amount of gathering data. Thus data visualizations have become a promising addition for exploring and understanding the data.</w:t>
+      </w:r>
     </w:p>
     <w:p>
       <w:pPr>
+        <w:rPr>
+          <w:lang w:val="en-US"/>
+        </w:rPr>
+      </w:pPr>
+      <w:r>
+        <w:rPr>
+          <w:lang w:val="en-US"/>
+        </w:rPr>
+        <w:t>The visual data mining approach is useful when the designer is not familiar with the data or has vague analysis goals.</w:t>
+      </w:r>
+      <w:r>
+        <w:rPr>
+          <w:lang w:val="en-US"/>
+        </w:rPr>
+        <w:t xml:space="preserve"> </w:t>
+      </w:r>
+      <w:r>
+        <w:rPr>
+          <w:lang w:val="en-US"/>
+        </w:rPr>
+        <w:t xml:space="preserve">Therefore, visualization methods are gaining popularity among designers for understanding </w:t>
+      </w:r>
+      <w:proofErr w:type="spellStart"/>
+      <w:r>
+        <w:rPr>
+          <w:lang w:val="en-US"/>
+        </w:rPr>
+        <w:t>gameplay</w:t>
+      </w:r>
+      <w:proofErr w:type="spellEnd"/>
+      <w:r>
+        <w:rPr>
+          <w:lang w:val="en-US"/>
+        </w:rPr>
+        <w:t xml:space="preserve"> data. Such is the case in</w:t>
+      </w:r>
+      <w:r>
+        <w:rPr>
+          <w:lang w:val="en-US"/>
+        </w:rPr>
+        <w:t xml:space="preserve"> the</w:t>
+      </w:r>
+      <w:r>
+        <w:rPr>
+          <w:lang w:val="en-US"/>
+        </w:rPr>
+        <w:t xml:space="preserve"> game industry. For example, </w:t>
+      </w:r>
+      <w:proofErr w:type="spellStart"/>
+      <w:r>
+        <w:rPr>
+          <w:lang w:val="en-US"/>
+        </w:rPr>
+        <w:t>BioWare</w:t>
+      </w:r>
+      <w:proofErr w:type="spellEnd"/>
+      <w:r>
+        <w:rPr>
+          <w:lang w:val="en-US"/>
+        </w:rPr>
+        <w:t xml:space="preserve"> use</w:t>
+      </w:r>
+      <w:r>
+        <w:rPr>
+          <w:lang w:val="en-US"/>
+        </w:rPr>
+        <w:t>d</w:t>
+      </w:r>
+      <w:r>
+        <w:rPr>
+          <w:lang w:val="en-US"/>
+        </w:rPr>
+        <w:t xml:space="preserve"> </w:t>
+      </w:r>
+      <w:proofErr w:type="spellStart"/>
+      <w:r>
+        <w:rPr>
+          <w:lang w:val="en-US"/>
+        </w:rPr>
+        <w:t>heatmaps</w:t>
+      </w:r>
+      <w:proofErr w:type="spellEnd"/>
+      <w:r>
+        <w:rPr>
+          <w:lang w:val="en-US"/>
+        </w:rPr>
+        <w:t xml:space="preserve"> to analyze common bug locations </w:t>
+      </w:r>
+      <w:r>
+        <w:rPr>
+          <w:lang w:val="en-US"/>
+        </w:rPr>
+        <w:fldChar w:fldCharType="begin"/>
+      </w:r>
+      <w:r>
+        <w:rPr>
+          <w:lang w:val="en-US"/>
+        </w:rPr>
+        <w:instrText xml:space="preserve"> ADDIN ZOTERO_ITEM CSL_CITATION {"citationID":"6aq3ckomd","properties":{"formattedCitation":"(ZOELLER, 2010)","plainCitation":"(ZOELLER, 2010)"},"citationItems":[{"id":210,"uris":["http://zotero.org/users/1122386/items/K24ASU2Q"],"uri":["http://zotero.org/users/1122386/items/K24ASU2Q"],"itemData":{"id":210,"type":"webpage","title":"Development telemetry in video games projects","abstract":"Georg Zoeller's GDC Online 2011 and GDC SF 2011 presentations.","URL":"http://gdc.gulbsoft.org/talk","author":[{"family":"Zoeller","given":"Georg"}],"issued":{"date-parts":[["2010"]]},"accessed":{"date-parts":[["2013",6,28]]}}}],"schema":"https://github.com/citation-style-language/schema/raw/master/csl-citation.json"} </w:instrText>
+      </w:r>
+      <w:r>
+        <w:rPr>
+          <w:lang w:val="en-US"/>
+        </w:rPr>
+        <w:fldChar w:fldCharType="separate"/>
+      </w:r>
+      <w:r>
+        <w:rPr>
+          <w:rFonts w:cs="Times New Roman"/>
+          <w:lang w:val="en-US"/>
+        </w:rPr>
+        <w:t>(ZOELLER, 2010)</w:t>
+      </w:r>
+      <w:r>
+        <w:rPr>
+          <w:lang w:val="en-US"/>
+        </w:rPr>
+        <w:fldChar w:fldCharType="end"/>
+      </w:r>
+      <w:r>
+        <w:rPr>
+          <w:lang w:val="en-US"/>
+        </w:rPr>
+        <w:t>, while Valve use</w:t>
+      </w:r>
+      <w:r>
+        <w:rPr>
+          <w:lang w:val="en-US"/>
+        </w:rPr>
+        <w:t>d</w:t>
+      </w:r>
+      <w:r>
+        <w:rPr>
+          <w:lang w:val="en-US"/>
+        </w:rPr>
+        <w:t xml:space="preserve"> </w:t>
+      </w:r>
+      <w:proofErr w:type="spellStart"/>
+      <w:r>
+        <w:rPr>
+          <w:lang w:val="en-US"/>
+        </w:rPr>
+        <w:t>heatmaps</w:t>
+      </w:r>
+      <w:proofErr w:type="spellEnd"/>
+      <w:r>
+        <w:rPr>
+          <w:lang w:val="en-US"/>
+        </w:rPr>
+        <w:t xml:space="preserve"> to analyze multiplayer maps in Team Fortress 2 </w:t>
+      </w:r>
+      <w:r>
+        <w:rPr>
+          <w:lang w:val="en-US"/>
+        </w:rPr>
+        <w:fldChar w:fldCharType="begin"/>
+      </w:r>
+      <w:r>
+        <w:rPr>
+          <w:lang w:val="en-US"/>
+        </w:rPr>
+        <w:instrText xml:space="preserve"> ADDIN ZOTERO_ITEM CSL_CITATION {"citationID":"1t87l6013o","properties":{"formattedCitation":"(AMBINDER, 2009)","plainCitation":"(AMBINDER, 2009)"},"citationItems":[{"id":202,"uris":["http://zotero.org/users/1122386/items/3FCNHKHV"],"uri":["http://zotero.org/users/1122386/items/3FCNHKHV"],"itemData":{"id":202,"type":"speech","title":"Valve's approach to playtesting: The application of empiricism.","publisher-place":"Game Developer Conference","event-place":"Game Developer Conference","language":"English","author":[{"family":"Ambinder","given":"Mike"}],"issued":{"date-parts":[["2009"]]}}}],"schema":"https://github.com/citation-style-language/schema/raw/master/csl-citation.json"} </w:instrText>
+      </w:r>
+      <w:r>
+        <w:rPr>
+          <w:lang w:val="en-US"/>
+        </w:rPr>
+        <w:fldChar w:fldCharType="separate"/>
+      </w:r>
+      <w:r>
+        <w:rPr>
+          <w:rFonts w:cs="Times New Roman"/>
+          <w:lang w:val="en-US"/>
+        </w:rPr>
+        <w:t>(AMBINDER, 2009)</w:t>
+      </w:r>
+      <w:r>
+        <w:rPr>
+          <w:lang w:val="en-US"/>
+        </w:rPr>
+        <w:fldChar w:fldCharType="end"/>
+      </w:r>
+      <w:r>
+        <w:rPr>
+          <w:lang w:val="en-US"/>
+        </w:rPr>
+        <w:t xml:space="preserve">. Meanwhile, </w:t>
+      </w:r>
+      <w:proofErr w:type="spellStart"/>
+      <w:r>
+        <w:rPr>
+          <w:lang w:val="en-US"/>
+        </w:rPr>
+        <w:t>Bungie</w:t>
+      </w:r>
+      <w:proofErr w:type="spellEnd"/>
+      <w:r>
+        <w:rPr>
+          <w:lang w:val="en-US"/>
+        </w:rPr>
+        <w:t xml:space="preserve"> and Microsoft use</w:t>
+      </w:r>
+      <w:r>
+        <w:rPr>
+          <w:lang w:val="en-US"/>
+        </w:rPr>
+        <w:t>d</w:t>
+      </w:r>
+      <w:r>
+        <w:rPr>
+          <w:lang w:val="en-US"/>
+        </w:rPr>
+        <w:t xml:space="preserve"> </w:t>
+      </w:r>
+      <w:proofErr w:type="spellStart"/>
+      <w:r>
+        <w:rPr>
+          <w:lang w:val="en-US"/>
+        </w:rPr>
+        <w:t>heatmaps</w:t>
+      </w:r>
+      <w:proofErr w:type="spellEnd"/>
+      <w:r>
+        <w:rPr>
+          <w:lang w:val="en-US"/>
+        </w:rPr>
+        <w:t xml:space="preserve"> to determine common places where players died in Halo 3</w:t>
+      </w:r>
+      <w:r>
+        <w:rPr>
+          <w:lang w:val="en-US"/>
+        </w:rPr>
+        <w:t xml:space="preserve"> </w:t>
+      </w:r>
+      <w:r>
+        <w:rPr>
+          <w:lang w:val="en-US"/>
+        </w:rPr>
+        <w:fldChar w:fldCharType="begin"/>
+      </w:r>
+      <w:r>
+        <w:rPr>
+          <w:lang w:val="en-US"/>
+        </w:rPr>
+        <w:instrText xml:space="preserve"> ADDIN ZOTERO_ITEM CSL_CITATION {"citationID":"upujt2t0i","properties":{"formattedCitation":"(ROMERO, 2008; THOMPSON, 2007)","plainCitation":"(ROMERO, 2008; THOMPSON, 2007)"},"citationItems":[{"id":206,"uris":["http://zotero.org/users/1122386/items/UV3RV6SB"],"uri":["http://zotero.org/users/1122386/items/UV3RV6SB"],"itemData":{"id":206,"type":"speech","title":"Tracking attitudes and behviors to improve games","publisher-place":"Game Developer Conference","event-place":"Game Developer Conference","language":"English","author":[{"family":"Romero","given":"Ramon"}],"issued":{"date-parts":[["2008"]]}}},{"id":207,"uris":["http://zotero.org/users/1122386/items/VHG8A9CR"],"uri":["http://zotero.org/users/1122386/items/VHG8A9CR"],"itemData":{"id":207,"type":"book","title":"Halo 3: How Microsoft Labs Invented a New Science of Play","abstract":"Sitting in an office chair and frowning slightly, Randy Pagulayan peers through a one-way mirror. The scene on the other side looks like the game room in a typical suburban house: There's a large flat-panel TV hooked up to an Xbox 360, and a 34-year-old woman is sprawled in a comfy chair, blasting away at huge Sasquatchian aliens. It's June, and the woman is among the luckier geeks on the planet. She's playing Halo 3, the latest sequel to one of the most innovative and beloved videogames of all time, months before its September 25 release","URL":"http://www.wired.com/gaming/virtualworlds/magazine/15-09/ff_halo","author":[{"family":"Thompson","given":"Clive"}],"issued":{"date-parts":[["2007",8]]}}}],"schema":"https://github.com/citation-style-language/schema/raw/master/csl-citation.json"} </w:instrText>
+      </w:r>
+      <w:r>
+        <w:rPr>
+          <w:lang w:val="en-US"/>
+        </w:rPr>
+        <w:fldChar w:fldCharType="separate"/>
+      </w:r>
+      <w:r>
+        <w:rPr>
+          <w:rFonts w:cs="Times New Roman"/>
+          <w:lang w:val="en-US"/>
+        </w:rPr>
+        <w:t>(ROMERO, 2008; THOMPSON, 2007)</w:t>
+      </w:r>
+      <w:r>
+        <w:rPr>
+          <w:lang w:val="en-US"/>
+        </w:rPr>
+        <w:fldChar w:fldCharType="end"/>
+      </w:r>
+      <w:r>
+        <w:rPr>
+          <w:lang w:val="en-US"/>
+        </w:rPr>
+        <w:t xml:space="preserve">. Other companies </w:t>
+      </w:r>
+      <w:r>
+        <w:rPr>
+          <w:lang w:val="en-US"/>
+        </w:rPr>
+        <w:t xml:space="preserve">also </w:t>
+      </w:r>
+      <w:r>
+        <w:rPr>
+          <w:lang w:val="en-US"/>
+        </w:rPr>
+        <w:t xml:space="preserve">have attempted to analyze movements during battles </w:t>
+      </w:r>
+      <w:r>
+        <w:rPr>
+          <w:lang w:val="en-US"/>
+        </w:rPr>
+        <w:fldChar w:fldCharType="begin"/>
+      </w:r>
+      <w:r>
+        <w:rPr>
+          <w:lang w:val="en-US"/>
+        </w:rPr>
+        <w:instrText xml:space="preserve"> ADDIN ZOTERO_ITEM CSL_CITATION {"citationID":"2mkneqdl1u","properties":{"formattedCitation":"(HOOBLER; HUMPHREYS; AGRAWALA, 2004)","plainCitation":"(HOOBLER; HUMPHREYS; AGRAWALA, 2004)"},"citationItems":[{"id":204,"uris":["http://zotero.org/users/1122386/items/83CR2ZZX"],"uri":["http://zotero.org/users/1122386/items/83CR2ZZX"],"itemData":{"id":204,"type":"paper-conference","title":"Visualizing Competitive Behaviors in Multi-User Virtual Environments","container-title":"Proceedings of the conference on Visualization '04","collection-title":"VIS '04","publisher":"IEEE Computer Society","publisher-place":"Washington, DC, USA","page":"163–170","source":"ACM Digital Library","event-place":"Washington, DC, USA","abstract":"We present a system for enhancing observation of user interactions in virtual environments. In particular, we focus on analyzing behavior patterns in the popular team-based first-person perspective game Return to Castle Wolfenstein: Enemy Territory. This game belongs to a genre characterized by two moderate-sized teams (usually 6 to 12 players each) competing over a set of objectives. Our system allows spectators to visualize global features such as large-scale behaviors and team strategies, as opposed to the limited, local view that traditional spectating modes provide. We also add overlay visualizations of semantic information related to the action that might be important to a spectator in order to reduce the information overload that plagues traditional overview visualizations. These overlays can visualize information about abstract concepts such as player distribution over time and areas of intense combat activity, and also highlight important features like player paths, fire coverage, etc. This added information allows spectators to identify important game events more easily and reveals large-scale player behaviors that might otherwise be overlooked.","URL":"http://dx.doi.org/10.1109/VISUAL.2004.120","DOI":"10.1109/VISUAL.2004.120","ISBN":"0-7803-8788-0","author":[{"family":"Hoobler","given":"Nate"},{"family":"Humphreys","given":"Greg"},{"family":"Agrawala","given":"Maneesh"}],"issued":{"date-parts":[["2004"]]},"accessed":{"date-parts":[["2013",6,28]]}}}],"schema":"https://github.com/citation-style-language/schema/raw/master/csl-citation.json"} </w:instrText>
+      </w:r>
+      <w:r>
+        <w:rPr>
+          <w:lang w:val="en-US"/>
+        </w:rPr>
+        <w:fldChar w:fldCharType="separate"/>
+      </w:r>
+      <w:r>
+        <w:rPr>
+          <w:rFonts w:cs="Times New Roman"/>
+          <w:lang w:val="en-US"/>
+        </w:rPr>
+        <w:t>(HOOBLER; HUMPHREYS; AGRAWALA, 2004)</w:t>
+      </w:r>
+      <w:r>
+        <w:rPr>
+          <w:lang w:val="en-US"/>
+        </w:rPr>
+        <w:fldChar w:fldCharType="end"/>
+      </w:r>
+      <w:r>
+        <w:rPr>
+          <w:lang w:val="en-US"/>
+        </w:rPr>
+        <w:t xml:space="preserve"> and</w:t>
+      </w:r>
+      <w:r>
+        <w:rPr>
+          <w:lang w:val="en-US"/>
+        </w:rPr>
+        <w:t xml:space="preserve"> identify player behaviors</w:t>
+      </w:r>
+      <w:r>
+        <w:rPr>
+          <w:lang w:val="en-US"/>
+        </w:rPr>
+        <w:t xml:space="preserve"> </w:t>
+      </w:r>
+      <w:r>
+        <w:rPr>
+          <w:lang w:val="en-US"/>
+        </w:rPr>
+        <w:fldChar w:fldCharType="begin"/>
+      </w:r>
+      <w:r>
+        <w:rPr>
+          <w:lang w:val="en-US"/>
+        </w:rPr>
+        <w:instrText xml:space="preserve"> ADDIN ZOTERO_ITEM CSL_CITATION {"citationID":"263tmp3bki","properties":{"formattedCitation":"(DIXIT; YOUNGBLOOD, 2008)","plainCitation":"(DIXIT; YOUNGBLOOD, 2008)"},"citationItems":[{"id":203,"uris":["http://zotero.org/users/1122386/items/XG2CGI7E"],"uri":["http://zotero.org/users/1122386/items/XG2CGI7E"],"itemData":{"id":203,"type":"report","title":"Understanding playtest data through visual data mining in interactive 3D environments.","publisher":"The University of North Carolina at Charlotte","source":"CiteULike","author":[{"family":"Dixit","given":"Priyesh"},{"family":"Youngblood","given":"Michael"}],"issued":{"date-parts":[["2008"]]}}}],"schema":"https://github.com/citation-style-language/schema/raw/master/csl-citation.json"} </w:instrText>
+      </w:r>
+      <w:r>
+        <w:rPr>
+          <w:lang w:val="en-US"/>
+        </w:rPr>
+        <w:fldChar w:fldCharType="separate"/>
+      </w:r>
+      <w:r>
+        <w:rPr>
+          <w:rFonts w:cs="Times New Roman"/>
+          <w:lang w:val="en-US"/>
+        </w:rPr>
+        <w:t>(DIXIT; YOUNGBLOOD, 2008)</w:t>
+      </w:r>
+      <w:r>
+        <w:rPr>
+          <w:lang w:val="en-US"/>
+        </w:rPr>
+        <w:fldChar w:fldCharType="end"/>
+      </w:r>
+      <w:r>
+        <w:rPr>
+          <w:lang w:val="en-US"/>
+        </w:rPr>
+        <w:t>.</w:t>
+      </w:r>
+    </w:p>
+    <w:p>
+      <w:pPr>
+        <w:rPr>
+          <w:lang w:val="en-US"/>
+        </w:rPr>
+      </w:pPr>
+      <w:r>
+        <w:rPr>
+          <w:lang w:val="en-US"/>
+        </w:rPr>
+        <w:t>Another common usage of game data logging and visualization in the game industry is</w:t>
+      </w:r>
+      <w:r>
+        <w:rPr>
+          <w:lang w:val="en-US"/>
+        </w:rPr>
+        <w:t xml:space="preserve"> to aid in</w:t>
+      </w:r>
+      <w:r>
+        <w:rPr>
+          <w:lang w:val="en-US"/>
+        </w:rPr>
+        <w:t xml:space="preserve"> play testing and game refinement</w:t>
+      </w:r>
+      <w:r>
+        <w:rPr>
+          <w:lang w:val="en-US"/>
+        </w:rPr>
+        <w:t xml:space="preserve"> </w:t>
+      </w:r>
+      <w:r>
+        <w:rPr>
+          <w:lang w:val="en-US"/>
+        </w:rPr>
+        <w:fldChar w:fldCharType="begin"/>
+      </w:r>
+      <w:r>
+        <w:rPr>
+          <w:lang w:val="en-US"/>
+        </w:rPr>
+        <w:instrText xml:space="preserve"> ADDIN ZOTERO_ITEM CSL_CITATION {"citationID":"1agva482d5","properties":{"formattedCitation":"(FULLERTON; SWAIN, 2008)","plainCitation":"(FULLERTON; SWAIN, 2008)"},"citationItems":[{"id":212,"uris":["http://zotero.org/users/1122386/items/8T4MEZEM"],"uri":["http://zotero.org/users/1122386/items/8T4MEZEM"],"itemData":{"id":212,"type":"book","title":"Game Design Workshop: A playcentric approach to creating innovative games","publisher":"Morgan Kaufmann/Elsevier","publisher-place":"Amsterdam","source":"Open WorldCat","event-place":"Amsterdam","ISBN":"9780240809748  0240809742","shortTitle":"Game design workshop","language":"English","author":[{"family":"Fullerton","given":"Tracy"},{"family":"Swain","given":"Christopher"}],"issued":{"date-parts":[["2008"]]}}}],"schema":"https://github.com/citation-style-language/schema/raw/master/csl-citation.json"} </w:instrText>
+      </w:r>
+      <w:r>
+        <w:rPr>
+          <w:lang w:val="en-US"/>
+        </w:rPr>
+        <w:fldChar w:fldCharType="separate"/>
+      </w:r>
+      <w:r>
+        <w:rPr>
+          <w:rFonts w:cs="Times New Roman"/>
+          <w:lang w:val="en-US"/>
+        </w:rPr>
+        <w:t>(FULLERTON; SWAIN, 2008)</w:t>
+      </w:r>
+      <w:r>
+        <w:rPr>
+          <w:lang w:val="en-US"/>
+        </w:rPr>
+        <w:fldChar w:fldCharType="end"/>
+      </w:r>
+      <w:r>
+        <w:rPr>
+          <w:lang w:val="en-US"/>
+        </w:rPr>
+        <w:t>.</w:t>
+      </w:r>
+      <w:r>
+        <w:rPr>
+          <w:lang w:val="en-US"/>
+        </w:rPr>
+        <w:t xml:space="preserve"> Recently, game designers </w:t>
+      </w:r>
+      <w:r>
+        <w:rPr>
+          <w:lang w:val="en-US"/>
+        </w:rPr>
+        <w:t>began</w:t>
+      </w:r>
+      <w:r>
+        <w:rPr>
+          <w:lang w:val="en-US"/>
+        </w:rPr>
+        <w:t xml:space="preserve"> </w:t>
+      </w:r>
+      <w:r>
+        <w:rPr>
+          <w:lang w:val="en-US"/>
+        </w:rPr>
+        <w:t xml:space="preserve">to </w:t>
+      </w:r>
+      <w:r>
+        <w:rPr>
+          <w:lang w:val="en-US"/>
+        </w:rPr>
+        <w:t>us</w:t>
+      </w:r>
+      <w:r>
+        <w:rPr>
+          <w:lang w:val="en-US"/>
+        </w:rPr>
+        <w:t>e</w:t>
+      </w:r>
+      <w:r>
+        <w:rPr>
+          <w:lang w:val="en-US"/>
+        </w:rPr>
+        <w:t xml:space="preserve"> statistical techniques to gather player data.</w:t>
+      </w:r>
+      <w:r>
+        <w:rPr>
+          <w:lang w:val="en-US"/>
+        </w:rPr>
+        <w:t xml:space="preserve"> </w:t>
+      </w:r>
+      <w:proofErr w:type="spellStart"/>
+      <w:r>
+        <w:rPr>
+          <w:lang w:val="en-US"/>
+        </w:rPr>
+        <w:t>DeRosa</w:t>
+      </w:r>
+      <w:proofErr w:type="spellEnd"/>
+      <w:r>
+        <w:rPr>
+          <w:lang w:val="en-US"/>
+        </w:rPr>
+        <w:t xml:space="preserve"> </w:t>
+      </w:r>
+      <w:r>
+        <w:rPr>
+          <w:lang w:val="en-US"/>
+        </w:rPr>
+        <w:fldChar w:fldCharType="begin"/>
+      </w:r>
+      <w:r>
+        <w:rPr>
+          <w:lang w:val="en-US"/>
+        </w:rPr>
+        <w:instrText xml:space="preserve"> ADDIN ZOTERO_ITEM CSL_CITATION {"citationID":"15avn6btr0","properties":{"formattedCitation":"(2007)","plainCitation":"(2007)"},"citationItems":[{"id":216,"uris":["http://zotero.org/users/1122386/items/VMQPCJH2"],"uri":["http://zotero.org/users/1122386/items/VMQPCJH2"],"itemData":{"id":216,"type":"webpage","title":"Tracking Player Feedback To Improve Game Design","container-title":"Gamasutra","genre":"Gamasutra","abstract":"How can game developers use statistics, even before a game is released, to improve gameplay? BioWare's QA director Phillip DeRosa explains how the  Mass Effect  creator has set up and executed code-based monitoring of key metrics to test, analyze, and refine its projects through playtesting.","URL":"http://www.gamasutra.com/view/feature/129969/tracking_player_feedback_to_.php","author":[{"family":"DeRosa","given":"Phillip"}],"issued":{"date-parts":[["2007"]]},"accessed":{"date-parts":[["2013",6,28]]}},"suppress-author":true}],"schema":"https://github.com/citation-style-language/schema/raw/master/csl-citation.json"} </w:instrText>
+      </w:r>
+      <w:r>
+        <w:rPr>
+          <w:lang w:val="en-US"/>
+        </w:rPr>
+        <w:fldChar w:fldCharType="separate"/>
+      </w:r>
+      <w:r>
+        <w:rPr>
+          <w:rFonts w:cs="Times New Roman"/>
+          <w:lang w:val="en-US"/>
+        </w:rPr>
+        <w:t>(2007)</w:t>
+      </w:r>
+      <w:r>
+        <w:rPr>
+          <w:lang w:val="en-US"/>
+        </w:rPr>
+        <w:fldChar w:fldCharType="end"/>
+      </w:r>
+      <w:r>
+        <w:rPr>
+          <w:lang w:val="en-US"/>
+        </w:rPr>
+        <w:t xml:space="preserve"> described how </w:t>
+      </w:r>
+      <w:proofErr w:type="spellStart"/>
+      <w:r>
+        <w:rPr>
+          <w:lang w:val="en-US"/>
+        </w:rPr>
+        <w:t>BioWare</w:t>
+      </w:r>
+      <w:proofErr w:type="spellEnd"/>
+      <w:r>
+        <w:rPr>
+          <w:lang w:val="en-US"/>
+        </w:rPr>
+        <w:t xml:space="preserve"> used statistics during </w:t>
+      </w:r>
+      <w:proofErr w:type="spellStart"/>
+      <w:r>
+        <w:rPr>
+          <w:lang w:val="en-US"/>
+        </w:rPr>
+        <w:t>playtesters</w:t>
+      </w:r>
+      <w:proofErr w:type="spellEnd"/>
+      <w:r>
+        <w:rPr>
+          <w:lang w:val="en-US"/>
+        </w:rPr>
+        <w:t xml:space="preserve"> to determine where players spent their time and which special powers were used. </w:t>
+      </w:r>
+    </w:p>
+    <w:p>
+      <w:pPr>
+        <w:rPr>
+          <w:lang w:val="en-US"/>
+        </w:rPr>
+      </w:pPr>
+      <w:r>
+        <w:rPr>
+          <w:lang w:val="en-US"/>
+        </w:rPr>
+        <w:t xml:space="preserve">Thus this chapter aims at describing some research approaches related to data logging and visualizations. The criterion used for selecting the approaches is similar to snowballing sample. We started with a recent </w:t>
+      </w:r>
+      <w:r>
+        <w:rPr>
+          <w:lang w:val="en-US"/>
+        </w:rPr>
+        <w:t xml:space="preserve">graph visualization </w:t>
+      </w:r>
+      <w:r>
+        <w:rPr>
+          <w:lang w:val="en-US"/>
+        </w:rPr>
+        <w:t>approach</w:t>
+      </w:r>
+      <w:r>
+        <w:rPr>
+          <w:lang w:val="en-US"/>
+        </w:rPr>
+        <w:t xml:space="preserve"> to describe </w:t>
+      </w:r>
+      <w:proofErr w:type="spellStart"/>
+      <w:r>
+        <w:rPr>
+          <w:lang w:val="en-US"/>
+        </w:rPr>
+        <w:t>gameplay</w:t>
+      </w:r>
+      <w:proofErr w:type="spellEnd"/>
+      <w:r>
+        <w:rPr>
+          <w:lang w:val="en-US"/>
+        </w:rPr>
+        <w:t xml:space="preserve"> data </w:t>
+      </w:r>
+      <w:r>
+        <w:rPr>
+          <w:lang w:val="en-US"/>
+        </w:rPr>
+        <w:t xml:space="preserve"> </w:t>
+      </w:r>
+      <w:r>
+        <w:rPr>
+          <w:lang w:val="en-US"/>
+        </w:rPr>
+        <w:fldChar w:fldCharType="begin"/>
+      </w:r>
+      <w:r>
+        <w:rPr>
+          <w:lang w:val="en-US"/>
+        </w:rPr>
+        <w:instrText xml:space="preserve"> ADDIN ZOTERO_ITEM CSL_CITATION {"citationID":"1as8co70nl","properties":{"formattedCitation":"(WALLNER, 2013)","plainCitation":"(WALLNER, 2013)"},"citationItems":[{"id":188,"uris":["http://zotero.org/users/1122386/items/NSR6T5S8"],"uri":["http://zotero.org/users/1122386/items/NSR6T5S8"],"itemData":{"id":188,"type":"article-journal","title":"Play-Graph: A Methodology and Visualization Approach for the Analysis of Gameplay Data","container-title":"Proceedings of the 8th International Conference on the Foundations of Digital Games","collection-title":"FDG '13","page":"253-260","author":[{"family":"Wallner","given":"Günter"}],"issued":{"date-parts":[["2013"]]}}}],"schema":"https://github.com/citation-style-language/schema/raw/master/csl-citation.json"} </w:instrText>
+      </w:r>
+      <w:r>
+        <w:rPr>
+          <w:lang w:val="en-US"/>
+        </w:rPr>
+        <w:fldChar w:fldCharType="separate"/>
+      </w:r>
+      <w:r>
+        <w:rPr>
+          <w:rFonts w:cs="Times New Roman"/>
+          <w:lang w:val="en-US"/>
+        </w:rPr>
+        <w:t>(WALLNER, 2013)</w:t>
+      </w:r>
+      <w:r>
+        <w:rPr>
+          <w:lang w:val="en-US"/>
+        </w:rPr>
+        <w:fldChar w:fldCharType="end"/>
+      </w:r>
+      <w:r>
+        <w:rPr>
+          <w:lang w:val="en-US"/>
+        </w:rPr>
+        <w:t>.</w:t>
+      </w:r>
+      <w:r>
+        <w:rPr>
+          <w:lang w:val="en-US"/>
+        </w:rPr>
+        <w:t xml:space="preserve"> </w:t>
+      </w:r>
+      <w:r>
+        <w:rPr>
+          <w:lang w:val="en-US"/>
+        </w:rPr>
+        <w:t>Then we</w:t>
+      </w:r>
+      <w:r>
+        <w:rPr>
+          <w:lang w:val="en-US"/>
+        </w:rPr>
+        <w:t xml:space="preserve"> checked </w:t>
+      </w:r>
+      <w:r>
+        <w:rPr>
+          <w:lang w:val="en-US"/>
+        </w:rPr>
+        <w:t xml:space="preserve">possible candidates based on its references list </w:t>
+      </w:r>
+      <w:r>
+        <w:rPr>
+          <w:lang w:val="en-US"/>
+        </w:rPr>
+        <w:t>and selected</w:t>
+      </w:r>
+      <w:r>
+        <w:rPr>
+          <w:lang w:val="en-US"/>
+        </w:rPr>
+        <w:t xml:space="preserve"> another graph based visualization </w:t>
+      </w:r>
+      <w:r>
+        <w:rPr>
+          <w:lang w:val="en-US"/>
+        </w:rPr>
+        <w:fldChar w:fldCharType="begin"/>
+      </w:r>
+      <w:r>
+        <w:rPr>
+          <w:lang w:val="en-US"/>
+        </w:rPr>
+        <w:instrText xml:space="preserve"> ADDIN ZOTERO_ITEM CSL_CITATION {"citationID":"wLYVJHJM","properties":{"formattedCitation":"(WALLNER; KRIGLSTEIN, 2012)","plainCitation":"(WALLNER; KRIGLSTEIN, 2012)"},"citationItems":[{"id":190,"uris":["http://zotero.org/users/1122386/items/A2M8EQ7Q"],"uri":["http://zotero.org/users/1122386/items/A2M8EQ7Q"],"itemData":{"id":190,"type":"article-journal","title":"A spatiotemporal visualization approach for the analysis of gameplay data","container-title":"Proceedings of the SIGCHI Conference on Human Factors in Computing Systems","collection-title":"CHI '12","page":"1115–1124","source":"ACM Digital Library","abstract":"Contemporary video games are highly complex systems with many interacting variables. To make sure that a game provides a satisfying experience, a meaningful analysis of gameplay data is crucial, particularly because the quality of a game directly relates to the experience a user gains from playing it. Automatic instrumentation techniques are increasingly used to record data during playtests. However, the evaluation of the data requires strong analytical skills and experience. The visualization of such gameplay data is essentially an information visualization problem, where a large number of variables have to be displayed in a comprehensible way in order to be able to make global judgments. This paper presents a visualization tool to assist the analytical process. It visualizes the game space as a set of nodes which players visit over the course of a game and is also suitable to observe time-dependent information, such as player distribution. Our tool is not tailored to a specific type of genre. To show the flexibility of our approach we use two different kinds of games as case studies.","DOI":"10.1145/2207676.2208558","author":[{"family":"Wallner","given":"Günter"},{"family":"Kriglstein","given":"Simone"}],"issued":{"date-parts":[["2012"]]},"accessed":{"date-parts":[["2013",6,24]]}}}],"schema":"https://github.com/citation-style-language/schema/raw/master/csl-citation.json"} </w:instrText>
+      </w:r>
+      <w:r>
+        <w:rPr>
+          <w:lang w:val="en-US"/>
+        </w:rPr>
+        <w:fldChar w:fldCharType="separate"/>
+      </w:r>
+      <w:r>
+        <w:rPr>
+          <w:rFonts w:cs="Times New Roman"/>
+          <w:lang w:val="en-US"/>
+        </w:rPr>
+        <w:t>(WALLNER; KRIGLSTEIN, 2012)</w:t>
+      </w:r>
+      <w:r>
+        <w:rPr>
+          <w:lang w:val="en-US"/>
+        </w:rPr>
+        <w:fldChar w:fldCharType="end"/>
+      </w:r>
+      <w:r>
+        <w:rPr>
+          <w:lang w:val="en-US"/>
+        </w:rPr>
+        <w:t>.</w:t>
+      </w:r>
+      <w:r>
+        <w:rPr>
+          <w:lang w:val="en-US"/>
+        </w:rPr>
+        <w:t xml:space="preserve"> Continuing this procedure, we selected an approach that combines behavioral and contextual data visualization </w:t>
+      </w:r>
+      <w:r>
+        <w:rPr>
+          <w:lang w:val="en-US"/>
+        </w:rPr>
+        <w:fldChar w:fldCharType="begin"/>
+      </w:r>
+      <w:r>
+        <w:rPr>
+          <w:lang w:val="en-US"/>
+        </w:rPr>
+        <w:instrText xml:space="preserve"> ADDIN ZOTERO_ITEM CSL_CITATION {"citationID":"2lrjde9co5","properties":{"formattedCitation":"{\\rtf (KIM \\i et al.\\i0{}, 2008)}","plainCitation":"(KIM et al., 2008)"},"citationItems":[{"id":200,"uris":["http://zotero.org/users/1122386/items/SFXQTZMB"],"uri":["http://zotero.org/users/1122386/items/SFXQTZMB"],"itemData":{"id":200,"type":"article-journal","title":"Tracking real-time user experience (TRUE): a comprehensive instrumentation solution for complex systems","container-title":"Proceedings of the SIGCHI Conference on Human Factors in Computing Systems","collection-title":"CHI '08","page":"443–452","source":"ACM Digital Library","abstract":"Automatic recording of user behavior within a system (instrumentation) to develop and test theories has a rich history in psychology and system design. Often, researchers analyze instrumented behavior in isolation from other data. The problem with collecting instrumented behaviors without attitudinal, demographic, and contextual data is that researchers have no way to answer the 'why' behind the 'what'. We have combined the collection and analysis of behavioral instrumentation with other HCI methods to develop a system for Tracking Real-Time User Experience (TRUE). Using two case studies as examples, we demonstrate how we have evolved instrumentation methodology and analysis to extensively improve the design of video games. It is our hope that TRUE is adopted and adapted by the broader HCI community, becoming a useful tool for gaining deep insights into user behavior and improvement of design for other complex systems.","DOI":"10.1145/1357054.1357126","shortTitle":"Tracking real-time user experience (TRUE)","author":[{"family":"Kim","given":"Jun H."},{"family":"Gunn","given":"Daniel V."},{"family":"Schuh","given":"Eric"},{"family":"Phillips","given":"Bruce"},{"family":"Pagulayan","given":"Randy J."},{"family":"Wixon","given":"Dennis"}],"issued":{"date-parts":[["2008"]]},"accessed":{"date-parts":[["2013",6,26]]}}}],"schema":"https://github.com/citation-style-language/schema/raw/master/csl-citation.json"} </w:instrText>
+      </w:r>
+      <w:r>
+        <w:rPr>
+          <w:lang w:val="en-US"/>
+        </w:rPr>
+        <w:fldChar w:fldCharType="separate"/>
+      </w:r>
+      <w:r>
+        <w:rPr>
+          <w:rFonts w:cs="Times New Roman"/>
+          <w:szCs w:val="24"/>
+          <w:lang w:val="en-US"/>
+        </w:rPr>
+        <w:t xml:space="preserve">(KIM </w:t>
+      </w:r>
+      <w:r>
+        <w:rPr>
+          <w:rFonts w:cs="Times New Roman"/>
+          <w:i/>
+          <w:iCs/>
+          <w:szCs w:val="24"/>
+          <w:lang w:val="en-US"/>
+        </w:rPr>
+        <w:t>et al.</w:t>
+      </w:r>
+      <w:r>
+        <w:rPr>
+          <w:rFonts w:cs="Times New Roman"/>
+          <w:szCs w:val="24"/>
+          <w:lang w:val="en-US"/>
+        </w:rPr>
+        <w:t>, 2008)</w:t>
+      </w:r>
+      <w:r>
+        <w:rPr>
+          <w:lang w:val="en-US"/>
+        </w:rPr>
+        <w:fldChar w:fldCharType="end"/>
+      </w:r>
+      <w:r>
+        <w:rPr>
+          <w:lang w:val="en-US"/>
+        </w:rPr>
+        <w:t xml:space="preserve"> and a proposed framework for </w:t>
+      </w:r>
+      <w:proofErr w:type="spellStart"/>
+      <w:r>
+        <w:rPr>
+          <w:lang w:val="en-US"/>
+        </w:rPr>
+        <w:t>gameplay</w:t>
+      </w:r>
+      <w:proofErr w:type="spellEnd"/>
+      <w:r>
+        <w:rPr>
+          <w:lang w:val="en-US"/>
+        </w:rPr>
+        <w:t xml:space="preserve"> data logging </w:t>
+      </w:r>
+      <w:r>
+        <w:rPr>
+          <w:lang w:val="en-US"/>
+        </w:rPr>
+        <w:fldChar w:fldCharType="begin"/>
+      </w:r>
+      <w:r>
+        <w:rPr>
+          <w:lang w:val="en-US"/>
+        </w:rPr>
+        <w:instrText xml:space="preserve"> ADDIN ZOTERO_ITEM CSL_CITATION {"citationID":"dqco8dj71","properties":{"formattedCitation":"(JOSLIN; BROWN; DRENNAN, 2007)","plainCitation":"(JOSLIN; BROWN; DRENNAN, 2007)"},"citationItems":[{"id":201,"uris":["http://zotero.org/users/1122386/items/ZKEJW8GC"],"uri":["http://zotero.org/users/1122386/items/ZKEJW8GC"],"itemData":{"id":201,"type":"article-journal","title":"The gameplay visualization manifesto: a framework for logging and visualization of online gameplay data","container-title":"Comput. Entertain.","volume":"5","issue":"3","source":"ACM Digital Library","abstract":"As massively multiplayer online games gain popularity, there has been a concomitant increase in their size and complexity, both technically and in terms of player usage. Quality assurance for such games takes up a major component of the development budget due to the painstaking work required to ensure the best possible gameplay. This article presents a new framework for the process of visualizing online game-play data. Major components such as an event model and data acquisition infrastructure are derived. Interface and implementation factors are also explored, including in-situ game interface approaches. We also expect that this framework can be modified for all genres of gaming that require an understanding of complex game-play.","URL":"http://doi.acm.org/10.1145/1316511.1316517","DOI":"10.1145/1316511.1316517","ISSN":"1544-3574","shortTitle":"The gameplay visualization manifesto","author":[{"family":"Joslin","given":"Simon"},{"family":"Brown","given":"Ross"},{"family":"Drennan","given":"Penny"}],"issued":{"date-parts":[["2007",7]]},"accessed":{"date-parts":[["2013",6,27]]}}}],"schema":"https://github.com/citation-style-language/schema/raw/master/csl-citation.json"} </w:instrText>
+      </w:r>
+      <w:r>
+        <w:rPr>
+          <w:lang w:val="en-US"/>
+        </w:rPr>
+        <w:fldChar w:fldCharType="separate"/>
+      </w:r>
+      <w:r>
+        <w:rPr>
+          <w:rFonts w:cs="Times New Roman"/>
+        </w:rPr>
+        <w:t>(JOSLIN; BROWN; DRENNAN, 2007)</w:t>
+      </w:r>
+      <w:r>
+        <w:rPr>
+          <w:lang w:val="en-US"/>
+        </w:rPr>
+        <w:fldChar w:fldCharType="end"/>
+      </w:r>
+      <w:r>
+        <w:rPr>
+          <w:lang w:val="en-US"/>
+        </w:rPr>
+        <w:t>.</w:t>
+      </w:r>
+    </w:p>
+    <w:p>
+      <w:pPr>
+        <w:rPr>
+          <w:lang w:val="en-US"/>
+        </w:rPr>
+      </w:pPr>
+      <w:r>
+        <w:rPr>
+          <w:lang w:val="en-US"/>
+        </w:rPr>
+        <w:lastRenderedPageBreak/>
+        <w:t xml:space="preserve">This chapter is organized as follows: Section </w:t>
+      </w:r>
+      <w:r>
+        <w:rPr>
+          <w:lang w:val="en-US"/>
+        </w:rPr>
+        <w:fldChar w:fldCharType="begin"/>
+      </w:r>
+      <w:r>
+        <w:rPr>
+          <w:lang w:val="en-US"/>
+        </w:rPr>
+        <w:instrText xml:space="preserve"> REF _Ref360193803 \r \h </w:instrText>
+      </w:r>
+      <w:r>
+        <w:rPr>
+          <w:lang w:val="en-US"/>
+        </w:rPr>
+      </w:r>
+      <w:r>
+        <w:rPr>
+          <w:lang w:val="en-US"/>
+        </w:rPr>
+        <w:fldChar w:fldCharType="separate"/>
+      </w:r>
+      <w:r>
+        <w:rPr>
+          <w:lang w:val="en-US"/>
+        </w:rPr>
+        <w:t>2.2</w:t>
+      </w:r>
+      <w:r>
+        <w:rPr>
+          <w:lang w:val="en-US"/>
+        </w:rPr>
+        <w:fldChar w:fldCharType="end"/>
+      </w:r>
+      <w:r>
+        <w:rPr>
+          <w:lang w:val="en-US"/>
+        </w:rPr>
+        <w:t xml:space="preserve"> describes a </w:t>
+      </w:r>
+      <w:proofErr w:type="spellStart"/>
+      <w:r>
+        <w:rPr>
+          <w:lang w:val="en-US"/>
+        </w:rPr>
+        <w:t>gameplay</w:t>
+      </w:r>
+      <w:proofErr w:type="spellEnd"/>
+      <w:r>
+        <w:rPr>
+          <w:lang w:val="en-US"/>
+        </w:rPr>
+        <w:t xml:space="preserve"> data logging framework proposed by Microsoft. Section </w:t>
+      </w:r>
+      <w:r>
+        <w:rPr>
+          <w:lang w:val="en-US"/>
+        </w:rPr>
+        <w:fldChar w:fldCharType="begin"/>
+      </w:r>
+      <w:r>
+        <w:rPr>
+          <w:lang w:val="en-US"/>
+        </w:rPr>
+        <w:instrText xml:space="preserve"> REF _Ref360193835 \r \h </w:instrText>
+      </w:r>
+      <w:r>
+        <w:rPr>
+          <w:lang w:val="en-US"/>
+        </w:rPr>
+      </w:r>
+      <w:r>
+        <w:rPr>
+          <w:lang w:val="en-US"/>
+        </w:rPr>
+        <w:fldChar w:fldCharType="separate"/>
+      </w:r>
+      <w:r>
+        <w:rPr>
+          <w:lang w:val="en-US"/>
+        </w:rPr>
+        <w:t>2.3</w:t>
+      </w:r>
+      <w:r>
+        <w:rPr>
+          <w:lang w:val="en-US"/>
+        </w:rPr>
+        <w:fldChar w:fldCharType="end"/>
+      </w:r>
+      <w:r>
+        <w:rPr>
+          <w:lang w:val="en-US"/>
+        </w:rPr>
+        <w:t xml:space="preserve"> describes a </w:t>
+      </w:r>
+      <w:proofErr w:type="spellStart"/>
+      <w:r>
+        <w:rPr>
+          <w:lang w:val="en-US"/>
+        </w:rPr>
+        <w:t>gameplay</w:t>
+      </w:r>
+      <w:proofErr w:type="spellEnd"/>
+      <w:r>
+        <w:rPr>
+          <w:lang w:val="en-US"/>
+        </w:rPr>
+        <w:t xml:space="preserve"> analysis of player behaviors using contextual data. Section </w:t>
+      </w:r>
+      <w:r>
+        <w:rPr>
+          <w:lang w:val="en-US"/>
+        </w:rPr>
+        <w:fldChar w:fldCharType="begin"/>
+      </w:r>
+      <w:r>
+        <w:rPr>
+          <w:lang w:val="en-US"/>
+        </w:rPr>
+        <w:instrText xml:space="preserve"> REF _Ref360193890 \r \h </w:instrText>
+      </w:r>
+      <w:r>
+        <w:rPr>
+          <w:lang w:val="en-US"/>
+        </w:rPr>
+      </w:r>
+      <w:r>
+        <w:rPr>
+          <w:lang w:val="en-US"/>
+        </w:rPr>
+        <w:fldChar w:fldCharType="separate"/>
+      </w:r>
+      <w:r>
+        <w:rPr>
+          <w:lang w:val="en-US"/>
+        </w:rPr>
+        <w:t>2.4</w:t>
+      </w:r>
+      <w:r>
+        <w:rPr>
+          <w:lang w:val="en-US"/>
+        </w:rPr>
+        <w:fldChar w:fldCharType="end"/>
+      </w:r>
+      <w:r>
+        <w:rPr>
+          <w:lang w:val="en-US"/>
+        </w:rPr>
+        <w:t xml:space="preserve"> and </w:t>
+      </w:r>
+      <w:r>
+        <w:rPr>
+          <w:lang w:val="en-US"/>
+        </w:rPr>
+        <w:fldChar w:fldCharType="begin"/>
+      </w:r>
+      <w:r>
+        <w:rPr>
+          <w:lang w:val="en-US"/>
+        </w:rPr>
+        <w:instrText xml:space="preserve"> REF _Ref360193897 \r \h </w:instrText>
+      </w:r>
+      <w:r>
+        <w:rPr>
+          <w:lang w:val="en-US"/>
+        </w:rPr>
+      </w:r>
+      <w:r>
+        <w:rPr>
+          <w:lang w:val="en-US"/>
+        </w:rPr>
+        <w:fldChar w:fldCharType="separate"/>
+      </w:r>
+      <w:r>
+        <w:rPr>
+          <w:lang w:val="en-US"/>
+        </w:rPr>
+        <w:t>2.5</w:t>
+      </w:r>
+      <w:r>
+        <w:rPr>
+          <w:lang w:val="en-US"/>
+        </w:rPr>
+        <w:fldChar w:fldCharType="end"/>
+      </w:r>
+      <w:r>
+        <w:rPr>
+          <w:lang w:val="en-US"/>
+        </w:rPr>
+        <w:t xml:space="preserve"> describes two recent visual tools designed to visualize </w:t>
+      </w:r>
+      <w:proofErr w:type="spellStart"/>
+      <w:r>
+        <w:rPr>
+          <w:lang w:val="en-US"/>
+        </w:rPr>
+        <w:t>gameplay</w:t>
+      </w:r>
+      <w:proofErr w:type="spellEnd"/>
+      <w:r>
+        <w:rPr>
+          <w:lang w:val="en-US"/>
+        </w:rPr>
+        <w:t xml:space="preserve"> data by using graphs. Lastly, Section </w:t>
+      </w:r>
+      <w:r>
+        <w:rPr>
+          <w:lang w:val="en-US"/>
+        </w:rPr>
+        <w:fldChar w:fldCharType="begin"/>
+      </w:r>
+      <w:r>
+        <w:rPr>
+          <w:lang w:val="en-US"/>
+        </w:rPr>
+        <w:instrText xml:space="preserve"> REF _Ref360194010 \r \h </w:instrText>
+      </w:r>
+      <w:r>
+        <w:rPr>
+          <w:lang w:val="en-US"/>
+        </w:rPr>
+      </w:r>
+      <w:r>
+        <w:rPr>
+          <w:lang w:val="en-US"/>
+        </w:rPr>
+        <w:fldChar w:fldCharType="separate"/>
+      </w:r>
+      <w:r>
+        <w:rPr>
+          <w:lang w:val="en-US"/>
+        </w:rPr>
+        <w:t>2.6</w:t>
+      </w:r>
+      <w:r>
+        <w:rPr>
+          <w:lang w:val="en-US"/>
+        </w:rPr>
+        <w:fldChar w:fldCharType="end"/>
+      </w:r>
+      <w:r>
+        <w:rPr>
+          <w:lang w:val="en-US"/>
+        </w:rPr>
+        <w:t xml:space="preserve"> presents the final considerations of this chapter.</w:t>
+      </w:r>
+    </w:p>
+    <w:p>
+      <w:pPr>
         <w:pStyle w:val="Heading2"/>
         <w:rPr>
           <w:lang w:val="en-US"/>
         </w:rPr>
       </w:pPr>
+      <w:bookmarkStart w:id="2" w:name="_Ref360193803"/>
       <w:r>
         <w:rPr>
           <w:lang w:val="en-US"/>
         </w:rPr>
         <w:t>Gameplay Data Logging</w:t>
       </w:r>
+      <w:bookmarkEnd w:id="2"/>
     </w:p>
     <w:p>
       <w:pPr>
@@ -458,7 +1587,7 @@
           <w:lang w:val="en-US"/>
         </w:rPr>
       </w:pPr>
-      <w:bookmarkStart w:id="2" w:name="_Ref360117382"/>
+      <w:bookmarkStart w:id="3" w:name="_Ref360117382"/>
       <w:r>
         <w:rPr>
           <w:lang w:val="en-US"/>
@@ -487,7 +1616,7 @@
       <w:r>
         <w:fldChar w:fldCharType="end"/>
       </w:r>
-      <w:bookmarkEnd w:id="2"/>
+      <w:bookmarkEnd w:id="3"/>
       <w:r>
         <w:rPr>
           <w:lang w:val="en-US"/>
@@ -720,7 +1849,7 @@
           <w:lang w:val="en-US"/>
         </w:rPr>
       </w:pPr>
-      <w:bookmarkStart w:id="3" w:name="_Ref360117391"/>
+      <w:bookmarkStart w:id="4" w:name="_Ref360117391"/>
       <w:r>
         <w:rPr>
           <w:lang w:val="en-US"/>
@@ -749,7 +1878,7 @@
       <w:r>
         <w:fldChar w:fldCharType="end"/>
       </w:r>
-      <w:bookmarkEnd w:id="3"/>
+      <w:bookmarkEnd w:id="4"/>
       <w:r>
         <w:rPr>
           <w:lang w:val="en-US"/>
@@ -807,12 +1936,14 @@
           <w:lang w:val="en-US"/>
         </w:rPr>
       </w:pPr>
+      <w:bookmarkStart w:id="5" w:name="_Ref360193835"/>
       <w:r>
         <w:rPr>
           <w:lang w:val="en-US"/>
         </w:rPr>
         <w:t>Tracking Real-Time User Experience</w:t>
       </w:r>
+      <w:bookmarkEnd w:id="5"/>
     </w:p>
     <w:p>
       <w:pPr>
@@ -1001,14 +2132,14 @@
         <w:rPr>
           <w:lang w:val="en-US"/>
         </w:rPr>
-        <w:t xml:space="preserve">tes and function calls, TRUE collect event sets </w:t>
+        <w:t xml:space="preserve">tes and function calls, TRUE collect event sets containing both the event as well as contextual information from the event. For example, in a </w:t>
       </w:r>
       <w:r>
         <w:rPr>
           <w:lang w:val="en-US"/>
         </w:rPr>
         <w:lastRenderedPageBreak/>
-        <w:t>containing both the event as well as contextual information from the event. For example, in a game where the player died, TRUE records the player death, the equipment the player was using, the difficulty setting the player was using, the monster that killed the player (if that was the case), and other elements that might be useful to determine the cause of the player’s death.</w:t>
+        <w:t>game where the player died, TRUE records the player death, the equipment the player was using, the difficulty setting the player was using, the monster that killed the player (if that was the case), and other elements that might be useful to determine the cause of the player’s death.</w:t>
       </w:r>
     </w:p>
     <w:p>
@@ -1197,7 +2328,7 @@
           <w:lang w:val="en-US"/>
         </w:rPr>
       </w:pPr>
-      <w:bookmarkStart w:id="4" w:name="_Ref360041105"/>
+      <w:bookmarkStart w:id="6" w:name="_Ref360041105"/>
       <w:r>
         <w:rPr>
           <w:lang w:val="en-US"/>
@@ -1235,7 +2366,7 @@
         </w:rPr>
         <w:fldChar w:fldCharType="end"/>
       </w:r>
-      <w:bookmarkEnd w:id="4"/>
+      <w:bookmarkEnd w:id="6"/>
       <w:r>
         <w:rPr>
           <w:lang w:val="en-US"/>
@@ -1522,7 +2653,7 @@
           <w:lang w:val="en-US"/>
         </w:rPr>
       </w:pPr>
-      <w:bookmarkStart w:id="5" w:name="_Ref360043491"/>
+      <w:bookmarkStart w:id="7" w:name="_Ref360043491"/>
       <w:r>
         <w:rPr>
           <w:lang w:val="en-US"/>
@@ -1560,7 +2691,7 @@
         </w:rPr>
         <w:fldChar w:fldCharType="end"/>
       </w:r>
-      <w:bookmarkEnd w:id="5"/>
+      <w:bookmarkEnd w:id="7"/>
       <w:r>
         <w:rPr>
           <w:lang w:val="en-US"/>
@@ -1768,6 +2899,7 @@
           <w:lang w:val="en-US"/>
         </w:rPr>
       </w:pPr>
+      <w:bookmarkStart w:id="8" w:name="_Ref360193890"/>
       <w:r>
         <w:rPr>
           <w:rStyle w:val="TabelaChar"/>
@@ -1778,6 +2910,7 @@
         </w:rPr>
         <w:t>Playtracer</w:t>
       </w:r>
+      <w:bookmarkEnd w:id="8"/>
     </w:p>
     <w:p>
       <w:pPr>
@@ -2237,7 +3370,7 @@
           <w:lang w:val="en-US"/>
         </w:rPr>
       </w:pPr>
-      <w:bookmarkStart w:id="6" w:name="_Ref359860809"/>
+      <w:bookmarkStart w:id="9" w:name="_Ref359860809"/>
       <w:r>
         <w:rPr>
           <w:lang w:val="en-US"/>
@@ -2275,7 +3408,7 @@
         </w:rPr>
         <w:fldChar w:fldCharType="end"/>
       </w:r>
-      <w:bookmarkEnd w:id="6"/>
+      <w:bookmarkEnd w:id="9"/>
       <w:r>
         <w:rPr>
           <w:lang w:val="en-US"/>
@@ -2527,12 +3660,14 @@
           <w:lang w:val="en-US"/>
         </w:rPr>
       </w:pPr>
+      <w:bookmarkStart w:id="10" w:name="_Ref360193897"/>
       <w:r>
         <w:rPr>
           <w:lang w:val="en-US"/>
         </w:rPr>
         <w:t>Play-Graph</w:t>
       </w:r>
+      <w:bookmarkEnd w:id="10"/>
     </w:p>
     <w:p>
       <w:pPr>
@@ -2804,7 +3939,7 @@
           <w:lang w:val="en-US"/>
         </w:rPr>
       </w:pPr>
-      <w:bookmarkStart w:id="7" w:name="_Ref359851727"/>
+      <w:bookmarkStart w:id="11" w:name="_Ref359851727"/>
       <w:r>
         <w:rPr>
           <w:lang w:val="en-US"/>
@@ -2842,7 +3977,7 @@
         </w:rPr>
         <w:fldChar w:fldCharType="end"/>
       </w:r>
-      <w:bookmarkEnd w:id="7"/>
+      <w:bookmarkEnd w:id="11"/>
       <w:r>
         <w:rPr>
           <w:lang w:val="en-US"/>
@@ -2906,14 +4041,16 @@
           <w:lang w:val="en-US"/>
         </w:rPr>
       </w:pPr>
-      <w:bookmarkStart w:id="8" w:name="_Toc354161716"/>
+      <w:bookmarkStart w:id="12" w:name="_Toc354161716"/>
+      <w:bookmarkStart w:id="13" w:name="_Ref360194010"/>
       <w:r>
         <w:rPr>
           <w:lang w:val="en-US"/>
         </w:rPr>
         <w:t>Final Considerations</w:t>
       </w:r>
-      <w:bookmarkEnd w:id="8"/>
+      <w:bookmarkEnd w:id="12"/>
+      <w:bookmarkEnd w:id="13"/>
     </w:p>
     <w:p>
       <w:pPr>
@@ -2989,13 +4126,12 @@
         </w:rPr>
         <w:fldChar w:fldCharType="separate"/>
       </w:r>
-      <w:proofErr w:type="gramStart"/>
-      <w:r>
-        <w:rPr>
-          <w:rFonts w:cs="Times New Roman"/>
-          <w:lang w:val="en-US"/>
-        </w:rPr>
-        <w:t xml:space="preserve">ANDERSEN, Erik </w:t>
+      <w:r>
+        <w:rPr>
+          <w:rFonts w:cs="Times New Roman"/>
+          <w:lang w:val="en-US"/>
+        </w:rPr>
+        <w:t xml:space="preserve">AMBINDER, Mike. </w:t>
       </w:r>
       <w:r>
         <w:rPr>
@@ -3004,39 +4140,9 @@
           <w:iCs/>
           <w:lang w:val="en-US"/>
         </w:rPr>
-        <w:t>et al.</w:t>
-      </w:r>
-      <w:r>
-        <w:rPr>
-          <w:rFonts w:cs="Times New Roman"/>
-          <w:lang w:val="en-US"/>
-        </w:rPr>
-        <w:t xml:space="preserve"> </w:t>
+        <w:t xml:space="preserve">Valve’s approach to </w:t>
       </w:r>
       <w:proofErr w:type="spellStart"/>
-      <w:r>
-        <w:rPr>
-          <w:rFonts w:cs="Times New Roman"/>
-          <w:lang w:val="en-US"/>
-        </w:rPr>
-        <w:t>Gameplay</w:t>
-      </w:r>
-      <w:proofErr w:type="spellEnd"/>
-      <w:r>
-        <w:rPr>
-          <w:rFonts w:cs="Times New Roman"/>
-          <w:lang w:val="en-US"/>
-        </w:rPr>
-        <w:t xml:space="preserve"> analysis through state projection.</w:t>
-      </w:r>
-      <w:proofErr w:type="gramEnd"/>
-      <w:r>
-        <w:rPr>
-          <w:rFonts w:cs="Times New Roman"/>
-          <w:lang w:val="en-US"/>
-        </w:rPr>
-        <w:t xml:space="preserve"> </w:t>
-      </w:r>
       <w:r>
         <w:rPr>
           <w:rFonts w:cs="Times New Roman"/>
@@ -3044,46 +4150,24 @@
           <w:iCs/>
           <w:lang w:val="en-US"/>
         </w:rPr>
-        <w:t>Proceedings of the 5th International Conference on the Foundations of Digital Games</w:t>
-      </w:r>
-      <w:r>
-        <w:rPr>
-          <w:rFonts w:cs="Times New Roman"/>
-          <w:lang w:val="en-US"/>
-        </w:rPr>
-        <w:t xml:space="preserve">, </w:t>
-      </w:r>
-      <w:proofErr w:type="gramStart"/>
-      <w:r>
-        <w:rPr>
-          <w:rFonts w:cs="Times New Roman"/>
-          <w:lang w:val="en-US"/>
-        </w:rPr>
-        <w:t>FDG  ’10</w:t>
-      </w:r>
-      <w:proofErr w:type="gramEnd"/>
-      <w:r>
-        <w:rPr>
-          <w:rFonts w:cs="Times New Roman"/>
-          <w:lang w:val="en-US"/>
-        </w:rPr>
-        <w:t xml:space="preserve">. </w:t>
-      </w:r>
-      <w:proofErr w:type="gramStart"/>
-      <w:r>
-        <w:rPr>
-          <w:rFonts w:cs="Times New Roman"/>
-          <w:lang w:val="en-US"/>
-        </w:rPr>
-        <w:t>p. 1–8, 2010.</w:t>
-      </w:r>
-      <w:proofErr w:type="gramEnd"/>
-      <w:r>
-        <w:rPr>
-          <w:rFonts w:cs="Times New Roman"/>
-          <w:lang w:val="en-US"/>
-        </w:rPr>
-        <w:t xml:space="preserve"> </w:t>
+        <w:t>playtesting</w:t>
+      </w:r>
+      <w:proofErr w:type="spellEnd"/>
+      <w:r>
+        <w:rPr>
+          <w:rFonts w:cs="Times New Roman"/>
+          <w:i/>
+          <w:iCs/>
+          <w:lang w:val="en-US"/>
+        </w:rPr>
+        <w:t>: The application of empiricism.</w:t>
+      </w:r>
+      <w:r>
+        <w:rPr>
+          <w:rFonts w:cs="Times New Roman"/>
+          <w:lang w:val="en-US"/>
+        </w:rPr>
+        <w:t xml:space="preserve"> . Game Developer Conference: [</w:t>
       </w:r>
       <w:proofErr w:type="spellStart"/>
       <w:r>
@@ -3091,7 +4175,7 @@
           <w:rFonts w:cs="Times New Roman"/>
           <w:lang w:val="en-US"/>
         </w:rPr>
-        <w:t>Acesso</w:t>
+        <w:t>s.n</w:t>
       </w:r>
       <w:proofErr w:type="spellEnd"/>
       <w:r>
@@ -3099,23 +4183,7 @@
           <w:rFonts w:cs="Times New Roman"/>
           <w:lang w:val="en-US"/>
         </w:rPr>
-        <w:t xml:space="preserve"> </w:t>
-      </w:r>
-      <w:proofErr w:type="spellStart"/>
-      <w:r>
-        <w:rPr>
-          <w:rFonts w:cs="Times New Roman"/>
-          <w:lang w:val="en-US"/>
-        </w:rPr>
-        <w:t>em</w:t>
-      </w:r>
-      <w:proofErr w:type="spellEnd"/>
-      <w:r>
-        <w:rPr>
-          <w:rFonts w:cs="Times New Roman"/>
-          <w:lang w:val="en-US"/>
-        </w:rPr>
-        <w:t>: 14 set. 2012.</w:t>
+        <w:t>.]. , 2009</w:t>
       </w:r>
     </w:p>
     <w:p>
@@ -3132,17 +4200,8 @@
           <w:rFonts w:cs="Times New Roman"/>
           <w:lang w:val="en-US"/>
         </w:rPr>
-        <w:t>COX, Trevor; COX, Michael.</w:t>
-      </w:r>
-      <w:proofErr w:type="gramEnd"/>
-      <w:r>
-        <w:rPr>
-          <w:rFonts w:cs="Times New Roman"/>
-          <w:lang w:val="en-US"/>
-        </w:rPr>
-        <w:t xml:space="preserve"> </w:t>
-      </w:r>
-      <w:proofErr w:type="gramStart"/>
+        <w:t xml:space="preserve">ANDERSEN, Erik </w:t>
+      </w:r>
       <w:r>
         <w:rPr>
           <w:rFonts w:cs="Times New Roman"/>
@@ -3150,14 +4209,30 @@
           <w:iCs/>
           <w:lang w:val="en-US"/>
         </w:rPr>
-        <w:t>Multidimensional Scaling, Second Edition</w:t>
-      </w:r>
-      <w:r>
-        <w:rPr>
-          <w:rFonts w:cs="Times New Roman"/>
-          <w:lang w:val="en-US"/>
-        </w:rPr>
-        <w:t>.</w:t>
+        <w:t>et al.</w:t>
+      </w:r>
+      <w:r>
+        <w:rPr>
+          <w:rFonts w:cs="Times New Roman"/>
+          <w:lang w:val="en-US"/>
+        </w:rPr>
+        <w:t xml:space="preserve"> </w:t>
+      </w:r>
+      <w:proofErr w:type="spellStart"/>
+      <w:r>
+        <w:rPr>
+          <w:rFonts w:cs="Times New Roman"/>
+          <w:lang w:val="en-US"/>
+        </w:rPr>
+        <w:t>Gameplay</w:t>
+      </w:r>
+      <w:proofErr w:type="spellEnd"/>
+      <w:r>
+        <w:rPr>
+          <w:rFonts w:cs="Times New Roman"/>
+          <w:lang w:val="en-US"/>
+        </w:rPr>
+        <w:t xml:space="preserve"> analysis through state projection.</w:t>
       </w:r>
       <w:proofErr w:type="gramEnd"/>
       <w:r>
@@ -3165,7 +4240,87 @@
           <w:rFonts w:cs="Times New Roman"/>
           <w:lang w:val="en-US"/>
         </w:rPr>
-        <w:t xml:space="preserve"> United Kingdom: CRC Press, 2010. </w:t>
+        <w:t xml:space="preserve"> </w:t>
+      </w:r>
+      <w:r>
+        <w:rPr>
+          <w:rFonts w:cs="Times New Roman"/>
+          <w:i/>
+          <w:iCs/>
+          <w:lang w:val="en-US"/>
+        </w:rPr>
+        <w:t>Proceedings of the 5th International Conference on the Foundations of Digital Games</w:t>
+      </w:r>
+      <w:r>
+        <w:rPr>
+          <w:rFonts w:cs="Times New Roman"/>
+          <w:lang w:val="en-US"/>
+        </w:rPr>
+        <w:t xml:space="preserve">, </w:t>
+      </w:r>
+      <w:proofErr w:type="gramStart"/>
+      <w:r>
+        <w:rPr>
+          <w:rFonts w:cs="Times New Roman"/>
+          <w:lang w:val="en-US"/>
+        </w:rPr>
+        <w:t>FDG  ’10</w:t>
+      </w:r>
+      <w:proofErr w:type="gramEnd"/>
+      <w:r>
+        <w:rPr>
+          <w:rFonts w:cs="Times New Roman"/>
+          <w:lang w:val="en-US"/>
+        </w:rPr>
+        <w:t xml:space="preserve">. </w:t>
+      </w:r>
+      <w:proofErr w:type="gramStart"/>
+      <w:r>
+        <w:rPr>
+          <w:rFonts w:cs="Times New Roman"/>
+          <w:lang w:val="en-US"/>
+        </w:rPr>
+        <w:t>p. 1–8, 2010.</w:t>
+      </w:r>
+      <w:proofErr w:type="gramEnd"/>
+      <w:r>
+        <w:rPr>
+          <w:rFonts w:cs="Times New Roman"/>
+          <w:lang w:val="en-US"/>
+        </w:rPr>
+        <w:t xml:space="preserve"> </w:t>
+      </w:r>
+      <w:proofErr w:type="spellStart"/>
+      <w:r>
+        <w:rPr>
+          <w:rFonts w:cs="Times New Roman"/>
+          <w:lang w:val="en-US"/>
+        </w:rPr>
+        <w:t>Acesso</w:t>
+      </w:r>
+      <w:proofErr w:type="spellEnd"/>
+      <w:r>
+        <w:rPr>
+          <w:rFonts w:cs="Times New Roman"/>
+          <w:lang w:val="en-US"/>
+        </w:rPr>
+        <w:t xml:space="preserve"> </w:t>
+      </w:r>
+      <w:proofErr w:type="spellStart"/>
+      <w:r>
+        <w:rPr>
+          <w:rFonts w:cs="Times New Roman"/>
+          <w:lang w:val="en-US"/>
+        </w:rPr>
+        <w:t>em</w:t>
+      </w:r>
+      <w:proofErr w:type="spellEnd"/>
+      <w:r>
+        <w:rPr>
+          <w:rFonts w:cs="Times New Roman"/>
+          <w:lang w:val="en-US"/>
+        </w:rPr>
+        <w:t>: 14 set. 2012.</w:t>
       </w:r>
     </w:p>
     <w:p>
@@ -3182,7 +4337,7 @@
           <w:rFonts w:cs="Times New Roman"/>
           <w:lang w:val="en-US"/>
         </w:rPr>
-        <w:t>JOSLIN, Simon; BROWN, Ross; DRENNAN, Penny.</w:t>
+        <w:t>COX, Trevor; COX, Michael.</w:t>
       </w:r>
       <w:proofErr w:type="gramEnd"/>
       <w:r>
@@ -3190,64 +4345,492 @@
           <w:rFonts w:cs="Times New Roman"/>
           <w:lang w:val="en-US"/>
         </w:rPr>
-        <w:t xml:space="preserve"> The </w:t>
-      </w:r>
-      <w:proofErr w:type="spellStart"/>
-      <w:r>
-        <w:rPr>
-          <w:rFonts w:cs="Times New Roman"/>
-          <w:lang w:val="en-US"/>
-        </w:rPr>
-        <w:t>gameplay</w:t>
-      </w:r>
-      <w:proofErr w:type="spellEnd"/>
-      <w:r>
-        <w:rPr>
-          <w:rFonts w:cs="Times New Roman"/>
-          <w:lang w:val="en-US"/>
-        </w:rPr>
-        <w:t xml:space="preserve"> visualization manifesto: a framework for logging and visualization of online </w:t>
-      </w:r>
-      <w:proofErr w:type="spellStart"/>
-      <w:r>
-        <w:rPr>
-          <w:rFonts w:cs="Times New Roman"/>
-          <w:lang w:val="en-US"/>
-        </w:rPr>
-        <w:t>gameplay</w:t>
-      </w:r>
-      <w:proofErr w:type="spellEnd"/>
-      <w:r>
-        <w:rPr>
-          <w:rFonts w:cs="Times New Roman"/>
-          <w:lang w:val="en-US"/>
-        </w:rPr>
-        <w:t xml:space="preserve"> data. </w:t>
-      </w:r>
-      <w:proofErr w:type="spellStart"/>
+        <w:t xml:space="preserve"> </w:t>
+      </w:r>
+      <w:proofErr w:type="gramStart"/>
       <w:r>
         <w:rPr>
           <w:rFonts w:cs="Times New Roman"/>
           <w:i/>
           <w:iCs/>
-        </w:rPr>
-        <w:t>Comput</w:t>
-      </w:r>
-      <w:proofErr w:type="spellEnd"/>
+          <w:lang w:val="en-US"/>
+        </w:rPr>
+        <w:t>Multidimensional Scaling, Second Edition</w:t>
+      </w:r>
+      <w:r>
+        <w:rPr>
+          <w:rFonts w:cs="Times New Roman"/>
+          <w:lang w:val="en-US"/>
+        </w:rPr>
+        <w:t>.</w:t>
+      </w:r>
+      <w:proofErr w:type="gramEnd"/>
+      <w:r>
+        <w:rPr>
+          <w:rFonts w:cs="Times New Roman"/>
+          <w:lang w:val="en-US"/>
+        </w:rPr>
+        <w:t xml:space="preserve"> United Kingdom: CRC Press, 2010. </w:t>
+      </w:r>
+    </w:p>
+    <w:p>
+      <w:pPr>
+        <w:pStyle w:val="Bibliography"/>
+        <w:rPr>
+          <w:rFonts w:cs="Times New Roman"/>
+          <w:lang w:val="en-US"/>
+        </w:rPr>
+      </w:pPr>
+      <w:r>
+        <w:rPr>
+          <w:rFonts w:cs="Times New Roman"/>
+          <w:lang w:val="en-US"/>
+        </w:rPr>
+        <w:t xml:space="preserve">DEROSA, Phillip. </w:t>
+      </w:r>
       <w:r>
         <w:rPr>
           <w:rFonts w:cs="Times New Roman"/>
           <w:i/>
           <w:iCs/>
-        </w:rPr>
-        <w:t xml:space="preserve">. </w:t>
-      </w:r>
-      <w:proofErr w:type="spellStart"/>
+          <w:lang w:val="en-US"/>
+        </w:rPr>
+        <w:t xml:space="preserve">Tracking Player Feedback </w:t>
+      </w:r>
+      <w:proofErr w:type="gramStart"/>
       <w:r>
         <w:rPr>
           <w:rFonts w:cs="Times New Roman"/>
           <w:i/>
           <w:iCs/>
+          <w:lang w:val="en-US"/>
+        </w:rPr>
+        <w:t>To</w:t>
+      </w:r>
+      <w:proofErr w:type="gramEnd"/>
+      <w:r>
+        <w:rPr>
+          <w:rFonts w:cs="Times New Roman"/>
+          <w:i/>
+          <w:iCs/>
+          <w:lang w:val="en-US"/>
+        </w:rPr>
+        <w:t xml:space="preserve"> Improve Game Design</w:t>
+      </w:r>
+      <w:r>
+        <w:rPr>
+          <w:rFonts w:cs="Times New Roman"/>
+          <w:lang w:val="en-US"/>
+        </w:rPr>
+        <w:t xml:space="preserve">. </w:t>
+      </w:r>
+      <w:proofErr w:type="spellStart"/>
+      <w:r>
+        <w:rPr>
+          <w:rFonts w:cs="Times New Roman"/>
+        </w:rPr>
+        <w:t>Gamasutra</w:t>
+      </w:r>
+      <w:proofErr w:type="spellEnd"/>
+      <w:r>
+        <w:rPr>
+          <w:rFonts w:cs="Times New Roman"/>
+        </w:rPr>
+        <w:t>. Disponível em: &lt;</w:t>
+      </w:r>
+      <w:proofErr w:type="gramStart"/>
+      <w:r>
+        <w:rPr>
+          <w:rFonts w:cs="Times New Roman"/>
+        </w:rPr>
+        <w:t>http://www.gamasutra.com/view/feature/129969/tracking_player_feedback_to_.</w:t>
+      </w:r>
+      <w:proofErr w:type="gramEnd"/>
+      <w:r>
+        <w:rPr>
+          <w:rFonts w:cs="Times New Roman"/>
+        </w:rPr>
+        <w:t xml:space="preserve">php&gt;. </w:t>
+      </w:r>
+      <w:proofErr w:type="spellStart"/>
+      <w:r>
+        <w:rPr>
+          <w:rFonts w:cs="Times New Roman"/>
+          <w:lang w:val="en-US"/>
+        </w:rPr>
+        <w:t>Acesso</w:t>
+      </w:r>
+      <w:proofErr w:type="spellEnd"/>
+      <w:r>
+        <w:rPr>
+          <w:rFonts w:cs="Times New Roman"/>
+          <w:lang w:val="en-US"/>
+        </w:rPr>
+        <w:t xml:space="preserve"> </w:t>
+      </w:r>
+      <w:proofErr w:type="spellStart"/>
+      <w:r>
+        <w:rPr>
+          <w:rFonts w:cs="Times New Roman"/>
+          <w:lang w:val="en-US"/>
+        </w:rPr>
+        <w:t>em</w:t>
+      </w:r>
+      <w:proofErr w:type="spellEnd"/>
+      <w:r>
+        <w:rPr>
+          <w:rFonts w:cs="Times New Roman"/>
+          <w:lang w:val="en-US"/>
+        </w:rPr>
+        <w:t xml:space="preserve">: 28 jun. 2013. </w:t>
+      </w:r>
+    </w:p>
+    <w:p>
+      <w:pPr>
+        <w:pStyle w:val="Bibliography"/>
+        <w:rPr>
+          <w:rFonts w:cs="Times New Roman"/>
+          <w:lang w:val="en-US"/>
+        </w:rPr>
+      </w:pPr>
+      <w:proofErr w:type="gramStart"/>
+      <w:r>
+        <w:rPr>
+          <w:rFonts w:cs="Times New Roman"/>
+          <w:lang w:val="en-US"/>
+        </w:rPr>
+        <w:t xml:space="preserve">DIXIT, </w:t>
+      </w:r>
+      <w:proofErr w:type="spellStart"/>
+      <w:r>
+        <w:rPr>
+          <w:rFonts w:cs="Times New Roman"/>
+          <w:lang w:val="en-US"/>
+        </w:rPr>
+        <w:t>Priyesh</w:t>
+      </w:r>
+      <w:proofErr w:type="spellEnd"/>
+      <w:r>
+        <w:rPr>
+          <w:rFonts w:cs="Times New Roman"/>
+          <w:lang w:val="en-US"/>
+        </w:rPr>
+        <w:t>; YOUNGBLOOD, Michael.</w:t>
+      </w:r>
+      <w:proofErr w:type="gramEnd"/>
+      <w:r>
+        <w:rPr>
+          <w:rFonts w:cs="Times New Roman"/>
+          <w:lang w:val="en-US"/>
+        </w:rPr>
+        <w:t xml:space="preserve"> </w:t>
+      </w:r>
+      <w:proofErr w:type="gramStart"/>
+      <w:r>
+        <w:rPr>
+          <w:rFonts w:cs="Times New Roman"/>
+          <w:i/>
+          <w:iCs/>
+          <w:lang w:val="en-US"/>
+        </w:rPr>
+        <w:t xml:space="preserve">Understanding </w:t>
+      </w:r>
+      <w:proofErr w:type="spellStart"/>
+      <w:r>
+        <w:rPr>
+          <w:rFonts w:cs="Times New Roman"/>
+          <w:i/>
+          <w:iCs/>
+          <w:lang w:val="en-US"/>
+        </w:rPr>
+        <w:t>playtest</w:t>
+      </w:r>
+      <w:proofErr w:type="spellEnd"/>
+      <w:r>
+        <w:rPr>
+          <w:rFonts w:cs="Times New Roman"/>
+          <w:i/>
+          <w:iCs/>
+          <w:lang w:val="en-US"/>
+        </w:rPr>
+        <w:t xml:space="preserve"> data through visual data mining in interactive 3D environments.</w:t>
+      </w:r>
+      <w:proofErr w:type="gramEnd"/>
+      <w:r>
+        <w:rPr>
+          <w:rFonts w:cs="Times New Roman"/>
+          <w:lang w:val="en-US"/>
+        </w:rPr>
+        <w:t xml:space="preserve"> . [</w:t>
+      </w:r>
+      <w:proofErr w:type="spellStart"/>
+      <w:r>
+        <w:rPr>
+          <w:rFonts w:cs="Times New Roman"/>
+          <w:lang w:val="en-US"/>
+        </w:rPr>
+        <w:t>S.l</w:t>
+      </w:r>
+      <w:proofErr w:type="spellEnd"/>
+      <w:r>
+        <w:rPr>
+          <w:rFonts w:cs="Times New Roman"/>
+          <w:lang w:val="en-US"/>
+        </w:rPr>
+        <w:t>.]: The University of North Carolina at Charlotte, 2008.</w:t>
+      </w:r>
+    </w:p>
+    <w:p>
+      <w:pPr>
+        <w:pStyle w:val="Bibliography"/>
+        <w:rPr>
+          <w:rFonts w:cs="Times New Roman"/>
+          <w:lang w:val="en-US"/>
+        </w:rPr>
+      </w:pPr>
+      <w:proofErr w:type="gramStart"/>
+      <w:r>
+        <w:rPr>
+          <w:rFonts w:cs="Times New Roman"/>
+          <w:lang w:val="en-US"/>
+        </w:rPr>
+        <w:t>FULLERTON, Tracy; SWAIN, Christopher.</w:t>
+      </w:r>
+      <w:proofErr w:type="gramEnd"/>
+      <w:r>
+        <w:rPr>
+          <w:rFonts w:cs="Times New Roman"/>
+          <w:lang w:val="en-US"/>
+        </w:rPr>
+        <w:t xml:space="preserve"> </w:t>
+      </w:r>
+      <w:r>
+        <w:rPr>
+          <w:rFonts w:cs="Times New Roman"/>
+          <w:i/>
+          <w:iCs/>
+          <w:lang w:val="en-US"/>
+        </w:rPr>
+        <w:t xml:space="preserve">Game Design Workshop: A </w:t>
+      </w:r>
+      <w:proofErr w:type="spellStart"/>
+      <w:r>
+        <w:rPr>
+          <w:rFonts w:cs="Times New Roman"/>
+          <w:i/>
+          <w:iCs/>
+          <w:lang w:val="en-US"/>
+        </w:rPr>
+        <w:t>playcentric</w:t>
+      </w:r>
+      <w:proofErr w:type="spellEnd"/>
+      <w:r>
+        <w:rPr>
+          <w:rFonts w:cs="Times New Roman"/>
+          <w:i/>
+          <w:iCs/>
+          <w:lang w:val="en-US"/>
+        </w:rPr>
+        <w:t xml:space="preserve"> approach to creating innovative games</w:t>
+      </w:r>
+      <w:r>
+        <w:rPr>
+          <w:rFonts w:cs="Times New Roman"/>
+          <w:lang w:val="en-US"/>
+        </w:rPr>
+        <w:t xml:space="preserve">. Amsterdam: Morgan Kaufmann/Elsevier, 2008. </w:t>
+      </w:r>
+    </w:p>
+    <w:p>
+      <w:pPr>
+        <w:pStyle w:val="Bibliography"/>
+        <w:rPr>
+          <w:rFonts w:cs="Times New Roman"/>
+        </w:rPr>
+      </w:pPr>
+      <w:proofErr w:type="gramStart"/>
+      <w:r>
+        <w:rPr>
+          <w:rFonts w:cs="Times New Roman"/>
+          <w:lang w:val="en-US"/>
+        </w:rPr>
+        <w:t xml:space="preserve">HOOBLER, Nate; HUMPHREYS, Greg; AGRAWALA, </w:t>
+      </w:r>
+      <w:proofErr w:type="spellStart"/>
+      <w:r>
+        <w:rPr>
+          <w:rFonts w:cs="Times New Roman"/>
+          <w:lang w:val="en-US"/>
+        </w:rPr>
+        <w:t>Maneesh</w:t>
+      </w:r>
+      <w:proofErr w:type="spellEnd"/>
+      <w:r>
+        <w:rPr>
+          <w:rFonts w:cs="Times New Roman"/>
+          <w:lang w:val="en-US"/>
+        </w:rPr>
+        <w:t>.</w:t>
+      </w:r>
+      <w:proofErr w:type="gramEnd"/>
+      <w:r>
+        <w:rPr>
+          <w:rFonts w:cs="Times New Roman"/>
+          <w:lang w:val="en-US"/>
+        </w:rPr>
+        <w:t xml:space="preserve"> </w:t>
+      </w:r>
+      <w:proofErr w:type="gramStart"/>
+      <w:r>
+        <w:rPr>
+          <w:rFonts w:cs="Times New Roman"/>
+          <w:lang w:val="en-US"/>
+        </w:rPr>
+        <w:t>Visualizing Competitive Behaviors in Multi-User Virtual Environments.</w:t>
+      </w:r>
+      <w:proofErr w:type="gramEnd"/>
+      <w:r>
+        <w:rPr>
+          <w:rFonts w:cs="Times New Roman"/>
+          <w:lang w:val="en-US"/>
+        </w:rPr>
+        <w:t xml:space="preserve"> </w:t>
+      </w:r>
+      <w:proofErr w:type="gramStart"/>
+      <w:r>
+        <w:rPr>
+          <w:rFonts w:cs="Times New Roman"/>
+          <w:lang w:val="en-US"/>
+        </w:rPr>
+        <w:t>VIS  ’04</w:t>
+      </w:r>
+      <w:proofErr w:type="gramEnd"/>
+      <w:r>
+        <w:rPr>
+          <w:rFonts w:cs="Times New Roman"/>
+          <w:lang w:val="en-US"/>
+        </w:rPr>
+        <w:t xml:space="preserve">, 2004, Washington, DC, USA. </w:t>
+      </w:r>
+      <w:proofErr w:type="spellStart"/>
+      <w:r>
+        <w:rPr>
+          <w:rFonts w:cs="Times New Roman"/>
+          <w:i/>
+          <w:iCs/>
+          <w:lang w:val="en-US"/>
+        </w:rPr>
+        <w:t>Anais</w:t>
+      </w:r>
+      <w:proofErr w:type="spellEnd"/>
+      <w:r>
+        <w:rPr>
+          <w:rFonts w:cs="Times New Roman"/>
+          <w:lang w:val="en-US"/>
+        </w:rPr>
+        <w:t xml:space="preserve">... Washington, DC, USA: IEEE Computer Society, 2004. p. 163–170. </w:t>
+      </w:r>
+      <w:r>
+        <w:rPr>
+          <w:rFonts w:cs="Times New Roman"/>
+        </w:rPr>
+        <w:t>Disponível em: &lt;</w:t>
+      </w:r>
+      <w:proofErr w:type="gramStart"/>
+      <w:r>
+        <w:rPr>
+          <w:rFonts w:cs="Times New Roman"/>
+        </w:rPr>
+        <w:t>http://dx.doi.org/10.</w:t>
+      </w:r>
+      <w:proofErr w:type="gramEnd"/>
+      <w:r>
+        <w:rPr>
+          <w:rFonts w:cs="Times New Roman"/>
+        </w:rPr>
+        <w:t xml:space="preserve">1109/VISUAL.2004.120&gt;. Acesso em: 28 jun. 2013. </w:t>
+      </w:r>
+    </w:p>
+    <w:p>
+      <w:pPr>
+        <w:pStyle w:val="Bibliography"/>
+        <w:rPr>
+          <w:rFonts w:cs="Times New Roman"/>
+          <w:lang w:val="en-US"/>
+        </w:rPr>
+      </w:pPr>
+      <w:proofErr w:type="gramStart"/>
+      <w:r>
+        <w:rPr>
+          <w:rFonts w:cs="Times New Roman"/>
+          <w:lang w:val="en-US"/>
+        </w:rPr>
+        <w:t>JOSLIN, Simon; BROWN, Ross; DRENNAN, Penny.</w:t>
+      </w:r>
+      <w:proofErr w:type="gramEnd"/>
+      <w:r>
+        <w:rPr>
+          <w:rFonts w:cs="Times New Roman"/>
+          <w:lang w:val="en-US"/>
+        </w:rPr>
+        <w:t xml:space="preserve"> The </w:t>
+      </w:r>
+      <w:proofErr w:type="spellStart"/>
+      <w:r>
+        <w:rPr>
+          <w:rFonts w:cs="Times New Roman"/>
+          <w:lang w:val="en-US"/>
+        </w:rPr>
+        <w:t>gameplay</w:t>
+      </w:r>
+      <w:proofErr w:type="spellEnd"/>
+      <w:r>
+        <w:rPr>
+          <w:rFonts w:cs="Times New Roman"/>
+          <w:lang w:val="en-US"/>
+        </w:rPr>
+        <w:t xml:space="preserve"> visualization manifesto: a framework for logging and visualization of online </w:t>
+      </w:r>
+      <w:proofErr w:type="spellStart"/>
+      <w:r>
+        <w:rPr>
+          <w:rFonts w:cs="Times New Roman"/>
+          <w:lang w:val="en-US"/>
+        </w:rPr>
+        <w:t>gameplay</w:t>
+      </w:r>
+      <w:proofErr w:type="spellEnd"/>
+      <w:r>
+        <w:rPr>
+          <w:rFonts w:cs="Times New Roman"/>
+          <w:lang w:val="en-US"/>
+        </w:rPr>
+        <w:t xml:space="preserve"> data. </w:t>
+      </w:r>
+      <w:proofErr w:type="spellStart"/>
+      <w:r>
+        <w:rPr>
+          <w:rFonts w:cs="Times New Roman"/>
+          <w:i/>
+          <w:iCs/>
+        </w:rPr>
+        <w:t>Comput</w:t>
+      </w:r>
+      <w:proofErr w:type="spellEnd"/>
+      <w:r>
+        <w:rPr>
+          <w:rFonts w:cs="Times New Roman"/>
+          <w:i/>
+          <w:iCs/>
+        </w:rPr>
+        <w:t xml:space="preserve">. </w:t>
+      </w:r>
+      <w:proofErr w:type="spellStart"/>
+      <w:r>
+        <w:rPr>
+          <w:rFonts w:cs="Times New Roman"/>
+          <w:i/>
+          <w:iCs/>
         </w:rPr>
         <w:t>Entertain</w:t>
       </w:r>
@@ -3590,6 +5173,137 @@
           <w:rFonts w:cs="Times New Roman"/>
           <w:lang w:val="en-US"/>
         </w:rPr>
+        <w:t xml:space="preserve">ROMERO, Ramon. </w:t>
+      </w:r>
+      <w:proofErr w:type="gramStart"/>
+      <w:r>
+        <w:rPr>
+          <w:rFonts w:cs="Times New Roman"/>
+          <w:i/>
+          <w:iCs/>
+          <w:lang w:val="en-US"/>
+        </w:rPr>
+        <w:t xml:space="preserve">Tracking attitudes and </w:t>
+      </w:r>
+      <w:proofErr w:type="spellStart"/>
+      <w:r>
+        <w:rPr>
+          <w:rFonts w:cs="Times New Roman"/>
+          <w:i/>
+          <w:iCs/>
+          <w:lang w:val="en-US"/>
+        </w:rPr>
+        <w:t>behviors</w:t>
+      </w:r>
+      <w:proofErr w:type="spellEnd"/>
+      <w:r>
+        <w:rPr>
+          <w:rFonts w:cs="Times New Roman"/>
+          <w:i/>
+          <w:iCs/>
+          <w:lang w:val="en-US"/>
+        </w:rPr>
+        <w:t xml:space="preserve"> to improve games</w:t>
+      </w:r>
+      <w:r>
+        <w:rPr>
+          <w:rFonts w:cs="Times New Roman"/>
+          <w:lang w:val="en-US"/>
+        </w:rPr>
+        <w:t>.</w:t>
+      </w:r>
+      <w:proofErr w:type="gramEnd"/>
+      <w:r>
+        <w:rPr>
+          <w:rFonts w:cs="Times New Roman"/>
+          <w:lang w:val="en-US"/>
+        </w:rPr>
+        <w:t xml:space="preserve"> . Game Developer Conference: [</w:t>
+      </w:r>
+      <w:proofErr w:type="spellStart"/>
+      <w:r>
+        <w:rPr>
+          <w:rFonts w:cs="Times New Roman"/>
+          <w:lang w:val="en-US"/>
+        </w:rPr>
+        <w:t>s.n</w:t>
+      </w:r>
+      <w:proofErr w:type="spellEnd"/>
+      <w:r>
+        <w:rPr>
+          <w:rFonts w:cs="Times New Roman"/>
+          <w:lang w:val="en-US"/>
+        </w:rPr>
+        <w:t>.]. , 2008</w:t>
+      </w:r>
+    </w:p>
+    <w:p>
+      <w:pPr>
+        <w:pStyle w:val="Bibliography"/>
+        <w:rPr>
+          <w:rFonts w:cs="Times New Roman"/>
+        </w:rPr>
+      </w:pPr>
+      <w:r>
+        <w:rPr>
+          <w:rFonts w:cs="Times New Roman"/>
+          <w:lang w:val="en-US"/>
+        </w:rPr>
+        <w:t xml:space="preserve">THOMPSON, Clive. </w:t>
+      </w:r>
+      <w:r>
+        <w:rPr>
+          <w:rFonts w:cs="Times New Roman"/>
+          <w:i/>
+          <w:iCs/>
+          <w:lang w:val="en-US"/>
+        </w:rPr>
+        <w:t>Halo 3: How Microsoft Labs Invented a New Science of Play</w:t>
+      </w:r>
+      <w:r>
+        <w:rPr>
+          <w:rFonts w:cs="Times New Roman"/>
+          <w:lang w:val="en-US"/>
+        </w:rPr>
+        <w:t xml:space="preserve">. </w:t>
+      </w:r>
+      <w:r>
+        <w:rPr>
+          <w:rFonts w:cs="Times New Roman"/>
+        </w:rPr>
+        <w:t>[</w:t>
+      </w:r>
+      <w:proofErr w:type="spellStart"/>
+      <w:proofErr w:type="gramStart"/>
+      <w:r>
+        <w:rPr>
+          <w:rFonts w:cs="Times New Roman"/>
+        </w:rPr>
+        <w:t>S.l</w:t>
+      </w:r>
+      <w:proofErr w:type="spellEnd"/>
+      <w:proofErr w:type="gramEnd"/>
+      <w:r>
+        <w:rPr>
+          <w:rFonts w:cs="Times New Roman"/>
+        </w:rPr>
+        <w:t xml:space="preserve">: s.n.], 2007. Disponível em: &lt;http://www.wired.com/gaming/virtualworlds/magazine/15-09/ff_halo&gt;. </w:t>
+      </w:r>
+    </w:p>
+    <w:p>
+      <w:pPr>
+        <w:pStyle w:val="Bibliography"/>
+        <w:rPr>
+          <w:rFonts w:cs="Times New Roman"/>
+          <w:lang w:val="en-US"/>
+        </w:rPr>
+      </w:pPr>
+      <w:r>
+        <w:rPr>
+          <w:rFonts w:cs="Times New Roman"/>
+          <w:lang w:val="en-US"/>
+        </w:rPr>
+        <w:lastRenderedPageBreak/>
         <w:t xml:space="preserve">WALLNER, Günter. Play-Graph: A Methodology and Visualization Approach for the Analysis of </w:t>
       </w:r>
       <w:proofErr w:type="spellStart"/>
@@ -3655,6 +5369,7 @@
         <w:pStyle w:val="Bibliography"/>
         <w:rPr>
           <w:rFonts w:cs="Times New Roman"/>
+          <w:lang w:val="en-US"/>
         </w:rPr>
       </w:pPr>
       <w:proofErr w:type="gramStart"/>
@@ -3753,11 +5468,83 @@
         </w:rPr>
         <w:t xml:space="preserve"> </w:t>
       </w:r>
-      <w:r>
-        <w:rPr>
-          <w:rFonts w:cs="Times New Roman"/>
-        </w:rPr>
-        <w:t>Acesso em: 24 jun. 2013.</w:t>
+      <w:proofErr w:type="spellStart"/>
+      <w:r>
+        <w:rPr>
+          <w:rFonts w:cs="Times New Roman"/>
+          <w:lang w:val="en-US"/>
+        </w:rPr>
+        <w:t>Acesso</w:t>
+      </w:r>
+      <w:proofErr w:type="spellEnd"/>
+      <w:r>
+        <w:rPr>
+          <w:rFonts w:cs="Times New Roman"/>
+          <w:lang w:val="en-US"/>
+        </w:rPr>
+        <w:t xml:space="preserve"> </w:t>
+      </w:r>
+      <w:proofErr w:type="spellStart"/>
+      <w:r>
+        <w:rPr>
+          <w:rFonts w:cs="Times New Roman"/>
+          <w:lang w:val="en-US"/>
+        </w:rPr>
+        <w:t>em</w:t>
+      </w:r>
+      <w:proofErr w:type="spellEnd"/>
+      <w:r>
+        <w:rPr>
+          <w:rFonts w:cs="Times New Roman"/>
+          <w:lang w:val="en-US"/>
+        </w:rPr>
+        <w:t>: 24 jun. 2013.</w:t>
+      </w:r>
+    </w:p>
+    <w:p>
+      <w:pPr>
+        <w:pStyle w:val="Bibliography"/>
+        <w:rPr>
+          <w:rFonts w:cs="Times New Roman"/>
+        </w:rPr>
+      </w:pPr>
+      <w:r>
+        <w:rPr>
+          <w:rFonts w:cs="Times New Roman"/>
+          <w:lang w:val="en-US"/>
+        </w:rPr>
+        <w:t xml:space="preserve">ZOELLER, Georg. </w:t>
+      </w:r>
+      <w:proofErr w:type="gramStart"/>
+      <w:r>
+        <w:rPr>
+          <w:rFonts w:cs="Times New Roman"/>
+          <w:i/>
+          <w:iCs/>
+          <w:lang w:val="en-US"/>
+        </w:rPr>
+        <w:t>Development telemetry in video games projects</w:t>
+      </w:r>
+      <w:r>
+        <w:rPr>
+          <w:rFonts w:cs="Times New Roman"/>
+          <w:lang w:val="en-US"/>
+        </w:rPr>
+        <w:t>.</w:t>
+      </w:r>
+      <w:proofErr w:type="gramEnd"/>
+      <w:r>
+        <w:rPr>
+          <w:rFonts w:cs="Times New Roman"/>
+          <w:lang w:val="en-US"/>
+        </w:rPr>
+        <w:t xml:space="preserve"> </w:t>
+      </w:r>
+      <w:r>
+        <w:rPr>
+          <w:rFonts w:cs="Times New Roman"/>
+        </w:rPr>
+        <w:t xml:space="preserve">Disponível em: &lt;http://gdc.gulbsoft.org/talk&gt;. Acesso em: 28 jun. 2013. </w:t>
       </w:r>
     </w:p>
     <w:p>
@@ -5183,7 +6970,7 @@
 </file>
 
 <file path=customXml/itemProps1.xml><?xml version="1.0" encoding="utf-8"?>
-<ds:datastoreItem xmlns:ds="http://schemas.openxmlformats.org/officeDocument/2006/customXml" ds:itemID="{53DC3D7A-4A09-4521-9A70-F9FFE9B2F18E}">
+<ds:datastoreItem xmlns:ds="http://schemas.openxmlformats.org/officeDocument/2006/customXml" ds:itemID="{C0D5339B-20C1-401D-84B6-F86CE06D0B62}">
   <ds:schemaRefs>
     <ds:schemaRef ds:uri="http://schemas.openxmlformats.org/officeDocument/2006/bibliography"/>
   </ds:schemaRefs>

</xml_diff>